<commit_message>
TP_01 - SCM Correcciones
Se agregaron fotos con las correcciones marcadas por los docentes sobre el TP 01 y se modifico el trabajo practico plasmando las observaciones marcadas por los docentes
</commit_message>
<xml_diff>
--- a/U02 Gestión del SW como producto/Producción propia/TP_01 - SCM - Estructura de Repositorio.docx
+++ b/U02 Gestión del SW como producto/Producción propia/TP_01 - SCM - Estructura de Repositorio.docx
@@ -1,7 +1,25 @@
 
 <file path=word/document.xml><?xml version="1.0" encoding="utf-8"?>
-<w:document xmlns:wpc="http://schemas.microsoft.com/office/word/2010/wordprocessingCanvas" xmlns:mc="http://schemas.openxmlformats.org/markup-compatibility/2006" xmlns:o="urn:schemas-microsoft-com:office:office" xmlns:r="http://schemas.openxmlformats.org/officeDocument/2006/relationships" xmlns:m="http://schemas.openxmlformats.org/officeDocument/2006/math" xmlns:v="urn:schemas-microsoft-com:vml" xmlns:wp14="http://schemas.microsoft.com/office/word/2010/wordprocessingDrawing" xmlns:wp="http://schemas.openxmlformats.org/drawingml/2006/wordprocessingDrawing" xmlns:w10="urn:schemas-microsoft-com:office:word" xmlns:w="http://schemas.openxmlformats.org/wordprocessingml/2006/main" xmlns:w14="http://schemas.microsoft.com/office/word/2010/wordml" xmlns:w15="http://schemas.microsoft.com/office/word/2012/wordml" xmlns:wpg="http://schemas.microsoft.com/office/word/2010/wordprocessingGroup" xmlns:wpi="http://schemas.microsoft.com/office/word/2010/wordprocessingInk" xmlns:wne="http://schemas.microsoft.com/office/word/2006/wordml" xmlns:wps="http://schemas.microsoft.com/office/word/2010/wordprocessingShape" mc:Ignorable="w14 w15 wp14">
+<w:document xmlns:ve="http://schemas.openxmlformats.org/markup-compatibility/2006" xmlns:o="urn:schemas-microsoft-com:office:office" xmlns:r="http://schemas.openxmlformats.org/officeDocument/2006/relationships" xmlns:m="http://schemas.openxmlformats.org/officeDocument/2006/math" xmlns:v="urn:schemas-microsoft-com:vml" xmlns:wp="http://schemas.openxmlformats.org/drawingml/2006/wordprocessingDrawing" xmlns:w10="urn:schemas-microsoft-com:office:word" xmlns:w="http://schemas.openxmlformats.org/wordprocessingml/2006/main" xmlns:wne="http://schemas.microsoft.com/office/word/2006/wordml">
   <w:body>
+    <w:p>
+      <w:pPr>
+        <w:rPr>
+          <w:b/>
+          <w:sz w:val="24"/>
+          <w:szCs w:val="24"/>
+        </w:rPr>
+      </w:pPr>
+      <w:r>
+        <w:rPr>
+          <w:b/>
+          <w:sz w:val="24"/>
+          <w:szCs w:val="24"/>
+        </w:rPr>
+        <w:t>Listado de ítems de configuración</w:t>
+      </w:r>
+    </w:p>
+    <w:p/>
     <w:tbl>
       <w:tblPr>
         <w:tblW w:w="10785" w:type="dxa"/>
@@ -15,7 +33,7 @@
           <w:insideV w:val="single" w:sz="2" w:space="0" w:color="auto"/>
         </w:tblBorders>
         <w:tblLayout w:type="fixed"/>
-        <w:tblLook w:val="01E0" w:firstRow="1" w:lastRow="1" w:firstColumn="1" w:lastColumn="1" w:noHBand="0" w:noVBand="0"/>
+        <w:tblLook w:val="01E0"/>
       </w:tblPr>
       <w:tblGrid>
         <w:gridCol w:w="2112"/>
@@ -55,7 +73,6 @@
                 <w:lang w:val="es-AR" w:eastAsia="ar-SA"/>
               </w:rPr>
             </w:pPr>
-            <w:bookmarkStart w:id="0" w:name="_GoBack" w:colFirst="0" w:colLast="3"/>
             <w:r>
               <w:rPr>
                 <w:rFonts w:ascii="Calibri" w:eastAsiaTheme="majorEastAsia" w:hAnsi="Calibri" w:cstheme="minorHAnsi"/>
@@ -206,7 +223,35 @@
                 <w:lang w:val="es-AR"/>
               </w:rPr>
             </w:pPr>
-          </w:p>
+            <w:r>
+              <w:rPr>
+                <w:rFonts w:ascii="Calibri" w:hAnsi="Calibri"/>
+                <w:b/>
+                <w:lang w:val="es-AR"/>
+              </w:rPr>
+              <w:t>Línea</w:t>
+            </w:r>
+            <w:r>
+              <w:rPr>
+                <w:rFonts w:ascii="Calibri" w:hAnsi="Calibri"/>
+                <w:b/>
+                <w:lang w:val="es-AR"/>
+              </w:rPr>
+              <w:t xml:space="preserve"> Base</w:t>
+            </w:r>
+          </w:p>
+        </w:tc>
+        <w:tc>
+          <w:tcPr>
+            <w:tcW w:w="4620" w:type="dxa"/>
+            <w:tcBorders>
+              <w:top w:val="single" w:sz="2" w:space="0" w:color="auto"/>
+              <w:left w:val="single" w:sz="2" w:space="0" w:color="auto"/>
+              <w:bottom w:val="single" w:sz="2" w:space="0" w:color="auto"/>
+              <w:right w:val="single" w:sz="2" w:space="0" w:color="auto"/>
+            </w:tcBorders>
+            <w:vAlign w:val="center"/>
+          </w:tcPr>
           <w:p>
             <w:pPr>
               <w:pStyle w:val="Tabletext"/>
@@ -214,19 +259,31 @@
               <w:ind w:firstLine="0"/>
               <w:rPr>
                 <w:rFonts w:ascii="Calibri" w:hAnsi="Calibri"/>
-                <w:b/>
-                <w:lang w:val="es-AR"/>
+                <w:bCs w:val="0"/>
+                <w:lang w:val="es-ES" w:eastAsia="es-ES"/>
               </w:rPr>
             </w:pPr>
             <w:r>
               <w:rPr>
                 <w:rFonts w:ascii="Calibri" w:hAnsi="Calibri"/>
-                <w:b/>
-                <w:lang w:val="es-AR"/>
-              </w:rPr>
-              <w:t>Modalidad Académica</w:t>
-            </w:r>
-          </w:p>
+                <w:bCs w:val="0"/>
+                <w:lang w:val="es-ES" w:eastAsia="es-ES"/>
+              </w:rPr>
+              <w:t>LB_&lt;NOM_LB&gt;_V&lt;NRO_VER&gt;.&lt;NRO_COR&gt;</w:t>
+            </w:r>
+          </w:p>
+        </w:tc>
+        <w:tc>
+          <w:tcPr>
+            <w:tcW w:w="2609" w:type="dxa"/>
+            <w:tcBorders>
+              <w:top w:val="single" w:sz="2" w:space="0" w:color="auto"/>
+              <w:left w:val="single" w:sz="2" w:space="0" w:color="auto"/>
+              <w:bottom w:val="single" w:sz="2" w:space="0" w:color="auto"/>
+              <w:right w:val="single" w:sz="2" w:space="0" w:color="auto"/>
+            </w:tcBorders>
+            <w:vAlign w:val="center"/>
+          </w:tcPr>
           <w:p>
             <w:pPr>
               <w:pStyle w:val="Tabletext"/>
@@ -234,99 +291,17 @@
               <w:ind w:firstLine="0"/>
               <w:rPr>
                 <w:rFonts w:ascii="Calibri" w:hAnsi="Calibri"/>
-                <w:b/>
-                <w:lang w:val="es-AR"/>
-              </w:rPr>
-            </w:pPr>
-          </w:p>
-        </w:tc>
-        <w:tc>
-          <w:tcPr>
-            <w:tcW w:w="4620" w:type="dxa"/>
-            <w:tcBorders>
-              <w:top w:val="single" w:sz="2" w:space="0" w:color="auto"/>
-              <w:left w:val="single" w:sz="2" w:space="0" w:color="auto"/>
-              <w:bottom w:val="single" w:sz="2" w:space="0" w:color="auto"/>
-              <w:right w:val="single" w:sz="2" w:space="0" w:color="auto"/>
-            </w:tcBorders>
-            <w:vAlign w:val="center"/>
-          </w:tcPr>
-          <w:p>
-            <w:pPr>
-              <w:pStyle w:val="Tabletext"/>
-              <w:spacing w:after="0" w:line="240" w:lineRule="auto"/>
-              <w:ind w:firstLine="0"/>
-              <w:rPr>
-                <w:rFonts w:ascii="Calibri" w:hAnsi="Calibri"/>
                 <w:bCs w:val="0"/>
-                <w:lang w:val="es-ES" w:eastAsia="es-ES"/>
-              </w:rPr>
-            </w:pPr>
-            <w:r>
-              <w:rPr>
-                <w:rFonts w:ascii="Calibri" w:hAnsi="Calibri"/>
-                <w:bCs w:val="0"/>
-                <w:lang w:val="es-ES" w:eastAsia="es-ES"/>
-              </w:rPr>
-              <w:t xml:space="preserve">UTN FRC Modalidad </w:t>
-            </w:r>
-            <w:proofErr w:type="spellStart"/>
-            <w:r>
-              <w:rPr>
-                <w:rFonts w:ascii="Calibri" w:hAnsi="Calibri"/>
-                <w:bCs w:val="0"/>
-                <w:lang w:val="es-ES" w:eastAsia="es-ES"/>
-              </w:rPr>
-              <w:t>Ing</w:t>
-            </w:r>
-            <w:proofErr w:type="spellEnd"/>
-            <w:r>
-              <w:rPr>
-                <w:rFonts w:ascii="Calibri" w:hAnsi="Calibri"/>
-                <w:bCs w:val="0"/>
-                <w:lang w:val="es-ES" w:eastAsia="es-ES"/>
-              </w:rPr>
-              <w:t xml:space="preserve"> SW 2017 2C.pdf</w:t>
-            </w:r>
-          </w:p>
-        </w:tc>
-        <w:tc>
-          <w:tcPr>
-            <w:tcW w:w="2609" w:type="dxa"/>
-            <w:tcBorders>
-              <w:top w:val="single" w:sz="2" w:space="0" w:color="auto"/>
-              <w:left w:val="single" w:sz="2" w:space="0" w:color="auto"/>
-              <w:bottom w:val="single" w:sz="2" w:space="0" w:color="auto"/>
-              <w:right w:val="single" w:sz="2" w:space="0" w:color="auto"/>
-            </w:tcBorders>
-            <w:vAlign w:val="center"/>
-          </w:tcPr>
-          <w:p>
-            <w:pPr>
-              <w:pStyle w:val="Tabletext"/>
-              <w:spacing w:after="0" w:line="240" w:lineRule="auto"/>
-              <w:ind w:firstLine="0"/>
+                <w:lang w:val="es-ES_tradnl" w:eastAsia="es-ES"/>
+              </w:rPr>
+            </w:pPr>
+            <w:r>
               <w:rPr>
                 <w:rFonts w:ascii="Calibri" w:hAnsi="Calibri"/>
                 <w:bCs w:val="0"/>
                 <w:lang w:val="es-ES_tradnl" w:eastAsia="es-ES"/>
               </w:rPr>
-            </w:pPr>
-            <w:r>
-              <w:rPr>
-                <w:rFonts w:ascii="Calibri" w:hAnsi="Calibri"/>
-                <w:bCs w:val="0"/>
-                <w:lang w:val="es-ES_tradnl" w:eastAsia="es-ES"/>
-              </w:rPr>
-              <w:t>/Reglamentació</w:t>
-            </w:r>
-            <w:r>
-              <w:rPr>
-                <w:rFonts w:ascii="Calibri" w:hAnsi="Calibri"/>
-                <w:bCs w:val="0"/>
-                <w:lang w:val="es-ES_tradnl" w:eastAsia="es-ES"/>
-              </w:rPr>
-              <w:t>n</w:t>
+              <w:t>/.git/refs/tags</w:t>
             </w:r>
           </w:p>
         </w:tc>
@@ -361,7 +336,7 @@
                 <w:sz w:val="20"/>
                 <w:szCs w:val="20"/>
               </w:rPr>
-              <w:t>Cátedra</w:t>
+              <w:t>Producción Propia</w:t>
             </w:r>
           </w:p>
         </w:tc>
@@ -385,46 +360,45 @@
           </w:tcPr>
           <w:p>
             <w:pPr>
-              <w:keepLines/>
-              <w:widowControl w:val="0"/>
-              <w:rPr>
-                <w:rFonts w:cs="Arial"/>
+              <w:pStyle w:val="Tabletext"/>
+              <w:spacing w:after="0" w:line="240" w:lineRule="auto"/>
+              <w:ind w:firstLine="0"/>
+              <w:rPr>
+                <w:rFonts w:ascii="Calibri" w:hAnsi="Calibri"/>
                 <w:b/>
-                <w:sz w:val="20"/>
-                <w:szCs w:val="20"/>
-              </w:rPr>
-            </w:pPr>
-          </w:p>
-          <w:p>
-            <w:pPr>
-              <w:keepLines/>
-              <w:widowControl w:val="0"/>
-              <w:rPr>
-                <w:rFonts w:cs="Arial"/>
+                <w:lang w:val="es-AR"/>
+              </w:rPr>
+            </w:pPr>
+          </w:p>
+          <w:p>
+            <w:pPr>
+              <w:pStyle w:val="Tabletext"/>
+              <w:spacing w:after="0" w:line="240" w:lineRule="auto"/>
+              <w:ind w:firstLine="0"/>
+              <w:rPr>
+                <w:rFonts w:ascii="Calibri" w:hAnsi="Calibri"/>
                 <w:b/>
-                <w:sz w:val="20"/>
-                <w:szCs w:val="20"/>
-              </w:rPr>
-            </w:pPr>
-            <w:r>
-              <w:rPr>
-                <w:rFonts w:cs="Arial"/>
+                <w:lang w:val="es-AR"/>
+              </w:rPr>
+            </w:pPr>
+            <w:r>
+              <w:rPr>
+                <w:rFonts w:ascii="Calibri" w:hAnsi="Calibri"/>
                 <w:b/>
-                <w:sz w:val="20"/>
-                <w:szCs w:val="20"/>
-              </w:rPr>
-              <w:t>Bibliografía Referenciada</w:t>
-            </w:r>
-          </w:p>
-          <w:p>
-            <w:pPr>
-              <w:keepLines/>
-              <w:widowControl w:val="0"/>
-              <w:rPr>
-                <w:rFonts w:cs="Arial"/>
+                <w:lang w:val="es-AR"/>
+              </w:rPr>
+              <w:t>Modalidad Académica</w:t>
+            </w:r>
+          </w:p>
+          <w:p>
+            <w:pPr>
+              <w:pStyle w:val="Tabletext"/>
+              <w:spacing w:after="0" w:line="240" w:lineRule="auto"/>
+              <w:ind w:firstLine="0"/>
+              <w:rPr>
+                <w:rFonts w:ascii="Calibri" w:hAnsi="Calibri"/>
                 <w:b/>
-                <w:sz w:val="20"/>
-                <w:szCs w:val="20"/>
+                <w:lang w:val="es-AR"/>
               </w:rPr>
             </w:pPr>
           </w:p>
@@ -442,108 +416,73 @@
           </w:tcPr>
           <w:p>
             <w:pPr>
+              <w:pStyle w:val="Tabletext"/>
+              <w:spacing w:after="0" w:line="240" w:lineRule="auto"/>
+              <w:ind w:firstLine="0"/>
+              <w:rPr>
+                <w:rFonts w:ascii="Calibri" w:hAnsi="Calibri"/>
+                <w:bCs w:val="0"/>
+                <w:lang w:val="es-ES" w:eastAsia="es-ES"/>
+              </w:rPr>
+            </w:pPr>
+            <w:r>
+              <w:rPr>
+                <w:rFonts w:ascii="Calibri" w:hAnsi="Calibri"/>
+                <w:bCs w:val="0"/>
+                <w:lang w:val="es-ES" w:eastAsia="es-ES"/>
+              </w:rPr>
+              <w:t>UTN FRC Modalidad Ing SW 2017 2C.pdf</w:t>
+            </w:r>
+          </w:p>
+        </w:tc>
+        <w:tc>
+          <w:tcPr>
+            <w:tcW w:w="2609" w:type="dxa"/>
+            <w:tcBorders>
+              <w:top w:val="single" w:sz="2" w:space="0" w:color="auto"/>
+              <w:left w:val="single" w:sz="2" w:space="0" w:color="auto"/>
+              <w:bottom w:val="single" w:sz="2" w:space="0" w:color="auto"/>
+              <w:right w:val="single" w:sz="2" w:space="0" w:color="auto"/>
+            </w:tcBorders>
+            <w:vAlign w:val="center"/>
+          </w:tcPr>
+          <w:p>
+            <w:pPr>
+              <w:pStyle w:val="Tabletext"/>
+              <w:spacing w:after="0" w:line="240" w:lineRule="auto"/>
+              <w:ind w:firstLine="0"/>
+              <w:rPr>
+                <w:rFonts w:ascii="Calibri" w:hAnsi="Calibri"/>
+                <w:bCs w:val="0"/>
+                <w:lang w:val="es-ES_tradnl" w:eastAsia="es-ES"/>
+              </w:rPr>
+            </w:pPr>
+            <w:r>
+              <w:rPr>
+                <w:rFonts w:ascii="Calibri" w:hAnsi="Calibri"/>
+                <w:bCs w:val="0"/>
+                <w:lang w:val="es-ES_tradnl" w:eastAsia="es-ES"/>
+              </w:rPr>
+              <w:t>/Reglamentación</w:t>
+            </w:r>
+          </w:p>
+        </w:tc>
+        <w:tc>
+          <w:tcPr>
+            <w:tcW w:w="1444" w:type="dxa"/>
+            <w:tcBorders>
+              <w:top w:val="single" w:sz="2" w:space="0" w:color="auto"/>
+              <w:left w:val="single" w:sz="2" w:space="0" w:color="auto"/>
+              <w:bottom w:val="single" w:sz="2" w:space="0" w:color="auto"/>
+              <w:right w:val="single" w:sz="12" w:space="0" w:color="auto"/>
+            </w:tcBorders>
+            <w:vAlign w:val="center"/>
+          </w:tcPr>
+          <w:p>
+            <w:pPr>
               <w:pStyle w:val="Textoindependiente"/>
               <w:keepLines/>
               <w:widowControl w:val="0"/>
-              <w:rPr>
-                <w:rFonts w:ascii="Calibri" w:hAnsi="Calibri" w:cs="Arial"/>
-                <w:b w:val="0"/>
-                <w:sz w:val="20"/>
-                <w:szCs w:val="20"/>
-              </w:rPr>
-            </w:pPr>
-            <w:proofErr w:type="spellStart"/>
-            <w:r>
-              <w:rPr>
-                <w:rFonts w:ascii="Calibri" w:hAnsi="Calibri" w:cs="Arial"/>
-                <w:b w:val="0"/>
-                <w:sz w:val="20"/>
-                <w:szCs w:val="20"/>
-              </w:rPr>
-              <w:t>Bibliografia</w:t>
-            </w:r>
-            <w:proofErr w:type="spellEnd"/>
-            <w:r>
-              <w:rPr>
-                <w:rFonts w:ascii="Calibri" w:hAnsi="Calibri" w:cs="Arial"/>
-                <w:b w:val="0"/>
-                <w:sz w:val="20"/>
-                <w:szCs w:val="20"/>
-              </w:rPr>
-              <w:t xml:space="preserve"> de </w:t>
-            </w:r>
-            <w:proofErr w:type="spellStart"/>
-            <w:r>
-              <w:rPr>
-                <w:rFonts w:ascii="Calibri" w:hAnsi="Calibri" w:cs="Arial"/>
-                <w:b w:val="0"/>
-                <w:sz w:val="20"/>
-                <w:szCs w:val="20"/>
-              </w:rPr>
-              <w:t>Ingenieria</w:t>
-            </w:r>
-            <w:proofErr w:type="spellEnd"/>
-            <w:r>
-              <w:rPr>
-                <w:rFonts w:ascii="Calibri" w:hAnsi="Calibri" w:cs="Arial"/>
-                <w:b w:val="0"/>
-                <w:sz w:val="20"/>
-                <w:szCs w:val="20"/>
-              </w:rPr>
-              <w:t xml:space="preserve"> de Software 2017.pdf</w:t>
-            </w:r>
-          </w:p>
-        </w:tc>
-        <w:tc>
-          <w:tcPr>
-            <w:tcW w:w="2609" w:type="dxa"/>
-            <w:tcBorders>
-              <w:top w:val="single" w:sz="2" w:space="0" w:color="auto"/>
-              <w:left w:val="single" w:sz="2" w:space="0" w:color="auto"/>
-              <w:bottom w:val="single" w:sz="2" w:space="0" w:color="auto"/>
-              <w:right w:val="single" w:sz="2" w:space="0" w:color="auto"/>
-            </w:tcBorders>
-            <w:vAlign w:val="center"/>
-          </w:tcPr>
-          <w:p>
-            <w:pPr>
-              <w:pStyle w:val="Textoindependiente"/>
-              <w:keepLines/>
-              <w:widowControl w:val="0"/>
-              <w:rPr>
-                <w:rFonts w:ascii="Calibri" w:hAnsi="Calibri" w:cs="Arial"/>
-                <w:b w:val="0"/>
-                <w:sz w:val="20"/>
-                <w:szCs w:val="20"/>
-              </w:rPr>
-            </w:pPr>
-            <w:r>
-              <w:rPr>
-                <w:rFonts w:ascii="Calibri" w:hAnsi="Calibri" w:cs="Arial"/>
-                <w:b w:val="0"/>
-                <w:sz w:val="20"/>
-                <w:szCs w:val="20"/>
-              </w:rPr>
-              <w:t>/Bibliografía</w:t>
-            </w:r>
-          </w:p>
-        </w:tc>
-        <w:tc>
-          <w:tcPr>
-            <w:tcW w:w="1444" w:type="dxa"/>
-            <w:tcBorders>
-              <w:top w:val="single" w:sz="2" w:space="0" w:color="auto"/>
-              <w:left w:val="single" w:sz="2" w:space="0" w:color="auto"/>
-              <w:bottom w:val="single" w:sz="2" w:space="0" w:color="auto"/>
-              <w:right w:val="single" w:sz="12" w:space="0" w:color="auto"/>
-            </w:tcBorders>
-            <w:vAlign w:val="center"/>
-          </w:tcPr>
-          <w:p>
-            <w:pPr>
-              <w:pStyle w:val="Textoindependiente"/>
-              <w:keepLines/>
-              <w:widowControl w:val="0"/>
               <w:jc w:val="center"/>
               <w:rPr>
                 <w:rFonts w:ascii="Calibri" w:hAnsi="Calibri" w:cs="Arial"/>
@@ -559,16 +498,7 @@
                 <w:sz w:val="20"/>
                 <w:szCs w:val="20"/>
               </w:rPr>
-              <w:t>Cá</w:t>
-            </w:r>
-            <w:r>
-              <w:rPr>
-                <w:rFonts w:ascii="Calibri" w:hAnsi="Calibri" w:cs="Arial"/>
-                <w:b w:val="0"/>
-                <w:sz w:val="20"/>
-                <w:szCs w:val="20"/>
-              </w:rPr>
-              <w:t>tedra</w:t>
+              <w:t>Cátedra</w:t>
             </w:r>
           </w:p>
         </w:tc>
@@ -601,15 +531,39 @@
                 <w:szCs w:val="20"/>
               </w:rPr>
             </w:pPr>
-            <w:r>
+          </w:p>
+          <w:p>
+            <w:pPr>
+              <w:keepLines/>
+              <w:widowControl w:val="0"/>
               <w:rPr>
                 <w:rFonts w:cs="Arial"/>
                 <w:b/>
                 <w:sz w:val="20"/>
                 <w:szCs w:val="20"/>
               </w:rPr>
-              <w:t>Libro PDF</w:t>
-            </w:r>
+            </w:pPr>
+            <w:r>
+              <w:rPr>
+                <w:rFonts w:cs="Arial"/>
+                <w:b/>
+                <w:sz w:val="20"/>
+                <w:szCs w:val="20"/>
+              </w:rPr>
+              <w:t>Bibliografía Referenciada</w:t>
+            </w:r>
+          </w:p>
+          <w:p>
+            <w:pPr>
+              <w:keepLines/>
+              <w:widowControl w:val="0"/>
+              <w:rPr>
+                <w:rFonts w:cs="Arial"/>
+                <w:b/>
+                <w:sz w:val="20"/>
+                <w:szCs w:val="20"/>
+              </w:rPr>
+            </w:pPr>
           </w:p>
         </w:tc>
         <w:tc>
@@ -642,19 +596,8 @@
                 <w:sz w:val="20"/>
                 <w:szCs w:val="20"/>
               </w:rPr>
-              <w:t>&lt;Autor&gt; - &lt;Título&gt; - &lt;YYYY&gt;.</w:t>
-            </w:r>
-            <w:proofErr w:type="spellStart"/>
-            <w:r>
-              <w:rPr>
-                <w:rFonts w:ascii="Calibri" w:hAnsi="Calibri" w:cs="Arial"/>
-                <w:b w:val="0"/>
-                <w:sz w:val="20"/>
-                <w:szCs w:val="20"/>
-              </w:rPr>
-              <w:t>pdf</w:t>
-            </w:r>
-            <w:proofErr w:type="spellEnd"/>
+              <w:t>Bibliografia de Ingenieria de Software 2017.pdf</w:t>
+            </w:r>
           </w:p>
         </w:tc>
         <w:tc>
@@ -687,7 +630,7 @@
                 <w:sz w:val="20"/>
                 <w:szCs w:val="20"/>
               </w:rPr>
-              <w:t>/Bibliografía/Libros</w:t>
+              <w:t>/Bibliografía</w:t>
             </w:r>
           </w:p>
         </w:tc>
@@ -755,7 +698,6 @@
                 <w:szCs w:val="20"/>
               </w:rPr>
             </w:pPr>
-            <w:proofErr w:type="spellStart"/>
             <w:r>
               <w:rPr>
                 <w:rFonts w:cs="Arial"/>
@@ -763,9 +705,8 @@
                 <w:sz w:val="20"/>
                 <w:szCs w:val="20"/>
               </w:rPr>
-              <w:t>Paper</w:t>
-            </w:r>
-            <w:proofErr w:type="spellEnd"/>
+              <w:t>Libro PDF</w:t>
+            </w:r>
           </w:p>
         </w:tc>
         <w:tc>
@@ -798,19 +739,8 @@
                 <w:sz w:val="20"/>
                 <w:szCs w:val="20"/>
               </w:rPr>
-              <w:t>&lt;Autor&gt; - &lt;Título&gt; - &lt;YYYY&gt;.</w:t>
-            </w:r>
-            <w:proofErr w:type="spellStart"/>
-            <w:r>
-              <w:rPr>
-                <w:rFonts w:ascii="Calibri" w:hAnsi="Calibri" w:cs="Arial"/>
-                <w:b w:val="0"/>
-                <w:sz w:val="20"/>
-                <w:szCs w:val="20"/>
-              </w:rPr>
-              <w:t>pdf</w:t>
-            </w:r>
-            <w:proofErr w:type="spellEnd"/>
+              <w:t>&lt;Autor&gt; - &lt;Título&gt; - &lt;YYYY&gt;.pdf</w:t>
+            </w:r>
           </w:p>
         </w:tc>
         <w:tc>
@@ -843,19 +773,8 @@
                 <w:sz w:val="20"/>
                 <w:szCs w:val="20"/>
               </w:rPr>
-              <w:t>/Bibliografía/</w:t>
-            </w:r>
-            <w:proofErr w:type="spellStart"/>
-            <w:r>
-              <w:rPr>
-                <w:rFonts w:ascii="Calibri" w:hAnsi="Calibri" w:cs="Arial"/>
-                <w:b w:val="0"/>
-                <w:sz w:val="20"/>
-                <w:szCs w:val="20"/>
-              </w:rPr>
-              <w:t>Papers</w:t>
-            </w:r>
-            <w:proofErr w:type="spellEnd"/>
+              <w:t>/Bibliografía/Libros</w:t>
+            </w:r>
           </w:p>
         </w:tc>
         <w:tc>
@@ -929,7 +848,7 @@
                 <w:sz w:val="20"/>
                 <w:szCs w:val="20"/>
               </w:rPr>
-              <w:t>Presentación de Clase</w:t>
+              <w:t>Paper</w:t>
             </w:r>
           </w:p>
         </w:tc>
@@ -963,7 +882,7 @@
                 <w:sz w:val="20"/>
                 <w:szCs w:val="20"/>
               </w:rPr>
-              <w:t>&lt;NRO&gt; - &lt;Título&gt; 2017 2C.pdf</w:t>
+              <w:t>&lt;Autor&gt; - &lt;Título&gt; - &lt;YYYY&gt;.pdf</w:t>
             </w:r>
           </w:p>
         </w:tc>
@@ -997,27 +916,7 @@
                 <w:sz w:val="20"/>
                 <w:szCs w:val="20"/>
               </w:rPr>
-              <w:t>/U&lt;</w:t>
-            </w:r>
-            <w:proofErr w:type="spellStart"/>
-            <w:r>
-              <w:rPr>
-                <w:rFonts w:ascii="Calibri" w:hAnsi="Calibri" w:cs="Arial"/>
-                <w:b w:val="0"/>
-                <w:sz w:val="20"/>
-                <w:szCs w:val="20"/>
-              </w:rPr>
-              <w:t>nro</w:t>
-            </w:r>
-            <w:proofErr w:type="spellEnd"/>
-            <w:r>
-              <w:rPr>
-                <w:rFonts w:ascii="Calibri" w:hAnsi="Calibri" w:cs="Arial"/>
-                <w:b w:val="0"/>
-                <w:sz w:val="20"/>
-                <w:szCs w:val="20"/>
-              </w:rPr>
-              <w:t xml:space="preserve"> unidad&gt; &lt;nombre &gt;/Material de clase</w:t>
+              <w:t>/Bibliografía/Papers</w:t>
             </w:r>
           </w:p>
         </w:tc>
@@ -1052,7 +951,7 @@
                 <w:sz w:val="20"/>
                 <w:szCs w:val="20"/>
               </w:rPr>
-              <w:t>Clase</w:t>
+              <w:t>Cátedra</w:t>
             </w:r>
           </w:p>
         </w:tc>
@@ -1092,7 +991,7 @@
                 <w:sz w:val="20"/>
                 <w:szCs w:val="20"/>
               </w:rPr>
-              <w:t>Audio de clase</w:t>
+              <w:t>Presentación de Clase</w:t>
             </w:r>
           </w:p>
         </w:tc>
@@ -1117,18 +1016,16 @@
                 <w:b w:val="0"/>
                 <w:sz w:val="20"/>
                 <w:szCs w:val="20"/>
-                <w:lang w:val="en-US"/>
-              </w:rPr>
-            </w:pPr>
-            <w:r>
-              <w:rPr>
-                <w:rFonts w:ascii="Calibri" w:hAnsi="Calibri" w:cs="Arial"/>
-                <w:b w:val="0"/>
-                <w:sz w:val="20"/>
-                <w:szCs w:val="20"/>
-                <w:lang w:val="en-US"/>
-              </w:rPr>
-              <w:t>AUD_&lt;YYYY-MM-DD&gt; -&lt;NRO&gt;.mp3</w:t>
+              </w:rPr>
+            </w:pPr>
+            <w:r>
+              <w:rPr>
+                <w:rFonts w:ascii="Calibri" w:hAnsi="Calibri" w:cs="Arial"/>
+                <w:b w:val="0"/>
+                <w:sz w:val="20"/>
+                <w:szCs w:val="20"/>
+              </w:rPr>
+              <w:t>&lt;NRO&gt; - &lt;Título&gt; 2017 2C.pdf</w:t>
             </w:r>
           </w:p>
         </w:tc>
@@ -1153,37 +1050,16 @@
                 <w:b w:val="0"/>
                 <w:sz w:val="20"/>
                 <w:szCs w:val="20"/>
-                <w:lang w:val="es-AR"/>
-              </w:rPr>
-            </w:pPr>
-            <w:r>
-              <w:rPr>
-                <w:rFonts w:ascii="Calibri" w:hAnsi="Calibri" w:cs="Arial"/>
-                <w:b w:val="0"/>
-                <w:sz w:val="20"/>
-                <w:szCs w:val="20"/>
-              </w:rPr>
-              <w:t>/U&lt;</w:t>
-            </w:r>
-            <w:proofErr w:type="spellStart"/>
-            <w:r>
-              <w:rPr>
-                <w:rFonts w:ascii="Calibri" w:hAnsi="Calibri" w:cs="Arial"/>
-                <w:b w:val="0"/>
-                <w:sz w:val="20"/>
-                <w:szCs w:val="20"/>
-              </w:rPr>
-              <w:t>nro</w:t>
-            </w:r>
-            <w:proofErr w:type="spellEnd"/>
-            <w:r>
-              <w:rPr>
-                <w:rFonts w:ascii="Calibri" w:hAnsi="Calibri" w:cs="Arial"/>
-                <w:b w:val="0"/>
-                <w:sz w:val="20"/>
-                <w:szCs w:val="20"/>
-              </w:rPr>
-              <w:t xml:space="preserve"> unidad&gt; &lt;nombre &gt;/Material de clase</w:t>
+              </w:rPr>
+            </w:pPr>
+            <w:r>
+              <w:rPr>
+                <w:rFonts w:ascii="Calibri" w:hAnsi="Calibri" w:cs="Arial"/>
+                <w:b w:val="0"/>
+                <w:sz w:val="20"/>
+                <w:szCs w:val="20"/>
+              </w:rPr>
+              <w:t>/U&lt;nro unidad&gt;&lt;nombre &gt;/Material de clase</w:t>
             </w:r>
           </w:p>
         </w:tc>
@@ -1209,21 +1085,17 @@
                 <w:b w:val="0"/>
                 <w:sz w:val="20"/>
                 <w:szCs w:val="20"/>
-                <w:lang w:val="en-US"/>
-              </w:rPr>
-            </w:pPr>
-            <w:proofErr w:type="spellStart"/>
-            <w:r>
-              <w:rPr>
-                <w:rFonts w:ascii="Calibri" w:hAnsi="Calibri" w:cs="Arial"/>
-                <w:b w:val="0"/>
-                <w:sz w:val="20"/>
-                <w:szCs w:val="20"/>
-                <w:lang w:val="en-US"/>
+              </w:rPr>
+            </w:pPr>
+            <w:r>
+              <w:rPr>
+                <w:rFonts w:ascii="Calibri" w:hAnsi="Calibri" w:cs="Arial"/>
+                <w:b w:val="0"/>
+                <w:sz w:val="20"/>
+                <w:szCs w:val="20"/>
               </w:rPr>
               <w:t>Clase</w:t>
             </w:r>
-            <w:proofErr w:type="spellEnd"/>
           </w:p>
         </w:tc>
       </w:tr>
@@ -1262,7 +1134,7 @@
                 <w:sz w:val="20"/>
                 <w:szCs w:val="20"/>
               </w:rPr>
-              <w:t xml:space="preserve">Presentación propia </w:t>
+              <w:t>Audio de clase</w:t>
             </w:r>
           </w:p>
         </w:tc>
@@ -1287,83 +1159,29 @@
                 <w:b w:val="0"/>
                 <w:sz w:val="20"/>
                 <w:szCs w:val="20"/>
-                <w:lang w:val="es-AR"/>
-              </w:rPr>
-            </w:pPr>
-            <w:r>
-              <w:rPr>
-                <w:rFonts w:ascii="Calibri" w:hAnsi="Calibri" w:cs="Arial"/>
-                <w:b w:val="0"/>
-                <w:sz w:val="20"/>
-                <w:szCs w:val="20"/>
-              </w:rPr>
-              <w:t>PRE</w:t>
-            </w:r>
-            <w:r>
-              <w:rPr>
-                <w:rFonts w:ascii="Calibri" w:hAnsi="Calibri" w:cs="Arial"/>
-                <w:b w:val="0"/>
-                <w:sz w:val="20"/>
-                <w:szCs w:val="20"/>
-              </w:rPr>
-              <w:t>_&lt;NR</w:t>
-            </w:r>
-            <w:r>
-              <w:rPr>
-                <w:rFonts w:ascii="Calibri" w:hAnsi="Calibri" w:cs="Arial"/>
-                <w:b w:val="0"/>
-                <w:sz w:val="20"/>
-                <w:szCs w:val="20"/>
-              </w:rPr>
-              <w:t>O</w:t>
-            </w:r>
-            <w:r>
-              <w:rPr>
-                <w:rFonts w:ascii="Calibri" w:hAnsi="Calibri" w:cs="Arial"/>
-                <w:b w:val="0"/>
-                <w:sz w:val="20"/>
-                <w:szCs w:val="20"/>
-              </w:rPr>
-              <w:t>&gt; - &lt;</w:t>
-            </w:r>
-            <w:r>
-              <w:rPr>
-                <w:rFonts w:ascii="Calibri" w:hAnsi="Calibri" w:cs="Arial"/>
-                <w:b w:val="0"/>
-                <w:sz w:val="20"/>
-                <w:szCs w:val="20"/>
-              </w:rPr>
-              <w:t>Título</w:t>
-            </w:r>
-            <w:r>
-              <w:rPr>
-                <w:rFonts w:ascii="Calibri" w:hAnsi="Calibri" w:cs="Arial"/>
-                <w:b w:val="0"/>
-                <w:sz w:val="20"/>
-                <w:szCs w:val="20"/>
-              </w:rPr>
-              <w:t>&gt;</w:t>
-            </w:r>
-            <w:r>
-              <w:rPr>
-                <w:rFonts w:ascii="Calibri" w:hAnsi="Calibri" w:cs="Arial"/>
-                <w:b w:val="0"/>
-                <w:sz w:val="20"/>
-                <w:szCs w:val="20"/>
-              </w:rPr>
-              <w:t>.</w:t>
-            </w:r>
-            <w:proofErr w:type="spellStart"/>
-            <w:r>
-              <w:rPr>
-                <w:rFonts w:ascii="Calibri" w:hAnsi="Calibri" w:cs="Arial"/>
-                <w:b w:val="0"/>
-                <w:sz w:val="20"/>
-                <w:szCs w:val="20"/>
-              </w:rPr>
-              <w:t>ppt</w:t>
-            </w:r>
-            <w:proofErr w:type="spellEnd"/>
+                <w:lang w:val="en-US"/>
+              </w:rPr>
+            </w:pPr>
+            <w:r>
+              <w:rPr>
+                <w:rFonts w:ascii="Calibri" w:hAnsi="Calibri" w:cs="Arial"/>
+                <w:b w:val="0"/>
+                <w:sz w:val="20"/>
+                <w:szCs w:val="20"/>
+                <w:lang w:val="en-US"/>
+              </w:rPr>
+              <w:t>AUD_&lt;YYYY-MM-DD&gt; -&lt;NRO&gt;.</w:t>
+            </w:r>
+            <w:r>
+              <w:rPr>
+                <w:rFonts w:ascii="Calibri" w:hAnsi="Calibri" w:cs="Arial"/>
+                <w:b w:val="0"/>
+                <w:sz w:val="20"/>
+                <w:szCs w:val="20"/>
+                <w:lang w:val="en-US"/>
+              </w:rPr>
+              <w:t>m4a</w:t>
+            </w:r>
           </w:p>
         </w:tc>
         <w:tc>
@@ -1397,36 +1215,7 @@
                 <w:sz w:val="20"/>
                 <w:szCs w:val="20"/>
               </w:rPr>
-              <w:t>/U&lt;</w:t>
-            </w:r>
-            <w:proofErr w:type="spellStart"/>
-            <w:r>
-              <w:rPr>
-                <w:rFonts w:ascii="Calibri" w:hAnsi="Calibri" w:cs="Arial"/>
-                <w:b w:val="0"/>
-                <w:sz w:val="20"/>
-                <w:szCs w:val="20"/>
-              </w:rPr>
-              <w:t>nro</w:t>
-            </w:r>
-            <w:proofErr w:type="spellEnd"/>
-            <w:r>
-              <w:rPr>
-                <w:rFonts w:ascii="Calibri" w:hAnsi="Calibri" w:cs="Arial"/>
-                <w:b w:val="0"/>
-                <w:sz w:val="20"/>
-                <w:szCs w:val="20"/>
-              </w:rPr>
-              <w:t xml:space="preserve"> unidad&gt; &lt;nombre &gt;/</w:t>
-            </w:r>
-            <w:r>
-              <w:rPr>
-                <w:rFonts w:ascii="Calibri" w:hAnsi="Calibri" w:cs="Arial"/>
-                <w:b w:val="0"/>
-                <w:sz w:val="20"/>
-                <w:szCs w:val="20"/>
-              </w:rPr>
-              <w:t>Producción propia</w:t>
+              <w:t>/U&lt;nro unidad&gt;&lt;nombre &gt;/Material de clase</w:t>
             </w:r>
           </w:p>
         </w:tc>
@@ -1452,18 +1241,18 @@
                 <w:b w:val="0"/>
                 <w:sz w:val="20"/>
                 <w:szCs w:val="20"/>
-                <w:lang w:val="es-AR"/>
-              </w:rPr>
-            </w:pPr>
-            <w:r>
-              <w:rPr>
-                <w:rFonts w:ascii="Calibri" w:hAnsi="Calibri" w:cs="Arial"/>
-                <w:b w:val="0"/>
-                <w:sz w:val="20"/>
-                <w:szCs w:val="20"/>
-                <w:lang w:val="es-AR"/>
-              </w:rPr>
-              <w:t>Producción propia</w:t>
+                <w:lang w:val="en-US"/>
+              </w:rPr>
+            </w:pPr>
+            <w:r>
+              <w:rPr>
+                <w:rFonts w:ascii="Calibri" w:hAnsi="Calibri" w:cs="Arial"/>
+                <w:b w:val="0"/>
+                <w:sz w:val="20"/>
+                <w:szCs w:val="20"/>
+                <w:lang w:val="en-US"/>
+              </w:rPr>
+              <w:t>Clase</w:t>
             </w:r>
           </w:p>
         </w:tc>
@@ -1503,7 +1292,7 @@
                 <w:sz w:val="20"/>
                 <w:szCs w:val="20"/>
               </w:rPr>
-              <w:t>Resolución práctica</w:t>
+              <w:t xml:space="preserve">Presentación propia </w:t>
             </w:r>
           </w:p>
         </w:tc>
@@ -1528,28 +1317,18 @@
                 <w:b w:val="0"/>
                 <w:sz w:val="20"/>
                 <w:szCs w:val="20"/>
-              </w:rPr>
-            </w:pPr>
-            <w:r>
-              <w:rPr>
-                <w:rFonts w:ascii="Calibri" w:hAnsi="Calibri" w:cs="Arial"/>
-                <w:b w:val="0"/>
-                <w:sz w:val="20"/>
-                <w:szCs w:val="20"/>
-              </w:rPr>
-              <w:t>TP_&lt;NRO&gt; - &lt;Título&gt;.</w:t>
-            </w:r>
-            <w:proofErr w:type="spellStart"/>
-            <w:r>
-              <w:rPr>
-                <w:rFonts w:ascii="Calibri" w:hAnsi="Calibri" w:cs="Arial"/>
-                <w:b w:val="0"/>
-                <w:sz w:val="20"/>
-                <w:szCs w:val="20"/>
-              </w:rPr>
-              <w:t>doc</w:t>
-            </w:r>
-            <w:proofErr w:type="spellEnd"/>
+                <w:lang w:val="es-AR"/>
+              </w:rPr>
+            </w:pPr>
+            <w:r>
+              <w:rPr>
+                <w:rFonts w:ascii="Calibri" w:hAnsi="Calibri" w:cs="Arial"/>
+                <w:b w:val="0"/>
+                <w:sz w:val="20"/>
+                <w:szCs w:val="20"/>
+              </w:rPr>
+              <w:t>PRE_&lt;NRO&gt; - &lt;Título&gt;.ppt</w:t>
+            </w:r>
           </w:p>
         </w:tc>
         <w:tc>
@@ -1583,36 +1362,7 @@
                 <w:sz w:val="20"/>
                 <w:szCs w:val="20"/>
               </w:rPr>
-              <w:t>/U&lt;</w:t>
-            </w:r>
-            <w:proofErr w:type="spellStart"/>
-            <w:r>
-              <w:rPr>
-                <w:rFonts w:ascii="Calibri" w:hAnsi="Calibri" w:cs="Arial"/>
-                <w:b w:val="0"/>
-                <w:sz w:val="20"/>
-                <w:szCs w:val="20"/>
-              </w:rPr>
-              <w:t>nro</w:t>
-            </w:r>
-            <w:proofErr w:type="spellEnd"/>
-            <w:r>
-              <w:rPr>
-                <w:rFonts w:ascii="Calibri" w:hAnsi="Calibri" w:cs="Arial"/>
-                <w:b w:val="0"/>
-                <w:sz w:val="20"/>
-                <w:szCs w:val="20"/>
-              </w:rPr>
-              <w:t xml:space="preserve"> unidad&gt; &lt;nombre &gt;/</w:t>
-            </w:r>
-            <w:r>
-              <w:rPr>
-                <w:rFonts w:ascii="Calibri" w:hAnsi="Calibri" w:cs="Arial"/>
-                <w:b w:val="0"/>
-                <w:sz w:val="20"/>
-                <w:szCs w:val="20"/>
-              </w:rPr>
-              <w:t>Producción propia</w:t>
+              <w:t>/U&lt;nro unidad&gt;&lt;nombre &gt;/Producción propia</w:t>
             </w:r>
           </w:p>
         </w:tc>
@@ -1689,7 +1439,7 @@
                 <w:sz w:val="20"/>
                 <w:szCs w:val="20"/>
               </w:rPr>
-              <w:t>Material práctico</w:t>
+              <w:t>Resolución práctica</w:t>
             </w:r>
           </w:p>
         </w:tc>
@@ -1723,48 +1473,17 @@
                 <w:sz w:val="20"/>
                 <w:szCs w:val="20"/>
               </w:rPr>
-              <w:t>PRA_</w:t>
-            </w:r>
-            <w:r>
-              <w:rPr>
-                <w:rFonts w:ascii="Calibri" w:hAnsi="Calibri" w:cs="Arial"/>
-                <w:b w:val="0"/>
-                <w:sz w:val="20"/>
-                <w:szCs w:val="20"/>
-                <w:lang w:val="es-AR"/>
-              </w:rPr>
-              <w:t>&lt;YYYY-MM-DD&gt;</w:t>
-            </w:r>
-            <w:r>
-              <w:rPr>
-                <w:rFonts w:ascii="Calibri" w:hAnsi="Calibri" w:cs="Arial"/>
-                <w:b w:val="0"/>
-                <w:sz w:val="20"/>
-                <w:szCs w:val="20"/>
-                <w:lang w:val="es-AR"/>
-              </w:rPr>
-              <w:t xml:space="preserve"> - </w:t>
-            </w:r>
-            <w:r>
-              <w:rPr>
-                <w:rFonts w:ascii="Calibri" w:hAnsi="Calibri" w:cs="Arial"/>
-                <w:b w:val="0"/>
-                <w:sz w:val="20"/>
-                <w:szCs w:val="20"/>
-              </w:rPr>
-              <w:t>&lt;Título&gt;.</w:t>
-            </w:r>
-            <w:proofErr w:type="spellStart"/>
-            <w:r>
-              <w:rPr>
-                <w:rFonts w:ascii="Calibri" w:hAnsi="Calibri" w:cs="Arial"/>
-                <w:b w:val="0"/>
-                <w:sz w:val="20"/>
-                <w:szCs w:val="20"/>
-              </w:rPr>
-              <w:t>doc</w:t>
-            </w:r>
-            <w:proofErr w:type="spellEnd"/>
+              <w:t>TP_&lt;NRO&gt; - &lt;Título&gt;.doc</w:t>
+            </w:r>
+            <w:r>
+              <w:rPr>
+                <w:rFonts w:ascii="Calibri" w:hAnsi="Calibri" w:cs="Arial"/>
+                <w:b w:val="0"/>
+                <w:sz w:val="20"/>
+                <w:szCs w:val="20"/>
+              </w:rPr>
+              <w:t>x</w:t>
+            </w:r>
           </w:p>
         </w:tc>
         <w:tc>
@@ -1797,9 +1516,8 @@
                 <w:b w:val="0"/>
                 <w:sz w:val="20"/>
                 <w:szCs w:val="20"/>
-                <w:lang w:val="es-AR"/>
-              </w:rPr>
-              <w:t>/Material general</w:t>
+              </w:rPr>
+              <w:t>/U&lt;nro unidad&gt;&lt;nombre &gt;/Producción propia</w:t>
             </w:r>
           </w:p>
         </w:tc>
@@ -1836,7 +1554,7 @@
                 <w:szCs w:val="20"/>
                 <w:lang w:val="es-AR"/>
               </w:rPr>
-              <w:t>Cátedra</w:t>
+              <w:t>Producción propia</w:t>
             </w:r>
           </w:p>
         </w:tc>
@@ -1876,6 +1594,492 @@
                 <w:sz w:val="20"/>
                 <w:szCs w:val="20"/>
               </w:rPr>
+              <w:t>Resolución práctica corregida</w:t>
+            </w:r>
+          </w:p>
+        </w:tc>
+        <w:tc>
+          <w:tcPr>
+            <w:tcW w:w="4620" w:type="dxa"/>
+            <w:tcBorders>
+              <w:top w:val="single" w:sz="2" w:space="0" w:color="auto"/>
+              <w:left w:val="single" w:sz="2" w:space="0" w:color="auto"/>
+              <w:bottom w:val="single" w:sz="2" w:space="0" w:color="auto"/>
+              <w:right w:val="single" w:sz="2" w:space="0" w:color="auto"/>
+            </w:tcBorders>
+            <w:vAlign w:val="center"/>
+          </w:tcPr>
+          <w:p>
+            <w:pPr>
+              <w:pStyle w:val="Textoindependiente"/>
+              <w:keepLines/>
+              <w:widowControl w:val="0"/>
+              <w:rPr>
+                <w:rFonts w:ascii="Calibri" w:hAnsi="Calibri" w:cs="Arial"/>
+                <w:b w:val="0"/>
+                <w:sz w:val="20"/>
+                <w:szCs w:val="20"/>
+              </w:rPr>
+            </w:pPr>
+            <w:r>
+              <w:rPr>
+                <w:rFonts w:ascii="Calibri" w:hAnsi="Calibri" w:cs="Arial"/>
+                <w:b w:val="0"/>
+                <w:sz w:val="20"/>
+                <w:szCs w:val="20"/>
+              </w:rPr>
+              <w:t>TP_&lt;NRO&gt; - &lt;Título&gt; - correccion</w:t>
+            </w:r>
+            <w:r>
+              <w:rPr>
+                <w:rFonts w:ascii="Calibri" w:hAnsi="Calibri" w:cs="Arial"/>
+                <w:b w:val="0"/>
+                <w:sz w:val="20"/>
+                <w:szCs w:val="20"/>
+              </w:rPr>
+              <w:t xml:space="preserve"> </w:t>
+            </w:r>
+            <w:r>
+              <w:rPr>
+                <w:rFonts w:ascii="Calibri" w:hAnsi="Calibri" w:cs="Arial"/>
+                <w:b w:val="0"/>
+                <w:sz w:val="20"/>
+                <w:szCs w:val="20"/>
+              </w:rPr>
+              <w:t>&lt;NRO&gt;</w:t>
+            </w:r>
+            <w:r>
+              <w:rPr>
+                <w:rFonts w:ascii="Calibri" w:hAnsi="Calibri" w:cs="Arial"/>
+                <w:b w:val="0"/>
+                <w:sz w:val="20"/>
+                <w:szCs w:val="20"/>
+              </w:rPr>
+              <w:t>.&lt;FC&gt;</w:t>
+            </w:r>
+          </w:p>
+        </w:tc>
+        <w:tc>
+          <w:tcPr>
+            <w:tcW w:w="2609" w:type="dxa"/>
+            <w:tcBorders>
+              <w:top w:val="single" w:sz="2" w:space="0" w:color="auto"/>
+              <w:left w:val="single" w:sz="2" w:space="0" w:color="auto"/>
+              <w:bottom w:val="single" w:sz="2" w:space="0" w:color="auto"/>
+              <w:right w:val="single" w:sz="2" w:space="0" w:color="auto"/>
+            </w:tcBorders>
+            <w:vAlign w:val="center"/>
+          </w:tcPr>
+          <w:p>
+            <w:pPr>
+              <w:pStyle w:val="Textoindependiente"/>
+              <w:keepLines/>
+              <w:widowControl w:val="0"/>
+              <w:rPr>
+                <w:rFonts w:ascii="Calibri" w:hAnsi="Calibri" w:cs="Arial"/>
+                <w:b w:val="0"/>
+                <w:sz w:val="20"/>
+                <w:szCs w:val="20"/>
+                <w:lang w:val="es-AR"/>
+              </w:rPr>
+            </w:pPr>
+            <w:r>
+              <w:rPr>
+                <w:rFonts w:ascii="Calibri" w:hAnsi="Calibri" w:cs="Arial"/>
+                <w:b w:val="0"/>
+                <w:sz w:val="20"/>
+                <w:szCs w:val="20"/>
+              </w:rPr>
+              <w:t>/U&lt;nro unidad&gt;&lt;nombre &gt;/Producción propia</w:t>
+            </w:r>
+          </w:p>
+        </w:tc>
+        <w:tc>
+          <w:tcPr>
+            <w:tcW w:w="1444" w:type="dxa"/>
+            <w:tcBorders>
+              <w:top w:val="single" w:sz="2" w:space="0" w:color="auto"/>
+              <w:left w:val="single" w:sz="2" w:space="0" w:color="auto"/>
+              <w:bottom w:val="single" w:sz="2" w:space="0" w:color="auto"/>
+              <w:right w:val="single" w:sz="12" w:space="0" w:color="auto"/>
+            </w:tcBorders>
+            <w:vAlign w:val="center"/>
+          </w:tcPr>
+          <w:p>
+            <w:pPr>
+              <w:pStyle w:val="Textoindependiente"/>
+              <w:keepLines/>
+              <w:widowControl w:val="0"/>
+              <w:jc w:val="center"/>
+              <w:rPr>
+                <w:rFonts w:ascii="Calibri" w:hAnsi="Calibri" w:cs="Arial"/>
+                <w:b w:val="0"/>
+                <w:sz w:val="20"/>
+                <w:szCs w:val="20"/>
+                <w:lang w:val="es-AR"/>
+              </w:rPr>
+            </w:pPr>
+            <w:r>
+              <w:rPr>
+                <w:rFonts w:ascii="Calibri" w:hAnsi="Calibri" w:cs="Arial"/>
+                <w:b w:val="0"/>
+                <w:sz w:val="20"/>
+                <w:szCs w:val="20"/>
+                <w:lang w:val="es-AR"/>
+              </w:rPr>
+              <w:t>Producción propia</w:t>
+            </w:r>
+          </w:p>
+        </w:tc>
+      </w:tr>
+      <w:tr>
+        <w:trPr>
+          <w:trHeight w:val="977"/>
+          <w:jc w:val="center"/>
+        </w:trPr>
+        <w:tc>
+          <w:tcPr>
+            <w:tcW w:w="2112" w:type="dxa"/>
+            <w:tcBorders>
+              <w:top w:val="single" w:sz="2" w:space="0" w:color="auto"/>
+              <w:left w:val="single" w:sz="12" w:space="0" w:color="auto"/>
+              <w:bottom w:val="single" w:sz="2" w:space="0" w:color="auto"/>
+              <w:right w:val="single" w:sz="2" w:space="0" w:color="auto"/>
+            </w:tcBorders>
+            <w:shd w:val="clear" w:color="auto" w:fill="F3F3F3"/>
+            <w:vAlign w:val="center"/>
+          </w:tcPr>
+          <w:p>
+            <w:pPr>
+              <w:keepLines/>
+              <w:widowControl w:val="0"/>
+              <w:rPr>
+                <w:rFonts w:cs="Arial"/>
+                <w:b/>
+                <w:sz w:val="20"/>
+                <w:szCs w:val="20"/>
+              </w:rPr>
+            </w:pPr>
+            <w:r>
+              <w:rPr>
+                <w:rFonts w:cs="Arial"/>
+                <w:b/>
+                <w:sz w:val="20"/>
+                <w:szCs w:val="20"/>
+              </w:rPr>
+              <w:t>Enunciados de trabajos evaluables</w:t>
+            </w:r>
+          </w:p>
+        </w:tc>
+        <w:tc>
+          <w:tcPr>
+            <w:tcW w:w="4620" w:type="dxa"/>
+            <w:tcBorders>
+              <w:top w:val="single" w:sz="2" w:space="0" w:color="auto"/>
+              <w:left w:val="single" w:sz="2" w:space="0" w:color="auto"/>
+              <w:bottom w:val="single" w:sz="2" w:space="0" w:color="auto"/>
+              <w:right w:val="single" w:sz="2" w:space="0" w:color="auto"/>
+            </w:tcBorders>
+            <w:vAlign w:val="center"/>
+          </w:tcPr>
+          <w:p>
+            <w:pPr>
+              <w:pStyle w:val="Textoindependiente"/>
+              <w:keepLines/>
+              <w:widowControl w:val="0"/>
+              <w:rPr>
+                <w:rFonts w:ascii="Calibri" w:hAnsi="Calibri" w:cs="Arial"/>
+                <w:b w:val="0"/>
+                <w:sz w:val="20"/>
+                <w:szCs w:val="20"/>
+              </w:rPr>
+            </w:pPr>
+            <w:r>
+              <w:rPr>
+                <w:rFonts w:ascii="Calibri" w:hAnsi="Calibri" w:cs="Arial"/>
+                <w:b w:val="0"/>
+                <w:sz w:val="20"/>
+                <w:szCs w:val="20"/>
+              </w:rPr>
+              <w:t>ISW_Enunciados_TP_evaluables_2017</w:t>
+            </w:r>
+            <w:r>
+              <w:rPr>
+                <w:rFonts w:ascii="Calibri" w:hAnsi="Calibri" w:cs="Arial"/>
+                <w:b w:val="0"/>
+                <w:sz w:val="20"/>
+                <w:szCs w:val="20"/>
+              </w:rPr>
+              <w:t>.docx</w:t>
+            </w:r>
+          </w:p>
+        </w:tc>
+        <w:tc>
+          <w:tcPr>
+            <w:tcW w:w="2609" w:type="dxa"/>
+            <w:tcBorders>
+              <w:top w:val="single" w:sz="2" w:space="0" w:color="auto"/>
+              <w:left w:val="single" w:sz="2" w:space="0" w:color="auto"/>
+              <w:bottom w:val="single" w:sz="2" w:space="0" w:color="auto"/>
+              <w:right w:val="single" w:sz="2" w:space="0" w:color="auto"/>
+            </w:tcBorders>
+            <w:vAlign w:val="center"/>
+          </w:tcPr>
+          <w:p>
+            <w:pPr>
+              <w:pStyle w:val="Textoindependiente"/>
+              <w:keepLines/>
+              <w:widowControl w:val="0"/>
+              <w:rPr>
+                <w:rFonts w:ascii="Calibri" w:hAnsi="Calibri" w:cs="Arial"/>
+                <w:b w:val="0"/>
+                <w:sz w:val="20"/>
+                <w:szCs w:val="20"/>
+                <w:lang w:val="es-AR"/>
+              </w:rPr>
+            </w:pPr>
+            <w:r>
+              <w:rPr>
+                <w:rFonts w:ascii="Calibri" w:hAnsi="Calibri" w:cs="Arial"/>
+                <w:b w:val="0"/>
+                <w:sz w:val="20"/>
+                <w:szCs w:val="20"/>
+                <w:lang w:val="es-AR"/>
+              </w:rPr>
+              <w:t>/Material general</w:t>
+            </w:r>
+          </w:p>
+        </w:tc>
+        <w:tc>
+          <w:tcPr>
+            <w:tcW w:w="1444" w:type="dxa"/>
+            <w:tcBorders>
+              <w:top w:val="single" w:sz="2" w:space="0" w:color="auto"/>
+              <w:left w:val="single" w:sz="2" w:space="0" w:color="auto"/>
+              <w:bottom w:val="single" w:sz="2" w:space="0" w:color="auto"/>
+              <w:right w:val="single" w:sz="12" w:space="0" w:color="auto"/>
+            </w:tcBorders>
+            <w:vAlign w:val="center"/>
+          </w:tcPr>
+          <w:p>
+            <w:pPr>
+              <w:pStyle w:val="Textoindependiente"/>
+              <w:keepLines/>
+              <w:widowControl w:val="0"/>
+              <w:jc w:val="center"/>
+              <w:rPr>
+                <w:rFonts w:ascii="Calibri" w:hAnsi="Calibri" w:cs="Arial"/>
+                <w:b w:val="0"/>
+                <w:sz w:val="20"/>
+                <w:szCs w:val="20"/>
+                <w:lang w:val="es-AR"/>
+              </w:rPr>
+            </w:pPr>
+            <w:r>
+              <w:rPr>
+                <w:rFonts w:ascii="Calibri" w:hAnsi="Calibri" w:cs="Arial"/>
+                <w:b w:val="0"/>
+                <w:sz w:val="20"/>
+                <w:szCs w:val="20"/>
+                <w:lang w:val="es-AR"/>
+              </w:rPr>
+              <w:t>Cátedra</w:t>
+            </w:r>
+          </w:p>
+        </w:tc>
+      </w:tr>
+      <w:tr>
+        <w:trPr>
+          <w:trHeight w:val="977"/>
+          <w:jc w:val="center"/>
+        </w:trPr>
+        <w:tc>
+          <w:tcPr>
+            <w:tcW w:w="2112" w:type="dxa"/>
+            <w:tcBorders>
+              <w:top w:val="single" w:sz="2" w:space="0" w:color="auto"/>
+              <w:left w:val="single" w:sz="12" w:space="0" w:color="auto"/>
+              <w:bottom w:val="single" w:sz="2" w:space="0" w:color="auto"/>
+              <w:right w:val="single" w:sz="2" w:space="0" w:color="auto"/>
+            </w:tcBorders>
+            <w:shd w:val="clear" w:color="auto" w:fill="F3F3F3"/>
+            <w:vAlign w:val="center"/>
+          </w:tcPr>
+          <w:p>
+            <w:pPr>
+              <w:keepLines/>
+              <w:widowControl w:val="0"/>
+              <w:rPr>
+                <w:rFonts w:cs="Arial"/>
+                <w:b/>
+                <w:sz w:val="20"/>
+                <w:szCs w:val="20"/>
+              </w:rPr>
+            </w:pPr>
+            <w:r>
+              <w:rPr>
+                <w:rFonts w:cs="Arial"/>
+                <w:b/>
+                <w:sz w:val="20"/>
+                <w:szCs w:val="20"/>
+              </w:rPr>
+              <w:t>Trabajos prácticos resueltos</w:t>
+            </w:r>
+          </w:p>
+        </w:tc>
+        <w:tc>
+          <w:tcPr>
+            <w:tcW w:w="4620" w:type="dxa"/>
+            <w:tcBorders>
+              <w:top w:val="single" w:sz="2" w:space="0" w:color="auto"/>
+              <w:left w:val="single" w:sz="2" w:space="0" w:color="auto"/>
+              <w:bottom w:val="single" w:sz="2" w:space="0" w:color="auto"/>
+              <w:right w:val="single" w:sz="2" w:space="0" w:color="auto"/>
+            </w:tcBorders>
+            <w:vAlign w:val="center"/>
+          </w:tcPr>
+          <w:p>
+            <w:pPr>
+              <w:pStyle w:val="Textoindependiente"/>
+              <w:keepLines/>
+              <w:widowControl w:val="0"/>
+              <w:rPr>
+                <w:rFonts w:ascii="Calibri" w:hAnsi="Calibri" w:cs="Arial"/>
+                <w:b w:val="0"/>
+                <w:sz w:val="20"/>
+                <w:szCs w:val="20"/>
+              </w:rPr>
+            </w:pPr>
+            <w:r>
+              <w:rPr>
+                <w:rFonts w:ascii="Calibri" w:hAnsi="Calibri" w:cs="Arial"/>
+                <w:b w:val="0"/>
+                <w:sz w:val="20"/>
+                <w:szCs w:val="20"/>
+              </w:rPr>
+              <w:t>ISW_Guía_de_Trabajos_Prácticos_2017</w:t>
+            </w:r>
+            <w:r>
+              <w:rPr>
+                <w:rFonts w:ascii="Calibri" w:hAnsi="Calibri" w:cs="Arial"/>
+                <w:b w:val="0"/>
+                <w:sz w:val="20"/>
+                <w:szCs w:val="20"/>
+              </w:rPr>
+              <w:t>.docx</w:t>
+            </w:r>
+          </w:p>
+        </w:tc>
+        <w:tc>
+          <w:tcPr>
+            <w:tcW w:w="2609" w:type="dxa"/>
+            <w:tcBorders>
+              <w:top w:val="single" w:sz="2" w:space="0" w:color="auto"/>
+              <w:left w:val="single" w:sz="2" w:space="0" w:color="auto"/>
+              <w:bottom w:val="single" w:sz="2" w:space="0" w:color="auto"/>
+              <w:right w:val="single" w:sz="2" w:space="0" w:color="auto"/>
+            </w:tcBorders>
+            <w:vAlign w:val="center"/>
+          </w:tcPr>
+          <w:p>
+            <w:pPr>
+              <w:pStyle w:val="Textoindependiente"/>
+              <w:keepLines/>
+              <w:widowControl w:val="0"/>
+              <w:rPr>
+                <w:rFonts w:ascii="Calibri" w:hAnsi="Calibri" w:cs="Arial"/>
+                <w:b w:val="0"/>
+                <w:sz w:val="20"/>
+                <w:szCs w:val="20"/>
+                <w:lang w:val="es-AR"/>
+              </w:rPr>
+            </w:pPr>
+            <w:r>
+              <w:rPr>
+                <w:rFonts w:ascii="Calibri" w:hAnsi="Calibri" w:cs="Arial"/>
+                <w:b w:val="0"/>
+                <w:sz w:val="20"/>
+                <w:szCs w:val="20"/>
+                <w:lang w:val="es-AR"/>
+              </w:rPr>
+              <w:t>/Material general</w:t>
+            </w:r>
+          </w:p>
+        </w:tc>
+        <w:tc>
+          <w:tcPr>
+            <w:tcW w:w="1444" w:type="dxa"/>
+            <w:tcBorders>
+              <w:top w:val="single" w:sz="2" w:space="0" w:color="auto"/>
+              <w:left w:val="single" w:sz="2" w:space="0" w:color="auto"/>
+              <w:bottom w:val="single" w:sz="2" w:space="0" w:color="auto"/>
+              <w:right w:val="single" w:sz="12" w:space="0" w:color="auto"/>
+            </w:tcBorders>
+            <w:vAlign w:val="center"/>
+          </w:tcPr>
+          <w:p>
+            <w:pPr>
+              <w:pStyle w:val="Textoindependiente"/>
+              <w:keepLines/>
+              <w:widowControl w:val="0"/>
+              <w:jc w:val="center"/>
+              <w:rPr>
+                <w:rFonts w:ascii="Calibri" w:hAnsi="Calibri" w:cs="Arial"/>
+                <w:b w:val="0"/>
+                <w:sz w:val="20"/>
+                <w:szCs w:val="20"/>
+                <w:lang w:val="es-AR"/>
+              </w:rPr>
+            </w:pPr>
+            <w:r>
+              <w:rPr>
+                <w:rFonts w:ascii="Calibri" w:hAnsi="Calibri" w:cs="Arial"/>
+                <w:b w:val="0"/>
+                <w:sz w:val="20"/>
+                <w:szCs w:val="20"/>
+                <w:lang w:val="es-AR"/>
+              </w:rPr>
+              <w:t>Cátedra</w:t>
+            </w:r>
+          </w:p>
+        </w:tc>
+      </w:tr>
+      <w:tr>
+        <w:trPr>
+          <w:trHeight w:val="977"/>
+          <w:jc w:val="center"/>
+        </w:trPr>
+        <w:tc>
+          <w:tcPr>
+            <w:tcW w:w="2112" w:type="dxa"/>
+            <w:tcBorders>
+              <w:top w:val="single" w:sz="2" w:space="0" w:color="auto"/>
+              <w:left w:val="single" w:sz="12" w:space="0" w:color="auto"/>
+              <w:bottom w:val="single" w:sz="2" w:space="0" w:color="auto"/>
+              <w:right w:val="single" w:sz="2" w:space="0" w:color="auto"/>
+            </w:tcBorders>
+            <w:shd w:val="clear" w:color="auto" w:fill="F3F3F3"/>
+            <w:vAlign w:val="center"/>
+          </w:tcPr>
+          <w:p>
+            <w:pPr>
+              <w:keepLines/>
+              <w:widowControl w:val="0"/>
+              <w:rPr>
+                <w:rFonts w:cs="Arial"/>
+                <w:b/>
+                <w:sz w:val="20"/>
+                <w:szCs w:val="20"/>
+              </w:rPr>
+            </w:pPr>
+            <w:r>
+              <w:rPr>
+                <w:rFonts w:cs="Arial"/>
+                <w:b/>
+                <w:sz w:val="20"/>
+                <w:szCs w:val="20"/>
+              </w:rPr>
+              <w:lastRenderedPageBreak/>
               <w:t>Bibliografía adicional</w:t>
             </w:r>
           </w:p>
@@ -1910,19 +2114,8 @@
                 <w:sz w:val="20"/>
                 <w:szCs w:val="20"/>
               </w:rPr>
-              <w:t>BA_&lt;Titulo&gt; - &lt;YYYY&gt;.</w:t>
-            </w:r>
-            <w:proofErr w:type="spellStart"/>
-            <w:r>
-              <w:rPr>
-                <w:rFonts w:ascii="Calibri" w:hAnsi="Calibri" w:cs="Arial"/>
-                <w:b w:val="0"/>
-                <w:sz w:val="20"/>
-                <w:szCs w:val="20"/>
-              </w:rPr>
-              <w:t>pdf</w:t>
-            </w:r>
-            <w:proofErr w:type="spellEnd"/>
+              <w:t>BA_&lt;Titulo&gt; - &lt;YYYY&gt;.pdf</w:t>
+            </w:r>
           </w:p>
         </w:tc>
         <w:tc>
@@ -1999,7 +2192,6 @@
           </w:p>
         </w:tc>
       </w:tr>
-      <w:bookmarkEnd w:id="0"/>
     </w:tbl>
     <w:p>
       <w:pPr>
@@ -2010,21 +2202,20 @@
     </w:p>
     <w:p>
       <w:pPr>
-        <w:rPr>
-          <w:lang w:val="es-AR"/>
-        </w:rPr>
-      </w:pPr>
-      <w:r>
-        <w:rPr>
-          <w:lang w:val="es-AR"/>
-        </w:rPr>
-        <w:sym w:font="Wingdings" w:char="F031"/>
-      </w:r>
-      <w:r>
-        <w:rPr>
-          <w:lang w:val="es-AR"/>
-        </w:rPr>
-        <w:t xml:space="preserve"> Repositorio_ISW</w:t>
+        <w:spacing w:after="160" w:line="259" w:lineRule="auto"/>
+        <w:jc w:val="left"/>
+        <w:rPr>
+          <w:lang w:val="es-AR"/>
+        </w:rPr>
+      </w:pPr>
+      <w:r>
+        <w:rPr>
+          <w:b/>
+          <w:sz w:val="24"/>
+          <w:szCs w:val="24"/>
+          <w:lang w:val="es-AR"/>
+        </w:rPr>
+        <w:t>Estructura del repositorio</w:t>
       </w:r>
     </w:p>
     <w:p>
@@ -2037,31 +2228,13 @@
         <w:rPr>
           <w:lang w:val="es-AR"/>
         </w:rPr>
-        <w:tab/>
-      </w:r>
-      <w:r>
-        <w:rPr>
-          <w:lang w:val="es-AR"/>
-        </w:rPr>
         <w:sym w:font="Wingdings" w:char="F031"/>
       </w:r>
       <w:r>
         <w:rPr>
           <w:lang w:val="es-AR"/>
         </w:rPr>
-        <w:t xml:space="preserve"> U</w:t>
-      </w:r>
-      <w:r>
-        <w:rPr>
-          <w:lang w:val="es-AR"/>
-        </w:rPr>
-        <w:t>0</w:t>
-      </w:r>
-      <w:r>
-        <w:rPr>
-          <w:lang w:val="es-AR"/>
-        </w:rPr>
-        <w:t>1 Ingeniería de Software en contexto</w:t>
+        <w:t>Repositorio_ISW</w:t>
       </w:r>
     </w:p>
     <w:p>
@@ -2080,19 +2253,25 @@
         <w:rPr>
           <w:lang w:val="es-AR"/>
         </w:rPr>
-        <w:tab/>
-      </w:r>
-      <w:r>
-        <w:rPr>
-          <w:lang w:val="es-AR"/>
-        </w:rPr>
         <w:sym w:font="Wingdings" w:char="F031"/>
       </w:r>
       <w:r>
         <w:rPr>
           <w:lang w:val="es-AR"/>
         </w:rPr>
-        <w:t xml:space="preserve"> Material de clase</w:t>
+        <w:t xml:space="preserve"> U</w:t>
+      </w:r>
+      <w:r>
+        <w:rPr>
+          <w:lang w:val="es-AR"/>
+        </w:rPr>
+        <w:t>0</w:t>
+      </w:r>
+      <w:r>
+        <w:rPr>
+          <w:lang w:val="es-AR"/>
+        </w:rPr>
+        <w:t>1 Ingeniería de Software en contexto</w:t>
       </w:r>
     </w:p>
     <w:p>
@@ -2123,13 +2302,7 @@
         <w:rPr>
           <w:lang w:val="es-AR"/>
         </w:rPr>
-        <w:t xml:space="preserve"> </w:t>
-      </w:r>
-      <w:r>
-        <w:rPr>
-          <w:lang w:val="es-AR"/>
-        </w:rPr>
-        <w:t>Producción propia</w:t>
+        <w:t xml:space="preserve"> Material de clase</w:t>
       </w:r>
     </w:p>
     <w:p>
@@ -2148,37 +2321,19 @@
         <w:rPr>
           <w:lang w:val="es-AR"/>
         </w:rPr>
+        <w:tab/>
+      </w:r>
+      <w:r>
+        <w:rPr>
+          <w:lang w:val="es-AR"/>
+        </w:rPr>
         <w:sym w:font="Wingdings" w:char="F031"/>
       </w:r>
       <w:r>
         <w:rPr>
           <w:lang w:val="es-AR"/>
         </w:rPr>
-        <w:t xml:space="preserve"> U</w:t>
-      </w:r>
-      <w:r>
-        <w:rPr>
-          <w:lang w:val="es-AR"/>
-        </w:rPr>
-        <w:t>0</w:t>
-      </w:r>
-      <w:r>
-        <w:rPr>
-          <w:lang w:val="es-AR"/>
-        </w:rPr>
-        <w:t>2</w:t>
-      </w:r>
-      <w:r>
-        <w:rPr>
-          <w:lang w:val="es-AR"/>
-        </w:rPr>
-        <w:t xml:space="preserve"> </w:t>
-      </w:r>
-      <w:r>
-        <w:rPr>
-          <w:lang w:val="es-AR"/>
-        </w:rPr>
-        <w:t>Gestión del SW como producto</w:t>
+        <w:t xml:space="preserve"> Producción propia</w:t>
       </w:r>
     </w:p>
     <w:p>
@@ -2197,19 +2352,25 @@
         <w:rPr>
           <w:lang w:val="es-AR"/>
         </w:rPr>
-        <w:tab/>
-      </w:r>
-      <w:r>
-        <w:rPr>
-          <w:lang w:val="es-AR"/>
-        </w:rPr>
         <w:sym w:font="Wingdings" w:char="F031"/>
       </w:r>
       <w:r>
         <w:rPr>
           <w:lang w:val="es-AR"/>
         </w:rPr>
-        <w:t xml:space="preserve"> Material de clase</w:t>
+        <w:t xml:space="preserve"> U</w:t>
+      </w:r>
+      <w:r>
+        <w:rPr>
+          <w:lang w:val="es-AR"/>
+        </w:rPr>
+        <w:t>0</w:t>
+      </w:r>
+      <w:r>
+        <w:rPr>
+          <w:lang w:val="es-AR"/>
+        </w:rPr>
+        <w:t>2Gestión del SW como producto</w:t>
       </w:r>
     </w:p>
     <w:p>
@@ -2240,7 +2401,7 @@
         <w:rPr>
           <w:lang w:val="es-AR"/>
         </w:rPr>
-        <w:t xml:space="preserve"> Producción propia</w:t>
+        <w:t xml:space="preserve"> Material de clase</w:t>
       </w:r>
     </w:p>
     <w:p>
@@ -2259,25 +2420,19 @@
         <w:rPr>
           <w:lang w:val="es-AR"/>
         </w:rPr>
+        <w:tab/>
+      </w:r>
+      <w:r>
+        <w:rPr>
+          <w:lang w:val="es-AR"/>
+        </w:rPr>
         <w:sym w:font="Wingdings" w:char="F031"/>
       </w:r>
       <w:r>
         <w:rPr>
           <w:lang w:val="es-AR"/>
         </w:rPr>
-        <w:t xml:space="preserve"> U</w:t>
-      </w:r>
-      <w:r>
-        <w:rPr>
-          <w:lang w:val="es-AR"/>
-        </w:rPr>
-        <w:t>0</w:t>
-      </w:r>
-      <w:r>
-        <w:rPr>
-          <w:lang w:val="es-AR"/>
-        </w:rPr>
-        <w:t>3 Aseguramiento de calidad de proceso y de producto</w:t>
+        <w:t xml:space="preserve"> Producción propia</w:t>
       </w:r>
     </w:p>
     <w:p>
@@ -2296,19 +2451,25 @@
         <w:rPr>
           <w:lang w:val="es-AR"/>
         </w:rPr>
-        <w:tab/>
-      </w:r>
-      <w:r>
-        <w:rPr>
-          <w:lang w:val="es-AR"/>
-        </w:rPr>
         <w:sym w:font="Wingdings" w:char="F031"/>
       </w:r>
       <w:r>
         <w:rPr>
           <w:lang w:val="es-AR"/>
         </w:rPr>
-        <w:t xml:space="preserve"> Material de clase</w:t>
+        <w:t xml:space="preserve"> U</w:t>
+      </w:r>
+      <w:r>
+        <w:rPr>
+          <w:lang w:val="es-AR"/>
+        </w:rPr>
+        <w:t>0</w:t>
+      </w:r>
+      <w:r>
+        <w:rPr>
+          <w:lang w:val="es-AR"/>
+        </w:rPr>
+        <w:t>3 Aseguramiento de calidad de proceso y de producto</w:t>
       </w:r>
     </w:p>
     <w:p>
@@ -2339,7 +2500,7 @@
         <w:rPr>
           <w:lang w:val="es-AR"/>
         </w:rPr>
-        <w:t xml:space="preserve"> Producción propia</w:t>
+        <w:t xml:space="preserve"> Material de clase</w:t>
       </w:r>
     </w:p>
     <w:p>
@@ -2352,32 +2513,25 @@
         <w:rPr>
           <w:lang w:val="es-AR"/>
         </w:rPr>
-        <w:lastRenderedPageBreak/>
         <w:tab/>
       </w:r>
       <w:r>
         <w:rPr>
           <w:lang w:val="es-AR"/>
         </w:rPr>
+        <w:tab/>
+      </w:r>
+      <w:r>
+        <w:rPr>
+          <w:lang w:val="es-AR"/>
+        </w:rPr>
         <w:sym w:font="Wingdings" w:char="F031"/>
       </w:r>
       <w:r>
         <w:rPr>
           <w:lang w:val="es-AR"/>
         </w:rPr>
-        <w:t xml:space="preserve"> U</w:t>
-      </w:r>
-      <w:r>
-        <w:rPr>
-          <w:lang w:val="es-AR"/>
-        </w:rPr>
-        <w:t>0</w:t>
-      </w:r>
-      <w:r>
-        <w:rPr>
-          <w:lang w:val="es-AR"/>
-        </w:rPr>
-        <w:t>4 Gestión ágil de proyectos</w:t>
+        <w:t xml:space="preserve"> Producción propia</w:t>
       </w:r>
     </w:p>
     <w:p>
@@ -2396,19 +2550,25 @@
         <w:rPr>
           <w:lang w:val="es-AR"/>
         </w:rPr>
-        <w:tab/>
-      </w:r>
-      <w:r>
-        <w:rPr>
-          <w:lang w:val="es-AR"/>
-        </w:rPr>
         <w:sym w:font="Wingdings" w:char="F031"/>
       </w:r>
       <w:r>
         <w:rPr>
           <w:lang w:val="es-AR"/>
         </w:rPr>
-        <w:t xml:space="preserve"> Material de clase</w:t>
+        <w:t xml:space="preserve"> U</w:t>
+      </w:r>
+      <w:r>
+        <w:rPr>
+          <w:lang w:val="es-AR"/>
+        </w:rPr>
+        <w:t>0</w:t>
+      </w:r>
+      <w:r>
+        <w:rPr>
+          <w:lang w:val="es-AR"/>
+        </w:rPr>
+        <w:t>4 Gestión ágil de proyectos</w:t>
       </w:r>
     </w:p>
     <w:p>
@@ -2439,7 +2599,7 @@
         <w:rPr>
           <w:lang w:val="es-AR"/>
         </w:rPr>
-        <w:t xml:space="preserve"> Producción propia</w:t>
+        <w:t xml:space="preserve"> Material de clase</w:t>
       </w:r>
     </w:p>
     <w:p>
@@ -2458,19 +2618,19 @@
         <w:rPr>
           <w:lang w:val="es-AR"/>
         </w:rPr>
+        <w:tab/>
+      </w:r>
+      <w:r>
+        <w:rPr>
+          <w:lang w:val="es-AR"/>
+        </w:rPr>
         <w:sym w:font="Wingdings" w:char="F031"/>
       </w:r>
       <w:r>
         <w:rPr>
           <w:lang w:val="es-AR"/>
         </w:rPr>
-        <w:t xml:space="preserve"> </w:t>
-      </w:r>
-      <w:r>
-        <w:rPr>
-          <w:lang w:val="es-AR"/>
-        </w:rPr>
-        <w:t>Bibliografía</w:t>
+        <w:t xml:space="preserve"> Producción propia</w:t>
       </w:r>
     </w:p>
     <w:p>
@@ -2489,28 +2649,14 @@
         <w:rPr>
           <w:lang w:val="es-AR"/>
         </w:rPr>
-        <w:tab/>
-      </w:r>
-      <w:r>
-        <w:rPr>
-          <w:lang w:val="es-AR"/>
-        </w:rPr>
         <w:sym w:font="Wingdings" w:char="F031"/>
       </w:r>
       <w:r>
         <w:rPr>
           <w:lang w:val="es-AR"/>
         </w:rPr>
-        <w:t xml:space="preserve"> </w:t>
-      </w:r>
-      <w:proofErr w:type="spellStart"/>
-      <w:r>
-        <w:rPr>
-          <w:lang w:val="es-AR"/>
-        </w:rPr>
-        <w:t>Papers</w:t>
-      </w:r>
-      <w:proofErr w:type="spellEnd"/>
+        <w:t xml:space="preserve"> Bibliografía</w:t>
+      </w:r>
     </w:p>
     <w:p>
       <w:pPr>
@@ -2540,13 +2686,7 @@
         <w:rPr>
           <w:lang w:val="es-AR"/>
         </w:rPr>
-        <w:t xml:space="preserve"> </w:t>
-      </w:r>
-      <w:r>
-        <w:rPr>
-          <w:lang w:val="es-AR"/>
-        </w:rPr>
-        <w:t>Libros</w:t>
+        <w:t>Papers</w:t>
       </w:r>
     </w:p>
     <w:p>
@@ -2565,19 +2705,19 @@
         <w:rPr>
           <w:lang w:val="es-AR"/>
         </w:rPr>
+        <w:tab/>
+      </w:r>
+      <w:r>
+        <w:rPr>
+          <w:lang w:val="es-AR"/>
+        </w:rPr>
         <w:sym w:font="Wingdings" w:char="F031"/>
       </w:r>
       <w:r>
         <w:rPr>
           <w:lang w:val="es-AR"/>
         </w:rPr>
-        <w:t xml:space="preserve"> </w:t>
-      </w:r>
-      <w:r>
-        <w:rPr>
-          <w:lang w:val="es-AR"/>
-        </w:rPr>
-        <w:t>Material general</w:t>
+        <w:t xml:space="preserve"> Libros</w:t>
       </w:r>
     </w:p>
     <w:p>
@@ -2602,8 +2742,40 @@
         <w:rPr>
           <w:lang w:val="es-AR"/>
         </w:rPr>
+        <w:t xml:space="preserve"> Material general</w:t>
+      </w:r>
+    </w:p>
+    <w:p>
+      <w:pPr>
+        <w:rPr>
+          <w:lang w:val="es-AR"/>
+        </w:rPr>
+      </w:pPr>
+      <w:r>
+        <w:rPr>
+          <w:lang w:val="es-AR"/>
+        </w:rPr>
+        <w:tab/>
+      </w:r>
+      <w:r>
+        <w:rPr>
+          <w:lang w:val="es-AR"/>
+        </w:rPr>
+        <w:sym w:font="Wingdings" w:char="F031"/>
+      </w:r>
+      <w:r>
+        <w:rPr>
+          <w:lang w:val="es-AR"/>
+        </w:rPr>
         <w:t xml:space="preserve"> Reglamentación </w:t>
       </w:r>
+    </w:p>
+    <w:p>
+      <w:pPr>
+        <w:rPr>
+          <w:lang w:val="es-AR"/>
+        </w:rPr>
+      </w:pPr>
     </w:p>
     <w:p>
       <w:pPr>
@@ -2625,7 +2797,7 @@
           <w:insideV w:val="single" w:sz="2" w:space="0" w:color="auto"/>
         </w:tblBorders>
         <w:tblLayout w:type="fixed"/>
-        <w:tblLook w:val="01E0" w:firstRow="1" w:lastRow="1" w:firstColumn="1" w:lastColumn="1" w:noHBand="0" w:noVBand="0"/>
+        <w:tblLook w:val="01E0"/>
       </w:tblPr>
       <w:tblGrid>
         <w:gridCol w:w="4911"/>
@@ -2997,29 +3169,7 @@
                 <w:szCs w:val="20"/>
                 <w:lang w:val="es-AR"/>
               </w:rPr>
-              <w:t>Fecha en formato numérico (año-mes-</w:t>
-            </w:r>
-            <w:proofErr w:type="spellStart"/>
-            <w:r>
-              <w:rPr>
-                <w:rFonts w:ascii="Calibri" w:hAnsi="Calibri" w:cs="Arial"/>
-                <w:b w:val="0"/>
-                <w:sz w:val="20"/>
-                <w:szCs w:val="20"/>
-                <w:lang w:val="es-AR"/>
-              </w:rPr>
-              <w:t>dia</w:t>
-            </w:r>
-            <w:proofErr w:type="spellEnd"/>
-            <w:r>
-              <w:rPr>
-                <w:rFonts w:ascii="Calibri" w:hAnsi="Calibri" w:cs="Arial"/>
-                <w:b w:val="0"/>
-                <w:sz w:val="20"/>
-                <w:szCs w:val="20"/>
-                <w:lang w:val="es-AR"/>
-              </w:rPr>
-              <w:t>)</w:t>
+              <w:t>Fecha en formato numérico (año-mes-dia)</w:t>
             </w:r>
           </w:p>
         </w:tc>
@@ -3052,16 +3202,79 @@
                 <w:szCs w:val="20"/>
                 <w:lang w:val="en-US"/>
               </w:rPr>
-              <w:t>&lt;NRO</w:t>
-            </w:r>
-            <w:r>
+              <w:t>&lt;NRO&gt;</w:t>
+            </w:r>
+          </w:p>
+        </w:tc>
+        <w:tc>
+          <w:tcPr>
+            <w:tcW w:w="3892" w:type="dxa"/>
+            <w:tcBorders>
+              <w:top w:val="single" w:sz="2" w:space="0" w:color="auto"/>
+              <w:left w:val="single" w:sz="2" w:space="0" w:color="auto"/>
+              <w:bottom w:val="single" w:sz="2" w:space="0" w:color="auto"/>
+              <w:right w:val="single" w:sz="2" w:space="0" w:color="auto"/>
+            </w:tcBorders>
+            <w:vAlign w:val="center"/>
+          </w:tcPr>
+          <w:p>
+            <w:pPr>
+              <w:pStyle w:val="Textoindependiente"/>
+              <w:keepLines/>
+              <w:widowControl w:val="0"/>
+              <w:jc w:val="center"/>
+              <w:rPr>
+                <w:rFonts w:ascii="Calibri" w:hAnsi="Calibri" w:cs="Arial"/>
+                <w:b w:val="0"/>
+                <w:sz w:val="20"/>
+                <w:szCs w:val="20"/>
+                <w:lang w:val="es-AR"/>
+              </w:rPr>
+            </w:pPr>
+            <w:r>
+              <w:rPr>
+                <w:rFonts w:ascii="Calibri" w:hAnsi="Calibri" w:cs="Arial"/>
+                <w:b w:val="0"/>
+                <w:sz w:val="20"/>
+                <w:szCs w:val="20"/>
+                <w:lang w:val="es-AR"/>
+              </w:rPr>
+              <w:t>Número cardinal comenzando en 01</w:t>
+            </w:r>
+          </w:p>
+        </w:tc>
+      </w:tr>
+      <w:tr>
+        <w:trPr>
+          <w:jc w:val="center"/>
+        </w:trPr>
+        <w:tc>
+          <w:tcPr>
+            <w:tcW w:w="4911" w:type="dxa"/>
+            <w:tcBorders>
+              <w:top w:val="single" w:sz="2" w:space="0" w:color="auto"/>
+              <w:left w:val="single" w:sz="2" w:space="0" w:color="auto"/>
+              <w:bottom w:val="single" w:sz="2" w:space="0" w:color="auto"/>
+              <w:right w:val="single" w:sz="2" w:space="0" w:color="auto"/>
+            </w:tcBorders>
+          </w:tcPr>
+          <w:p>
+            <w:pPr>
+              <w:jc w:val="center"/>
               <w:rPr>
                 <w:rFonts w:cs="Arial"/>
                 <w:sz w:val="20"/>
                 <w:szCs w:val="20"/>
                 <w:lang w:val="en-US"/>
               </w:rPr>
-              <w:t>&gt;</w:t>
+            </w:pPr>
+            <w:r>
+              <w:rPr>
+                <w:rFonts w:cs="Arial"/>
+                <w:sz w:val="20"/>
+                <w:szCs w:val="20"/>
+              </w:rPr>
+              <w:t>&lt;FC&gt;</w:t>
             </w:r>
           </w:p>
         </w:tc>
@@ -3098,12 +3311,876 @@
                 <w:szCs w:val="20"/>
                 <w:lang w:val="es-AR"/>
               </w:rPr>
-              <w:t>Número cardinal comenzando en 01</w:t>
+              <w:t>Formato del archivo de corrección</w:t>
+            </w:r>
+            <w:r>
+              <w:rPr>
+                <w:rFonts w:ascii="Calibri" w:hAnsi="Calibri" w:cs="Arial"/>
+                <w:b w:val="0"/>
+                <w:sz w:val="20"/>
+                <w:szCs w:val="20"/>
+                <w:lang w:val="es-AR"/>
+              </w:rPr>
+              <w:t>, que puede ser .jpeg, .jpg,.</w:t>
+            </w:r>
+            <w:r>
+              <w:rPr>
+                <w:rFonts w:ascii="Calibri" w:hAnsi="Calibri" w:cs="Arial"/>
+                <w:b w:val="0"/>
+                <w:sz w:val="20"/>
+                <w:szCs w:val="20"/>
+                <w:lang w:val="es-AR"/>
+              </w:rPr>
+              <w:t xml:space="preserve">docx, o </w:t>
+            </w:r>
+            <w:r>
+              <w:rPr>
+                <w:rFonts w:ascii="Calibri" w:hAnsi="Calibri" w:cs="Arial"/>
+                <w:b w:val="0"/>
+                <w:sz w:val="20"/>
+                <w:szCs w:val="20"/>
+                <w:lang w:val="es-AR"/>
+              </w:rPr>
+              <w:t>.</w:t>
+            </w:r>
+            <w:r>
+              <w:rPr>
+                <w:rFonts w:ascii="Calibri" w:hAnsi="Calibri" w:cs="Arial"/>
+                <w:b w:val="0"/>
+                <w:sz w:val="20"/>
+                <w:szCs w:val="20"/>
+                <w:lang w:val="es-AR"/>
+              </w:rPr>
+              <w:t>pdf</w:t>
+            </w:r>
+            <w:r>
+              <w:rPr>
+                <w:rFonts w:ascii="Calibri" w:hAnsi="Calibri" w:cs="Arial"/>
+                <w:b w:val="0"/>
+                <w:sz w:val="20"/>
+                <w:szCs w:val="20"/>
+                <w:lang w:val="es-AR"/>
+              </w:rPr>
+              <w:t xml:space="preserve"> .</w:t>
+            </w:r>
+          </w:p>
+        </w:tc>
+      </w:tr>
+      <w:tr>
+        <w:trPr>
+          <w:jc w:val="center"/>
+        </w:trPr>
+        <w:tc>
+          <w:tcPr>
+            <w:tcW w:w="4911" w:type="dxa"/>
+            <w:tcBorders>
+              <w:top w:val="single" w:sz="2" w:space="0" w:color="auto"/>
+              <w:left w:val="single" w:sz="2" w:space="0" w:color="auto"/>
+              <w:bottom w:val="single" w:sz="2" w:space="0" w:color="auto"/>
+              <w:right w:val="single" w:sz="2" w:space="0" w:color="auto"/>
+            </w:tcBorders>
+          </w:tcPr>
+          <w:p>
+            <w:pPr>
+              <w:jc w:val="center"/>
+              <w:rPr>
+                <w:rFonts w:cs="Arial"/>
+                <w:sz w:val="20"/>
+                <w:szCs w:val="20"/>
+              </w:rPr>
+            </w:pPr>
+            <w:r>
+              <w:rPr>
+                <w:rFonts w:cs="Arial"/>
+                <w:sz w:val="20"/>
+                <w:szCs w:val="20"/>
+              </w:rPr>
+              <w:t>&lt;NOMBRE_LB&gt;</w:t>
+            </w:r>
+          </w:p>
+        </w:tc>
+        <w:tc>
+          <w:tcPr>
+            <w:tcW w:w="3892" w:type="dxa"/>
+            <w:tcBorders>
+              <w:top w:val="single" w:sz="2" w:space="0" w:color="auto"/>
+              <w:left w:val="single" w:sz="2" w:space="0" w:color="auto"/>
+              <w:bottom w:val="single" w:sz="2" w:space="0" w:color="auto"/>
+              <w:right w:val="single" w:sz="2" w:space="0" w:color="auto"/>
+            </w:tcBorders>
+            <w:vAlign w:val="center"/>
+          </w:tcPr>
+          <w:p>
+            <w:pPr>
+              <w:pStyle w:val="Textoindependiente"/>
+              <w:keepLines/>
+              <w:widowControl w:val="0"/>
+              <w:jc w:val="center"/>
+              <w:rPr>
+                <w:rFonts w:ascii="Calibri" w:hAnsi="Calibri" w:cs="Arial"/>
+                <w:b w:val="0"/>
+                <w:sz w:val="20"/>
+                <w:szCs w:val="20"/>
+                <w:lang w:val="es-AR"/>
+              </w:rPr>
+            </w:pPr>
+            <w:r>
+              <w:rPr>
+                <w:rFonts w:ascii="Calibri" w:hAnsi="Calibri" w:cs="Arial"/>
+                <w:b w:val="0"/>
+                <w:sz w:val="20"/>
+                <w:szCs w:val="20"/>
+                <w:lang w:val="es-AR"/>
+              </w:rPr>
+              <w:t>Nombre de la Línea Base</w:t>
+            </w:r>
+            <w:r>
+              <w:rPr>
+                <w:rFonts w:ascii="Calibri" w:hAnsi="Calibri" w:cs="Arial"/>
+                <w:b w:val="0"/>
+                <w:sz w:val="20"/>
+                <w:szCs w:val="20"/>
+                <w:lang w:val="es-AR"/>
+              </w:rPr>
+              <w:t xml:space="preserve"> sin espacios</w:t>
+            </w:r>
+            <w:r>
+              <w:rPr>
+                <w:rFonts w:ascii="Calibri" w:hAnsi="Calibri" w:cs="Arial"/>
+                <w:b w:val="0"/>
+                <w:sz w:val="20"/>
+                <w:szCs w:val="20"/>
+                <w:lang w:val="es-AR"/>
+              </w:rPr>
+              <w:t xml:space="preserve">. Se debe indicar a que hace referencia la Línea Base. Ej: </w:t>
+            </w:r>
+            <w:r>
+              <w:rPr>
+                <w:rFonts w:ascii="Calibri" w:hAnsi="Calibri" w:cs="Arial"/>
+                <w:b w:val="0"/>
+                <w:sz w:val="20"/>
+                <w:szCs w:val="20"/>
+                <w:lang w:val="es-AR"/>
+              </w:rPr>
+              <w:t>TP01-</w:t>
+            </w:r>
+            <w:r>
+              <w:rPr>
+                <w:rFonts w:ascii="Calibri" w:hAnsi="Calibri" w:cs="Arial"/>
+                <w:b w:val="0"/>
+                <w:sz w:val="20"/>
+                <w:szCs w:val="20"/>
+                <w:lang w:val="es-AR"/>
+              </w:rPr>
+              <w:t xml:space="preserve">SCM </w:t>
+            </w:r>
+          </w:p>
+        </w:tc>
+      </w:tr>
+      <w:tr>
+        <w:trPr>
+          <w:jc w:val="center"/>
+        </w:trPr>
+        <w:tc>
+          <w:tcPr>
+            <w:tcW w:w="4911" w:type="dxa"/>
+            <w:tcBorders>
+              <w:top w:val="single" w:sz="2" w:space="0" w:color="auto"/>
+              <w:left w:val="single" w:sz="2" w:space="0" w:color="auto"/>
+              <w:bottom w:val="single" w:sz="2" w:space="0" w:color="auto"/>
+              <w:right w:val="single" w:sz="2" w:space="0" w:color="auto"/>
+            </w:tcBorders>
+          </w:tcPr>
+          <w:p>
+            <w:pPr>
+              <w:jc w:val="center"/>
+              <w:rPr>
+                <w:rFonts w:cs="Arial"/>
+                <w:sz w:val="20"/>
+                <w:szCs w:val="20"/>
+              </w:rPr>
+            </w:pPr>
+            <w:r>
+              <w:rPr>
+                <w:rFonts w:cs="Arial"/>
+                <w:sz w:val="20"/>
+                <w:szCs w:val="20"/>
+              </w:rPr>
+              <w:t>&lt;NRO_VER&gt;</w:t>
+            </w:r>
+          </w:p>
+        </w:tc>
+        <w:tc>
+          <w:tcPr>
+            <w:tcW w:w="3892" w:type="dxa"/>
+            <w:tcBorders>
+              <w:top w:val="single" w:sz="2" w:space="0" w:color="auto"/>
+              <w:left w:val="single" w:sz="2" w:space="0" w:color="auto"/>
+              <w:bottom w:val="single" w:sz="2" w:space="0" w:color="auto"/>
+              <w:right w:val="single" w:sz="2" w:space="0" w:color="auto"/>
+            </w:tcBorders>
+            <w:vAlign w:val="center"/>
+          </w:tcPr>
+          <w:p>
+            <w:pPr>
+              <w:pStyle w:val="Textoindependiente"/>
+              <w:keepLines/>
+              <w:widowControl w:val="0"/>
+              <w:jc w:val="center"/>
+              <w:rPr>
+                <w:rFonts w:ascii="Calibri" w:hAnsi="Calibri" w:cs="Arial"/>
+                <w:b w:val="0"/>
+                <w:sz w:val="20"/>
+                <w:szCs w:val="20"/>
+                <w:lang w:val="es-AR"/>
+              </w:rPr>
+            </w:pPr>
+            <w:r>
+              <w:rPr>
+                <w:rFonts w:ascii="Calibri" w:hAnsi="Calibri" w:cs="Arial"/>
+                <w:b w:val="0"/>
+                <w:sz w:val="20"/>
+                <w:szCs w:val="20"/>
+                <w:lang w:val="es-AR"/>
+              </w:rPr>
+              <w:t>Numero de versión para una línea base comenzando en 1.</w:t>
+            </w:r>
+          </w:p>
+        </w:tc>
+      </w:tr>
+      <w:tr>
+        <w:trPr>
+          <w:jc w:val="center"/>
+        </w:trPr>
+        <w:tc>
+          <w:tcPr>
+            <w:tcW w:w="4911" w:type="dxa"/>
+            <w:tcBorders>
+              <w:top w:val="single" w:sz="2" w:space="0" w:color="auto"/>
+              <w:left w:val="single" w:sz="2" w:space="0" w:color="auto"/>
+              <w:bottom w:val="single" w:sz="2" w:space="0" w:color="auto"/>
+              <w:right w:val="single" w:sz="2" w:space="0" w:color="auto"/>
+            </w:tcBorders>
+          </w:tcPr>
+          <w:p>
+            <w:pPr>
+              <w:jc w:val="center"/>
+              <w:rPr>
+                <w:rFonts w:cs="Arial"/>
+                <w:sz w:val="20"/>
+                <w:szCs w:val="20"/>
+              </w:rPr>
+            </w:pPr>
+            <w:r>
+              <w:rPr>
+                <w:rFonts w:cs="Arial"/>
+                <w:sz w:val="20"/>
+                <w:szCs w:val="20"/>
+              </w:rPr>
+              <w:t>&lt;NRO_COR&gt;</w:t>
+            </w:r>
+          </w:p>
+        </w:tc>
+        <w:tc>
+          <w:tcPr>
+            <w:tcW w:w="3892" w:type="dxa"/>
+            <w:tcBorders>
+              <w:top w:val="single" w:sz="2" w:space="0" w:color="auto"/>
+              <w:left w:val="single" w:sz="2" w:space="0" w:color="auto"/>
+              <w:bottom w:val="single" w:sz="2" w:space="0" w:color="auto"/>
+              <w:right w:val="single" w:sz="2" w:space="0" w:color="auto"/>
+            </w:tcBorders>
+            <w:vAlign w:val="center"/>
+          </w:tcPr>
+          <w:p>
+            <w:pPr>
+              <w:pStyle w:val="Textoindependiente"/>
+              <w:keepLines/>
+              <w:widowControl w:val="0"/>
+              <w:jc w:val="center"/>
+              <w:rPr>
+                <w:rFonts w:ascii="Calibri" w:hAnsi="Calibri" w:cs="Arial"/>
+                <w:b w:val="0"/>
+                <w:sz w:val="20"/>
+                <w:szCs w:val="20"/>
+                <w:lang w:val="es-AR"/>
+              </w:rPr>
+            </w:pPr>
+            <w:r>
+              <w:rPr>
+                <w:rFonts w:ascii="Calibri" w:hAnsi="Calibri" w:cs="Arial"/>
+                <w:b w:val="0"/>
+                <w:sz w:val="20"/>
+                <w:szCs w:val="20"/>
+                <w:lang w:val="es-AR"/>
+              </w:rPr>
+              <w:t xml:space="preserve">Numero de corrección para una línea base </w:t>
+            </w:r>
+            <w:r>
+              <w:rPr>
+                <w:rFonts w:ascii="Calibri" w:hAnsi="Calibri" w:cs="Arial"/>
+                <w:b w:val="0"/>
+                <w:sz w:val="20"/>
+                <w:szCs w:val="20"/>
+                <w:lang w:val="es-AR"/>
+              </w:rPr>
+              <w:t>comenzado</w:t>
+            </w:r>
+            <w:r>
+              <w:rPr>
+                <w:rFonts w:ascii="Calibri" w:hAnsi="Calibri" w:cs="Arial"/>
+                <w:b w:val="0"/>
+                <w:sz w:val="20"/>
+                <w:szCs w:val="20"/>
+                <w:lang w:val="es-AR"/>
+              </w:rPr>
+              <w:t xml:space="preserve"> en 0.</w:t>
             </w:r>
           </w:p>
         </w:tc>
       </w:tr>
     </w:tbl>
+    <w:p>
+      <w:pPr>
+        <w:rPr>
+          <w:lang w:val="es-AR"/>
+        </w:rPr>
+      </w:pPr>
+    </w:p>
+    <w:p>
+      <w:pPr>
+        <w:rPr>
+          <w:b/>
+          <w:sz w:val="24"/>
+          <w:szCs w:val="24"/>
+          <w:lang w:val="es-AR"/>
+        </w:rPr>
+      </w:pPr>
+    </w:p>
+    <w:p>
+      <w:pPr>
+        <w:rPr>
+          <w:b/>
+          <w:sz w:val="24"/>
+          <w:szCs w:val="24"/>
+          <w:lang w:val="es-AR"/>
+        </w:rPr>
+      </w:pPr>
+    </w:p>
+    <w:p>
+      <w:pPr>
+        <w:rPr>
+          <w:b/>
+          <w:sz w:val="24"/>
+          <w:szCs w:val="24"/>
+          <w:lang w:val="es-AR"/>
+        </w:rPr>
+      </w:pPr>
+    </w:p>
+    <w:p>
+      <w:pPr>
+        <w:rPr>
+          <w:b/>
+          <w:sz w:val="24"/>
+          <w:szCs w:val="24"/>
+          <w:lang w:val="es-AR"/>
+        </w:rPr>
+      </w:pPr>
+    </w:p>
+    <w:p>
+      <w:pPr>
+        <w:rPr>
+          <w:b/>
+          <w:sz w:val="24"/>
+          <w:szCs w:val="24"/>
+          <w:lang w:val="es-AR"/>
+        </w:rPr>
+      </w:pPr>
+    </w:p>
+    <w:p>
+      <w:pPr>
+        <w:rPr>
+          <w:b/>
+          <w:sz w:val="24"/>
+          <w:szCs w:val="24"/>
+          <w:lang w:val="es-AR"/>
+        </w:rPr>
+      </w:pPr>
+    </w:p>
+    <w:p>
+      <w:pPr>
+        <w:rPr>
+          <w:b/>
+          <w:sz w:val="24"/>
+          <w:szCs w:val="24"/>
+          <w:lang w:val="es-AR"/>
+        </w:rPr>
+      </w:pPr>
+    </w:p>
+    <w:p>
+      <w:pPr>
+        <w:rPr>
+          <w:b/>
+          <w:sz w:val="24"/>
+          <w:szCs w:val="24"/>
+          <w:lang w:val="es-AR"/>
+        </w:rPr>
+      </w:pPr>
+      <w:r>
+        <w:rPr>
+          <w:b/>
+          <w:sz w:val="24"/>
+          <w:szCs w:val="24"/>
+          <w:lang w:val="es-AR"/>
+        </w:rPr>
+        <w:t>Criterio de creación de líneas base:</w:t>
+      </w:r>
+    </w:p>
+    <w:p>
+      <w:pPr>
+        <w:rPr>
+          <w:sz w:val="20"/>
+          <w:szCs w:val="20"/>
+          <w:lang w:val="es-AR"/>
+        </w:rPr>
+      </w:pPr>
+      <w:r>
+        <w:rPr>
+          <w:b/>
+          <w:sz w:val="20"/>
+          <w:szCs w:val="20"/>
+          <w:lang w:val="es-AR"/>
+        </w:rPr>
+        <w:tab/>
+      </w:r>
+      <w:r>
+        <w:rPr>
+          <w:sz w:val="20"/>
+          <w:szCs w:val="20"/>
+          <w:lang w:val="es-AR"/>
+        </w:rPr>
+        <w:t>Crear una línea base</w:t>
+      </w:r>
+      <w:r>
+        <w:rPr>
+          <w:sz w:val="20"/>
+          <w:szCs w:val="20"/>
+          <w:lang w:val="es-AR"/>
+        </w:rPr>
+        <w:t xml:space="preserve"> luego de</w:t>
+      </w:r>
+      <w:r>
+        <w:rPr>
+          <w:sz w:val="20"/>
+          <w:szCs w:val="20"/>
+          <w:lang w:val="es-AR"/>
+        </w:rPr>
+        <w:t>:</w:t>
+      </w:r>
+    </w:p>
+    <w:p>
+      <w:pPr>
+        <w:pStyle w:val="Prrafodelista"/>
+        <w:numPr>
+          <w:ilvl w:val="0"/>
+          <w:numId w:val="2"/>
+        </w:numPr>
+        <w:rPr>
+          <w:b/>
+          <w:sz w:val="24"/>
+          <w:szCs w:val="24"/>
+          <w:lang w:val="es-AR"/>
+        </w:rPr>
+      </w:pPr>
+      <w:r>
+        <w:rPr>
+          <w:sz w:val="20"/>
+          <w:szCs w:val="20"/>
+          <w:lang w:val="es-AR"/>
+        </w:rPr>
+        <w:t>realizar la entrega de cada trabajo práctico entregable</w:t>
+      </w:r>
+      <w:r>
+        <w:rPr>
+          <w:sz w:val="20"/>
+          <w:szCs w:val="20"/>
+          <w:lang w:val="es-AR"/>
+        </w:rPr>
+        <w:t>.</w:t>
+      </w:r>
+    </w:p>
+    <w:p>
+      <w:pPr>
+        <w:pStyle w:val="Prrafodelista"/>
+        <w:numPr>
+          <w:ilvl w:val="0"/>
+          <w:numId w:val="2"/>
+        </w:numPr>
+        <w:rPr>
+          <w:b/>
+          <w:sz w:val="24"/>
+          <w:szCs w:val="24"/>
+          <w:lang w:val="es-AR"/>
+        </w:rPr>
+      </w:pPr>
+      <w:r>
+        <w:rPr>
+          <w:sz w:val="20"/>
+          <w:szCs w:val="20"/>
+          <w:lang w:val="es-AR"/>
+        </w:rPr>
+        <w:t>c</w:t>
+      </w:r>
+      <w:bookmarkStart w:id="0" w:name="_GoBack"/>
+      <w:bookmarkEnd w:id="0"/>
+      <w:r>
+        <w:rPr>
+          <w:sz w:val="20"/>
+          <w:szCs w:val="20"/>
+          <w:lang w:val="es-AR"/>
+        </w:rPr>
+        <w:t>orregir el trabajo práctico a partir d</w:t>
+      </w:r>
+      <w:r>
+        <w:rPr>
+          <w:sz w:val="20"/>
+          <w:szCs w:val="20"/>
+          <w:lang w:val="es-AR"/>
+        </w:rPr>
+        <w:t>e la devolución de los docentes</w:t>
+      </w:r>
+      <w:r>
+        <w:rPr>
+          <w:sz w:val="20"/>
+          <w:szCs w:val="20"/>
+          <w:lang w:val="es-AR"/>
+        </w:rPr>
+        <w:t>. Se creara una línea base a partir de una línea base existente que contendrá las correcciones del trabajo practico según las observaciones de los docentes.</w:t>
+      </w:r>
+    </w:p>
+    <w:p>
+      <w:pPr>
+        <w:pStyle w:val="Prrafodelista"/>
+        <w:numPr>
+          <w:ilvl w:val="0"/>
+          <w:numId w:val="2"/>
+        </w:numPr>
+        <w:rPr>
+          <w:b/>
+          <w:sz w:val="24"/>
+          <w:szCs w:val="24"/>
+          <w:lang w:val="es-AR"/>
+        </w:rPr>
+      </w:pPr>
+      <w:r>
+        <w:rPr>
+          <w:sz w:val="20"/>
+          <w:szCs w:val="20"/>
+          <w:lang w:val="es-AR"/>
+        </w:rPr>
+        <w:t xml:space="preserve">corregir </w:t>
+      </w:r>
+      <w:r>
+        <w:rPr>
+          <w:sz w:val="20"/>
+          <w:szCs w:val="20"/>
+          <w:lang w:val="es-AR"/>
+        </w:rPr>
+        <w:t>un trabajo practico a partir de las observaciones de</w:t>
+      </w:r>
+      <w:r>
+        <w:rPr>
+          <w:sz w:val="20"/>
+          <w:szCs w:val="20"/>
+          <w:lang w:val="es-AR"/>
+        </w:rPr>
+        <w:t xml:space="preserve"> los autores de la resolución del trabajo practico</w:t>
+      </w:r>
+      <w:r>
+        <w:rPr>
+          <w:sz w:val="20"/>
+          <w:szCs w:val="20"/>
+          <w:lang w:val="es-AR"/>
+        </w:rPr>
+        <w:t xml:space="preserve">. </w:t>
+      </w:r>
+      <w:r>
+        <w:rPr>
+          <w:sz w:val="20"/>
+          <w:szCs w:val="20"/>
+          <w:lang w:val="es-AR"/>
+        </w:rPr>
+        <w:t>Se creara una línea base a partir de una línea base existente que contendrá las correcciones del trabajo practico según las observaciones de los autores.</w:t>
+      </w:r>
+    </w:p>
+    <w:p>
+      <w:pPr>
+        <w:rPr>
+          <w:b/>
+          <w:sz w:val="24"/>
+          <w:szCs w:val="24"/>
+          <w:lang w:val="es-AR"/>
+        </w:rPr>
+      </w:pPr>
+    </w:p>
+    <w:p>
+      <w:pPr>
+        <w:rPr>
+          <w:sz w:val="20"/>
+          <w:szCs w:val="20"/>
+          <w:lang w:val="es-AR"/>
+        </w:rPr>
+      </w:pPr>
+      <w:r>
+        <w:rPr>
+          <w:b/>
+          <w:sz w:val="20"/>
+          <w:szCs w:val="20"/>
+          <w:lang w:val="es-AR"/>
+        </w:rPr>
+        <w:t>Ejemplo</w:t>
+      </w:r>
+      <w:r>
+        <w:rPr>
+          <w:b/>
+          <w:sz w:val="20"/>
+          <w:szCs w:val="20"/>
+          <w:lang w:val="es-AR"/>
+        </w:rPr>
+        <w:t>s</w:t>
+      </w:r>
+      <w:r>
+        <w:rPr>
+          <w:b/>
+          <w:sz w:val="20"/>
+          <w:szCs w:val="20"/>
+          <w:lang w:val="es-AR"/>
+        </w:rPr>
+        <w:t xml:space="preserve"> de línea base:</w:t>
+      </w:r>
+      <w:r>
+        <w:rPr>
+          <w:sz w:val="20"/>
+          <w:szCs w:val="20"/>
+          <w:lang w:val="es-AR"/>
+        </w:rPr>
+        <w:t xml:space="preserve"> </w:t>
+      </w:r>
+    </w:p>
+    <w:p>
+      <w:pPr>
+        <w:pStyle w:val="Prrafodelista"/>
+        <w:numPr>
+          <w:ilvl w:val="0"/>
+          <w:numId w:val="3"/>
+        </w:numPr>
+        <w:rPr>
+          <w:sz w:val="20"/>
+          <w:szCs w:val="20"/>
+          <w:lang w:val="es-AR"/>
+        </w:rPr>
+      </w:pPr>
+      <w:r>
+        <w:rPr>
+          <w:sz w:val="20"/>
+          <w:szCs w:val="20"/>
+          <w:lang w:val="es-AR"/>
+        </w:rPr>
+        <w:t>LB_TP</w:t>
+      </w:r>
+      <w:r>
+        <w:rPr>
+          <w:sz w:val="20"/>
+          <w:szCs w:val="20"/>
+          <w:lang w:val="es-AR"/>
+        </w:rPr>
+        <w:t>01-SCM_V1.0 (</w:t>
+      </w:r>
+      <w:r>
+        <w:rPr>
+          <w:sz w:val="20"/>
+          <w:szCs w:val="20"/>
+          <w:lang w:val="es-AR"/>
+        </w:rPr>
+        <w:t>Realización de entrega de trabajo practico</w:t>
+      </w:r>
+      <w:r>
+        <w:rPr>
+          <w:sz w:val="20"/>
+          <w:szCs w:val="20"/>
+          <w:lang w:val="es-AR"/>
+        </w:rPr>
+        <w:t>)</w:t>
+      </w:r>
+    </w:p>
+    <w:p>
+      <w:pPr>
+        <w:pStyle w:val="Prrafodelista"/>
+        <w:numPr>
+          <w:ilvl w:val="0"/>
+          <w:numId w:val="3"/>
+        </w:numPr>
+        <w:rPr>
+          <w:sz w:val="20"/>
+          <w:szCs w:val="20"/>
+          <w:lang w:val="es-AR"/>
+        </w:rPr>
+      </w:pPr>
+      <w:r>
+        <w:rPr>
+          <w:sz w:val="20"/>
+          <w:szCs w:val="20"/>
+          <w:lang w:val="es-AR"/>
+        </w:rPr>
+        <w:t>LB_TP01-</w:t>
+      </w:r>
+      <w:r>
+        <w:rPr>
+          <w:sz w:val="20"/>
+          <w:szCs w:val="20"/>
+          <w:lang w:val="es-AR"/>
+        </w:rPr>
+        <w:t xml:space="preserve">SCM_V1.1 (Primera corrección </w:t>
+      </w:r>
+      <w:r>
+        <w:rPr>
+          <w:sz w:val="20"/>
+          <w:szCs w:val="20"/>
+          <w:lang w:val="es-AR"/>
+        </w:rPr>
+        <w:t>a la línea base del trabajo practico</w:t>
+      </w:r>
+      <w:r>
+        <w:rPr>
+          <w:sz w:val="20"/>
+          <w:szCs w:val="20"/>
+          <w:lang w:val="es-AR"/>
+        </w:rPr>
+        <w:t xml:space="preserve"> </w:t>
+      </w:r>
+      <w:r>
+        <w:rPr>
+          <w:sz w:val="20"/>
+          <w:szCs w:val="20"/>
+          <w:lang w:val="es-AR"/>
+        </w:rPr>
+        <w:t>de estructuras de repositorio</w:t>
+      </w:r>
+      <w:r>
+        <w:rPr>
+          <w:sz w:val="20"/>
+          <w:szCs w:val="20"/>
+          <w:lang w:val="es-AR"/>
+        </w:rPr>
+        <w:t xml:space="preserve"> a partir de la línea base </w:t>
+      </w:r>
+      <w:r>
+        <w:rPr>
+          <w:sz w:val="20"/>
+          <w:szCs w:val="20"/>
+          <w:lang w:val="es-AR"/>
+        </w:rPr>
+        <w:t>LB_TP01-SCM_V1.0</w:t>
+      </w:r>
+      <w:r>
+        <w:rPr>
+          <w:sz w:val="20"/>
+          <w:szCs w:val="20"/>
+          <w:lang w:val="es-AR"/>
+        </w:rPr>
+        <w:t>)</w:t>
+      </w:r>
+    </w:p>
+    <w:p>
+      <w:pPr>
+        <w:pStyle w:val="Prrafodelista"/>
+        <w:numPr>
+          <w:ilvl w:val="0"/>
+          <w:numId w:val="3"/>
+        </w:numPr>
+        <w:rPr>
+          <w:sz w:val="20"/>
+          <w:szCs w:val="20"/>
+          <w:lang w:val="es-AR"/>
+        </w:rPr>
+      </w:pPr>
+      <w:r>
+        <w:rPr>
+          <w:sz w:val="20"/>
+          <w:szCs w:val="20"/>
+          <w:lang w:val="es-AR"/>
+        </w:rPr>
+        <w:t>LB_TP01-</w:t>
+      </w:r>
+      <w:r>
+        <w:rPr>
+          <w:sz w:val="20"/>
+          <w:szCs w:val="20"/>
+          <w:lang w:val="es-AR"/>
+        </w:rPr>
+        <w:t xml:space="preserve">SCM_V2.0 (Corrección de trabajo practico a partir de una devolución de los docentes. La línea base es creada a partir de la última línea base para el trabajo practico en cuestión: </w:t>
+      </w:r>
+      <w:r>
+        <w:rPr>
+          <w:sz w:val="20"/>
+          <w:szCs w:val="20"/>
+          <w:lang w:val="es-AR"/>
+        </w:rPr>
+        <w:t>LB_TP01-</w:t>
+      </w:r>
+      <w:r>
+        <w:rPr>
+          <w:sz w:val="20"/>
+          <w:szCs w:val="20"/>
+          <w:lang w:val="es-AR"/>
+        </w:rPr>
+        <w:t>SCM_V1.1)</w:t>
+      </w:r>
+    </w:p>
+    <w:p>
+      <w:pPr>
+        <w:rPr>
+          <w:b/>
+          <w:sz w:val="24"/>
+          <w:szCs w:val="24"/>
+          <w:lang w:val="es-AR"/>
+        </w:rPr>
+      </w:pPr>
+    </w:p>
+    <w:p>
+      <w:pPr>
+        <w:rPr>
+          <w:sz w:val="24"/>
+          <w:szCs w:val="24"/>
+          <w:lang w:val="es-AR"/>
+        </w:rPr>
+      </w:pPr>
+      <w:r>
+        <w:rPr>
+          <w:b/>
+          <w:sz w:val="24"/>
+          <w:szCs w:val="24"/>
+          <w:lang w:val="es-AR"/>
+        </w:rPr>
+        <w:t>Link del repositorio:</w:t>
+      </w:r>
+    </w:p>
+    <w:p>
+      <w:pPr>
+        <w:rPr>
+          <w:lang w:val="es-AR"/>
+        </w:rPr>
+      </w:pPr>
+      <w:hyperlink r:id="rId7" w:history="1">
+        <w:r>
+          <w:rPr>
+            <w:rStyle w:val="Hipervnculo"/>
+            <w:lang w:val="es-AR"/>
+          </w:rPr>
+          <w:t>https://github.com/maxeeeh/Repositorio_ISW.git</w:t>
+        </w:r>
+      </w:hyperlink>
+    </w:p>
     <w:p>
       <w:pPr>
         <w:rPr>
@@ -3121,8 +4198,430 @@
 </w:document>
 </file>
 
+<file path=word/endnotes.xml><?xml version="1.0" encoding="utf-8"?>
+<w:endnotes xmlns:ve="http://schemas.openxmlformats.org/markup-compatibility/2006" xmlns:o="urn:schemas-microsoft-com:office:office" xmlns:r="http://schemas.openxmlformats.org/officeDocument/2006/relationships" xmlns:m="http://schemas.openxmlformats.org/officeDocument/2006/math" xmlns:v="urn:schemas-microsoft-com:vml" xmlns:wp="http://schemas.openxmlformats.org/drawingml/2006/wordprocessingDrawing" xmlns:w10="urn:schemas-microsoft-com:office:word" xmlns:w="http://schemas.openxmlformats.org/wordprocessingml/2006/main" xmlns:wne="http://schemas.microsoft.com/office/word/2006/wordml">
+  <w:endnote w:type="separator" w:id="0">
+    <w:p>
+      <w:pPr>
+        <w:pStyle w:val="Textoindependiente"/>
+        <w:rPr>
+          <w:rFonts w:ascii="Calibri" w:hAnsi="Calibri"/>
+          <w:b w:val="0"/>
+          <w:bCs w:val="0"/>
+        </w:rPr>
+      </w:pPr>
+      <w:r>
+        <w:separator/>
+      </w:r>
+    </w:p>
+  </w:endnote>
+  <w:endnote w:type="continuationSeparator" w:id="1">
+    <w:p>
+      <w:pPr>
+        <w:pStyle w:val="Textoindependiente"/>
+        <w:rPr>
+          <w:rFonts w:ascii="Calibri" w:hAnsi="Calibri"/>
+          <w:b w:val="0"/>
+          <w:bCs w:val="0"/>
+        </w:rPr>
+      </w:pPr>
+      <w:r>
+        <w:continuationSeparator/>
+      </w:r>
+    </w:p>
+  </w:endnote>
+</w:endnotes>
+</file>
+
+<file path=word/footnotes.xml><?xml version="1.0" encoding="utf-8"?>
+<w:footnotes xmlns:ve="http://schemas.openxmlformats.org/markup-compatibility/2006" xmlns:o="urn:schemas-microsoft-com:office:office" xmlns:r="http://schemas.openxmlformats.org/officeDocument/2006/relationships" xmlns:m="http://schemas.openxmlformats.org/officeDocument/2006/math" xmlns:v="urn:schemas-microsoft-com:vml" xmlns:wp="http://schemas.openxmlformats.org/drawingml/2006/wordprocessingDrawing" xmlns:w10="urn:schemas-microsoft-com:office:word" xmlns:w="http://schemas.openxmlformats.org/wordprocessingml/2006/main" xmlns:wne="http://schemas.microsoft.com/office/word/2006/wordml">
+  <w:footnote w:type="separator" w:id="0">
+    <w:p>
+      <w:pPr>
+        <w:pStyle w:val="Textoindependiente"/>
+        <w:rPr>
+          <w:rFonts w:ascii="Calibri" w:hAnsi="Calibri"/>
+          <w:b w:val="0"/>
+          <w:bCs w:val="0"/>
+        </w:rPr>
+      </w:pPr>
+      <w:r>
+        <w:separator/>
+      </w:r>
+    </w:p>
+  </w:footnote>
+  <w:footnote w:type="continuationSeparator" w:id="1">
+    <w:p>
+      <w:pPr>
+        <w:pStyle w:val="Textoindependiente"/>
+        <w:rPr>
+          <w:rFonts w:ascii="Calibri" w:hAnsi="Calibri"/>
+          <w:b w:val="0"/>
+          <w:bCs w:val="0"/>
+        </w:rPr>
+      </w:pPr>
+      <w:r>
+        <w:continuationSeparator/>
+      </w:r>
+    </w:p>
+  </w:footnote>
+</w:footnotes>
+</file>
+
+<file path=word/numbering.xml><?xml version="1.0" encoding="utf-8"?>
+<w:numbering xmlns:ve="http://schemas.openxmlformats.org/markup-compatibility/2006" xmlns:o="urn:schemas-microsoft-com:office:office" xmlns:r="http://schemas.openxmlformats.org/officeDocument/2006/relationships" xmlns:m="http://schemas.openxmlformats.org/officeDocument/2006/math" xmlns:v="urn:schemas-microsoft-com:vml" xmlns:wp="http://schemas.openxmlformats.org/drawingml/2006/wordprocessingDrawing" xmlns:w10="urn:schemas-microsoft-com:office:word" xmlns:w="http://schemas.openxmlformats.org/wordprocessingml/2006/main" xmlns:wne="http://schemas.microsoft.com/office/word/2006/wordml">
+  <w:abstractNum w:abstractNumId="0">
+    <w:nsid w:val="13654712"/>
+    <w:multiLevelType w:val="hybridMultilevel"/>
+    <w:tmpl w:val="1AE2D4FE"/>
+    <w:lvl w:ilvl="0" w:tplc="4E360466">
+      <w:numFmt w:val="bullet"/>
+      <w:lvlText w:val=""/>
+      <w:lvlJc w:val="left"/>
+      <w:pPr>
+        <w:ind w:left="1770" w:hanging="360"/>
+      </w:pPr>
+      <w:rPr>
+        <w:rFonts w:ascii="Symbol" w:eastAsiaTheme="minorEastAsia" w:hAnsi="Symbol" w:cstheme="minorBidi" w:hint="default"/>
+      </w:rPr>
+    </w:lvl>
+    <w:lvl w:ilvl="1" w:tplc="2C0A0003" w:tentative="1">
+      <w:start w:val="1"/>
+      <w:numFmt w:val="bullet"/>
+      <w:lvlText w:val="o"/>
+      <w:lvlJc w:val="left"/>
+      <w:pPr>
+        <w:ind w:left="2490" w:hanging="360"/>
+      </w:pPr>
+      <w:rPr>
+        <w:rFonts w:ascii="Courier New" w:hAnsi="Courier New" w:cs="Courier New" w:hint="default"/>
+      </w:rPr>
+    </w:lvl>
+    <w:lvl w:ilvl="2" w:tplc="2C0A0005" w:tentative="1">
+      <w:start w:val="1"/>
+      <w:numFmt w:val="bullet"/>
+      <w:lvlText w:val=""/>
+      <w:lvlJc w:val="left"/>
+      <w:pPr>
+        <w:ind w:left="3210" w:hanging="360"/>
+      </w:pPr>
+      <w:rPr>
+        <w:rFonts w:ascii="Wingdings" w:hAnsi="Wingdings" w:hint="default"/>
+      </w:rPr>
+    </w:lvl>
+    <w:lvl w:ilvl="3" w:tplc="2C0A0001" w:tentative="1">
+      <w:start w:val="1"/>
+      <w:numFmt w:val="bullet"/>
+      <w:lvlText w:val=""/>
+      <w:lvlJc w:val="left"/>
+      <w:pPr>
+        <w:ind w:left="3930" w:hanging="360"/>
+      </w:pPr>
+      <w:rPr>
+        <w:rFonts w:ascii="Symbol" w:hAnsi="Symbol" w:hint="default"/>
+      </w:rPr>
+    </w:lvl>
+    <w:lvl w:ilvl="4" w:tplc="2C0A0003" w:tentative="1">
+      <w:start w:val="1"/>
+      <w:numFmt w:val="bullet"/>
+      <w:lvlText w:val="o"/>
+      <w:lvlJc w:val="left"/>
+      <w:pPr>
+        <w:ind w:left="4650" w:hanging="360"/>
+      </w:pPr>
+      <w:rPr>
+        <w:rFonts w:ascii="Courier New" w:hAnsi="Courier New" w:cs="Courier New" w:hint="default"/>
+      </w:rPr>
+    </w:lvl>
+    <w:lvl w:ilvl="5" w:tplc="2C0A0005" w:tentative="1">
+      <w:start w:val="1"/>
+      <w:numFmt w:val="bullet"/>
+      <w:lvlText w:val=""/>
+      <w:lvlJc w:val="left"/>
+      <w:pPr>
+        <w:ind w:left="5370" w:hanging="360"/>
+      </w:pPr>
+      <w:rPr>
+        <w:rFonts w:ascii="Wingdings" w:hAnsi="Wingdings" w:hint="default"/>
+      </w:rPr>
+    </w:lvl>
+    <w:lvl w:ilvl="6" w:tplc="2C0A0001" w:tentative="1">
+      <w:start w:val="1"/>
+      <w:numFmt w:val="bullet"/>
+      <w:lvlText w:val=""/>
+      <w:lvlJc w:val="left"/>
+      <w:pPr>
+        <w:ind w:left="6090" w:hanging="360"/>
+      </w:pPr>
+      <w:rPr>
+        <w:rFonts w:ascii="Symbol" w:hAnsi="Symbol" w:hint="default"/>
+      </w:rPr>
+    </w:lvl>
+    <w:lvl w:ilvl="7" w:tplc="2C0A0003" w:tentative="1">
+      <w:start w:val="1"/>
+      <w:numFmt w:val="bullet"/>
+      <w:lvlText w:val="o"/>
+      <w:lvlJc w:val="left"/>
+      <w:pPr>
+        <w:ind w:left="6810" w:hanging="360"/>
+      </w:pPr>
+      <w:rPr>
+        <w:rFonts w:ascii="Courier New" w:hAnsi="Courier New" w:cs="Courier New" w:hint="default"/>
+      </w:rPr>
+    </w:lvl>
+    <w:lvl w:ilvl="8" w:tplc="2C0A0005" w:tentative="1">
+      <w:start w:val="1"/>
+      <w:numFmt w:val="bullet"/>
+      <w:lvlText w:val=""/>
+      <w:lvlJc w:val="left"/>
+      <w:pPr>
+        <w:ind w:left="7530" w:hanging="360"/>
+      </w:pPr>
+      <w:rPr>
+        <w:rFonts w:ascii="Wingdings" w:hAnsi="Wingdings" w:hint="default"/>
+      </w:rPr>
+    </w:lvl>
+  </w:abstractNum>
+  <w:abstractNum w:abstractNumId="1">
+    <w:nsid w:val="5F004F2C"/>
+    <w:multiLevelType w:val="hybridMultilevel"/>
+    <w:tmpl w:val="19EE2CD0"/>
+    <w:lvl w:ilvl="0" w:tplc="2C0A0001">
+      <w:start w:val="1"/>
+      <w:numFmt w:val="bullet"/>
+      <w:lvlText w:val=""/>
+      <w:lvlJc w:val="left"/>
+      <w:pPr>
+        <w:ind w:left="720" w:hanging="360"/>
+      </w:pPr>
+      <w:rPr>
+        <w:rFonts w:ascii="Symbol" w:hAnsi="Symbol" w:hint="default"/>
+      </w:rPr>
+    </w:lvl>
+    <w:lvl w:ilvl="1" w:tplc="2C0A0003" w:tentative="1">
+      <w:start w:val="1"/>
+      <w:numFmt w:val="bullet"/>
+      <w:lvlText w:val="o"/>
+      <w:lvlJc w:val="left"/>
+      <w:pPr>
+        <w:ind w:left="1440" w:hanging="360"/>
+      </w:pPr>
+      <w:rPr>
+        <w:rFonts w:ascii="Courier New" w:hAnsi="Courier New" w:cs="Courier New" w:hint="default"/>
+      </w:rPr>
+    </w:lvl>
+    <w:lvl w:ilvl="2" w:tplc="2C0A0005" w:tentative="1">
+      <w:start w:val="1"/>
+      <w:numFmt w:val="bullet"/>
+      <w:lvlText w:val=""/>
+      <w:lvlJc w:val="left"/>
+      <w:pPr>
+        <w:ind w:left="2160" w:hanging="360"/>
+      </w:pPr>
+      <w:rPr>
+        <w:rFonts w:ascii="Wingdings" w:hAnsi="Wingdings" w:hint="default"/>
+      </w:rPr>
+    </w:lvl>
+    <w:lvl w:ilvl="3" w:tplc="2C0A0001" w:tentative="1">
+      <w:start w:val="1"/>
+      <w:numFmt w:val="bullet"/>
+      <w:lvlText w:val=""/>
+      <w:lvlJc w:val="left"/>
+      <w:pPr>
+        <w:ind w:left="2880" w:hanging="360"/>
+      </w:pPr>
+      <w:rPr>
+        <w:rFonts w:ascii="Symbol" w:hAnsi="Symbol" w:hint="default"/>
+      </w:rPr>
+    </w:lvl>
+    <w:lvl w:ilvl="4" w:tplc="2C0A0003" w:tentative="1">
+      <w:start w:val="1"/>
+      <w:numFmt w:val="bullet"/>
+      <w:lvlText w:val="o"/>
+      <w:lvlJc w:val="left"/>
+      <w:pPr>
+        <w:ind w:left="3600" w:hanging="360"/>
+      </w:pPr>
+      <w:rPr>
+        <w:rFonts w:ascii="Courier New" w:hAnsi="Courier New" w:cs="Courier New" w:hint="default"/>
+      </w:rPr>
+    </w:lvl>
+    <w:lvl w:ilvl="5" w:tplc="2C0A0005" w:tentative="1">
+      <w:start w:val="1"/>
+      <w:numFmt w:val="bullet"/>
+      <w:lvlText w:val=""/>
+      <w:lvlJc w:val="left"/>
+      <w:pPr>
+        <w:ind w:left="4320" w:hanging="360"/>
+      </w:pPr>
+      <w:rPr>
+        <w:rFonts w:ascii="Wingdings" w:hAnsi="Wingdings" w:hint="default"/>
+      </w:rPr>
+    </w:lvl>
+    <w:lvl w:ilvl="6" w:tplc="2C0A0001" w:tentative="1">
+      <w:start w:val="1"/>
+      <w:numFmt w:val="bullet"/>
+      <w:lvlText w:val=""/>
+      <w:lvlJc w:val="left"/>
+      <w:pPr>
+        <w:ind w:left="5040" w:hanging="360"/>
+      </w:pPr>
+      <w:rPr>
+        <w:rFonts w:ascii="Symbol" w:hAnsi="Symbol" w:hint="default"/>
+      </w:rPr>
+    </w:lvl>
+    <w:lvl w:ilvl="7" w:tplc="2C0A0003" w:tentative="1">
+      <w:start w:val="1"/>
+      <w:numFmt w:val="bullet"/>
+      <w:lvlText w:val="o"/>
+      <w:lvlJc w:val="left"/>
+      <w:pPr>
+        <w:ind w:left="5760" w:hanging="360"/>
+      </w:pPr>
+      <w:rPr>
+        <w:rFonts w:ascii="Courier New" w:hAnsi="Courier New" w:cs="Courier New" w:hint="default"/>
+      </w:rPr>
+    </w:lvl>
+    <w:lvl w:ilvl="8" w:tplc="2C0A0005" w:tentative="1">
+      <w:start w:val="1"/>
+      <w:numFmt w:val="bullet"/>
+      <w:lvlText w:val=""/>
+      <w:lvlJc w:val="left"/>
+      <w:pPr>
+        <w:ind w:left="6480" w:hanging="360"/>
+      </w:pPr>
+      <w:rPr>
+        <w:rFonts w:ascii="Wingdings" w:hAnsi="Wingdings" w:hint="default"/>
+      </w:rPr>
+    </w:lvl>
+  </w:abstractNum>
+  <w:abstractNum w:abstractNumId="2">
+    <w:nsid w:val="70DF58EE"/>
+    <w:multiLevelType w:val="hybridMultilevel"/>
+    <w:tmpl w:val="C30E86BC"/>
+    <w:lvl w:ilvl="0" w:tplc="2C0A0001">
+      <w:start w:val="1"/>
+      <w:numFmt w:val="bullet"/>
+      <w:lvlText w:val=""/>
+      <w:lvlJc w:val="left"/>
+      <w:pPr>
+        <w:ind w:left="720" w:hanging="360"/>
+      </w:pPr>
+      <w:rPr>
+        <w:rFonts w:ascii="Symbol" w:hAnsi="Symbol" w:hint="default"/>
+      </w:rPr>
+    </w:lvl>
+    <w:lvl w:ilvl="1" w:tplc="2C0A0003" w:tentative="1">
+      <w:start w:val="1"/>
+      <w:numFmt w:val="bullet"/>
+      <w:lvlText w:val="o"/>
+      <w:lvlJc w:val="left"/>
+      <w:pPr>
+        <w:ind w:left="1440" w:hanging="360"/>
+      </w:pPr>
+      <w:rPr>
+        <w:rFonts w:ascii="Courier New" w:hAnsi="Courier New" w:cs="Courier New" w:hint="default"/>
+      </w:rPr>
+    </w:lvl>
+    <w:lvl w:ilvl="2" w:tplc="2C0A0005" w:tentative="1">
+      <w:start w:val="1"/>
+      <w:numFmt w:val="bullet"/>
+      <w:lvlText w:val=""/>
+      <w:lvlJc w:val="left"/>
+      <w:pPr>
+        <w:ind w:left="2160" w:hanging="360"/>
+      </w:pPr>
+      <w:rPr>
+        <w:rFonts w:ascii="Wingdings" w:hAnsi="Wingdings" w:hint="default"/>
+      </w:rPr>
+    </w:lvl>
+    <w:lvl w:ilvl="3" w:tplc="2C0A0001" w:tentative="1">
+      <w:start w:val="1"/>
+      <w:numFmt w:val="bullet"/>
+      <w:lvlText w:val=""/>
+      <w:lvlJc w:val="left"/>
+      <w:pPr>
+        <w:ind w:left="2880" w:hanging="360"/>
+      </w:pPr>
+      <w:rPr>
+        <w:rFonts w:ascii="Symbol" w:hAnsi="Symbol" w:hint="default"/>
+      </w:rPr>
+    </w:lvl>
+    <w:lvl w:ilvl="4" w:tplc="2C0A0003" w:tentative="1">
+      <w:start w:val="1"/>
+      <w:numFmt w:val="bullet"/>
+      <w:lvlText w:val="o"/>
+      <w:lvlJc w:val="left"/>
+      <w:pPr>
+        <w:ind w:left="3600" w:hanging="360"/>
+      </w:pPr>
+      <w:rPr>
+        <w:rFonts w:ascii="Courier New" w:hAnsi="Courier New" w:cs="Courier New" w:hint="default"/>
+      </w:rPr>
+    </w:lvl>
+    <w:lvl w:ilvl="5" w:tplc="2C0A0005" w:tentative="1">
+      <w:start w:val="1"/>
+      <w:numFmt w:val="bullet"/>
+      <w:lvlText w:val=""/>
+      <w:lvlJc w:val="left"/>
+      <w:pPr>
+        <w:ind w:left="4320" w:hanging="360"/>
+      </w:pPr>
+      <w:rPr>
+        <w:rFonts w:ascii="Wingdings" w:hAnsi="Wingdings" w:hint="default"/>
+      </w:rPr>
+    </w:lvl>
+    <w:lvl w:ilvl="6" w:tplc="2C0A0001" w:tentative="1">
+      <w:start w:val="1"/>
+      <w:numFmt w:val="bullet"/>
+      <w:lvlText w:val=""/>
+      <w:lvlJc w:val="left"/>
+      <w:pPr>
+        <w:ind w:left="5040" w:hanging="360"/>
+      </w:pPr>
+      <w:rPr>
+        <w:rFonts w:ascii="Symbol" w:hAnsi="Symbol" w:hint="default"/>
+      </w:rPr>
+    </w:lvl>
+    <w:lvl w:ilvl="7" w:tplc="2C0A0003" w:tentative="1">
+      <w:start w:val="1"/>
+      <w:numFmt w:val="bullet"/>
+      <w:lvlText w:val="o"/>
+      <w:lvlJc w:val="left"/>
+      <w:pPr>
+        <w:ind w:left="5760" w:hanging="360"/>
+      </w:pPr>
+      <w:rPr>
+        <w:rFonts w:ascii="Courier New" w:hAnsi="Courier New" w:cs="Courier New" w:hint="default"/>
+      </w:rPr>
+    </w:lvl>
+    <w:lvl w:ilvl="8" w:tplc="2C0A0005" w:tentative="1">
+      <w:start w:val="1"/>
+      <w:numFmt w:val="bullet"/>
+      <w:lvlText w:val=""/>
+      <w:lvlJc w:val="left"/>
+      <w:pPr>
+        <w:ind w:left="6480" w:hanging="360"/>
+      </w:pPr>
+      <w:rPr>
+        <w:rFonts w:ascii="Wingdings" w:hAnsi="Wingdings" w:hint="default"/>
+      </w:rPr>
+    </w:lvl>
+  </w:abstractNum>
+  <w:num w:numId="1">
+    <w:abstractNumId w:val="2"/>
+  </w:num>
+  <w:num w:numId="2">
+    <w:abstractNumId w:val="0"/>
+  </w:num>
+  <w:num w:numId="3">
+    <w:abstractNumId w:val="1"/>
+  </w:num>
+</w:numbering>
+</file>
+
 <file path=word/styles.xml><?xml version="1.0" encoding="utf-8"?>
-<w:styles xmlns:mc="http://schemas.openxmlformats.org/markup-compatibility/2006" xmlns:r="http://schemas.openxmlformats.org/officeDocument/2006/relationships" xmlns:w="http://schemas.openxmlformats.org/wordprocessingml/2006/main" xmlns:w14="http://schemas.microsoft.com/office/word/2010/wordml" xmlns:w15="http://schemas.microsoft.com/office/word/2012/wordml" mc:Ignorable="w14 w15">
+<w:styles xmlns:r="http://schemas.openxmlformats.org/officeDocument/2006/relationships" xmlns:w="http://schemas.openxmlformats.org/wordprocessingml/2006/main">
   <w:docDefaults>
     <w:rPrDefault>
       <w:rPr>
@@ -3138,378 +4637,145 @@
       </w:pPr>
     </w:pPrDefault>
   </w:docDefaults>
-  <w:latentStyles w:defLockedState="0" w:defUIPriority="99" w:defSemiHidden="0" w:defUnhideWhenUsed="0" w:defQFormat="0" w:count="371">
-    <w:lsdException w:name="Normal" w:uiPriority="0" w:qFormat="1"/>
-    <w:lsdException w:name="heading 1" w:uiPriority="9" w:qFormat="1"/>
-    <w:lsdException w:name="heading 2" w:semiHidden="1" w:uiPriority="9" w:unhideWhenUsed="1" w:qFormat="1"/>
-    <w:lsdException w:name="heading 3" w:semiHidden="1" w:uiPriority="9" w:unhideWhenUsed="1" w:qFormat="1"/>
-    <w:lsdException w:name="heading 4" w:semiHidden="1" w:uiPriority="9" w:unhideWhenUsed="1" w:qFormat="1"/>
-    <w:lsdException w:name="heading 5" w:semiHidden="1" w:uiPriority="9" w:unhideWhenUsed="1" w:qFormat="1"/>
-    <w:lsdException w:name="heading 6" w:semiHidden="1" w:uiPriority="9" w:unhideWhenUsed="1" w:qFormat="1"/>
-    <w:lsdException w:name="heading 7" w:semiHidden="1" w:uiPriority="9" w:unhideWhenUsed="1" w:qFormat="1"/>
-    <w:lsdException w:name="heading 8" w:semiHidden="1" w:uiPriority="9" w:unhideWhenUsed="1" w:qFormat="1"/>
-    <w:lsdException w:name="heading 9" w:semiHidden="1" w:uiPriority="9" w:unhideWhenUsed="1" w:qFormat="1"/>
-    <w:lsdException w:name="index 1" w:semiHidden="1" w:unhideWhenUsed="1"/>
-    <w:lsdException w:name="index 2" w:semiHidden="1" w:unhideWhenUsed="1"/>
-    <w:lsdException w:name="index 3" w:semiHidden="1" w:unhideWhenUsed="1"/>
-    <w:lsdException w:name="index 4" w:semiHidden="1" w:unhideWhenUsed="1"/>
-    <w:lsdException w:name="index 5" w:semiHidden="1" w:unhideWhenUsed="1"/>
-    <w:lsdException w:name="index 6" w:semiHidden="1" w:unhideWhenUsed="1"/>
-    <w:lsdException w:name="index 7" w:semiHidden="1" w:unhideWhenUsed="1"/>
-    <w:lsdException w:name="index 8" w:semiHidden="1" w:unhideWhenUsed="1"/>
-    <w:lsdException w:name="index 9" w:semiHidden="1" w:unhideWhenUsed="1"/>
-    <w:lsdException w:name="toc 1" w:semiHidden="1" w:uiPriority="39" w:unhideWhenUsed="1"/>
-    <w:lsdException w:name="toc 2" w:semiHidden="1" w:uiPriority="39" w:unhideWhenUsed="1"/>
-    <w:lsdException w:name="toc 3" w:semiHidden="1" w:uiPriority="39" w:unhideWhenUsed="1"/>
-    <w:lsdException w:name="toc 4" w:semiHidden="1" w:uiPriority="39" w:unhideWhenUsed="1"/>
-    <w:lsdException w:name="toc 5" w:semiHidden="1" w:uiPriority="39" w:unhideWhenUsed="1"/>
-    <w:lsdException w:name="toc 6" w:semiHidden="1" w:uiPriority="39" w:unhideWhenUsed="1"/>
-    <w:lsdException w:name="toc 7" w:semiHidden="1" w:uiPriority="39" w:unhideWhenUsed="1"/>
-    <w:lsdException w:name="toc 8" w:semiHidden="1" w:uiPriority="39" w:unhideWhenUsed="1"/>
-    <w:lsdException w:name="toc 9" w:semiHidden="1" w:uiPriority="39" w:unhideWhenUsed="1"/>
-    <w:lsdException w:name="Normal Indent" w:semiHidden="1" w:unhideWhenUsed="1"/>
-    <w:lsdException w:name="footnote text" w:semiHidden="1" w:unhideWhenUsed="1"/>
-    <w:lsdException w:name="annotation text" w:semiHidden="1" w:unhideWhenUsed="1"/>
-    <w:lsdException w:name="header" w:semiHidden="1" w:unhideWhenUsed="1"/>
-    <w:lsdException w:name="footer" w:semiHidden="1" w:unhideWhenUsed="1"/>
-    <w:lsdException w:name="index heading" w:semiHidden="1" w:unhideWhenUsed="1"/>
-    <w:lsdException w:name="caption" w:semiHidden="1" w:uiPriority="35" w:unhideWhenUsed="1" w:qFormat="1"/>
-    <w:lsdException w:name="table of figures" w:semiHidden="1" w:unhideWhenUsed="1"/>
-    <w:lsdException w:name="envelope address" w:semiHidden="1" w:unhideWhenUsed="1"/>
-    <w:lsdException w:name="envelope return" w:semiHidden="1" w:unhideWhenUsed="1"/>
-    <w:lsdException w:name="footnote reference" w:semiHidden="1" w:unhideWhenUsed="1"/>
-    <w:lsdException w:name="annotation reference" w:semiHidden="1" w:unhideWhenUsed="1"/>
-    <w:lsdException w:name="line number" w:semiHidden="1" w:unhideWhenUsed="1"/>
-    <w:lsdException w:name="page number" w:semiHidden="1" w:unhideWhenUsed="1"/>
-    <w:lsdException w:name="endnote reference" w:semiHidden="1" w:unhideWhenUsed="1"/>
-    <w:lsdException w:name="endnote text" w:semiHidden="1" w:unhideWhenUsed="1"/>
-    <w:lsdException w:name="table of authorities" w:semiHidden="1" w:unhideWhenUsed="1"/>
-    <w:lsdException w:name="macro" w:semiHidden="1" w:unhideWhenUsed="1"/>
-    <w:lsdException w:name="toa heading" w:semiHidden="1" w:unhideWhenUsed="1"/>
-    <w:lsdException w:name="List" w:semiHidden="1" w:unhideWhenUsed="1"/>
-    <w:lsdException w:name="List Bullet" w:semiHidden="1" w:unhideWhenUsed="1"/>
-    <w:lsdException w:name="List Number" w:semiHidden="1" w:unhideWhenUsed="1"/>
-    <w:lsdException w:name="List 2" w:semiHidden="1" w:unhideWhenUsed="1"/>
-    <w:lsdException w:name="List 3" w:semiHidden="1" w:unhideWhenUsed="1"/>
-    <w:lsdException w:name="List 4" w:semiHidden="1" w:unhideWhenUsed="1"/>
-    <w:lsdException w:name="List 5" w:semiHidden="1" w:unhideWhenUsed="1"/>
-    <w:lsdException w:name="List Bullet 2" w:semiHidden="1" w:unhideWhenUsed="1"/>
-    <w:lsdException w:name="List Bullet 3" w:semiHidden="1" w:unhideWhenUsed="1"/>
-    <w:lsdException w:name="List Bullet 4" w:semiHidden="1" w:unhideWhenUsed="1"/>
-    <w:lsdException w:name="List Bullet 5" w:semiHidden="1" w:unhideWhenUsed="1"/>
-    <w:lsdException w:name="List Number 2" w:semiHidden="1" w:unhideWhenUsed="1"/>
-    <w:lsdException w:name="List Number 3" w:semiHidden="1" w:unhideWhenUsed="1"/>
-    <w:lsdException w:name="List Number 4" w:semiHidden="1" w:unhideWhenUsed="1"/>
-    <w:lsdException w:name="List Number 5" w:semiHidden="1" w:unhideWhenUsed="1"/>
-    <w:lsdException w:name="Title" w:uiPriority="10" w:qFormat="1"/>
-    <w:lsdException w:name="Closing" w:semiHidden="1" w:unhideWhenUsed="1"/>
-    <w:lsdException w:name="Signature" w:semiHidden="1" w:unhideWhenUsed="1"/>
-    <w:lsdException w:name="Default Paragraph Font" w:semiHidden="1" w:uiPriority="1" w:unhideWhenUsed="1"/>
-    <w:lsdException w:name="Body Text" w:semiHidden="1" w:uiPriority="0" w:unhideWhenUsed="1"/>
-    <w:lsdException w:name="Body Text Indent" w:semiHidden="1" w:unhideWhenUsed="1"/>
-    <w:lsdException w:name="List Continue" w:semiHidden="1" w:unhideWhenUsed="1"/>
-    <w:lsdException w:name="List Continue 2" w:semiHidden="1" w:unhideWhenUsed="1"/>
-    <w:lsdException w:name="List Continue 3" w:semiHidden="1" w:unhideWhenUsed="1"/>
-    <w:lsdException w:name="List Continue 4" w:semiHidden="1" w:unhideWhenUsed="1"/>
-    <w:lsdException w:name="List Continue 5" w:semiHidden="1" w:unhideWhenUsed="1"/>
-    <w:lsdException w:name="Message Header" w:semiHidden="1" w:unhideWhenUsed="1"/>
-    <w:lsdException w:name="Subtitle" w:uiPriority="11" w:qFormat="1"/>
-    <w:lsdException w:name="Salutation" w:semiHidden="1" w:unhideWhenUsed="1"/>
-    <w:lsdException w:name="Date" w:semiHidden="1" w:unhideWhenUsed="1"/>
-    <w:lsdException w:name="Body Text First Indent" w:semiHidden="1" w:unhideWhenUsed="1"/>
-    <w:lsdException w:name="Body Text First Indent 2" w:semiHidden="1" w:unhideWhenUsed="1"/>
-    <w:lsdException w:name="Note Heading" w:semiHidden="1" w:unhideWhenUsed="1"/>
-    <w:lsdException w:name="Body Text 2" w:semiHidden="1" w:unhideWhenUsed="1"/>
-    <w:lsdException w:name="Body Text 3" w:semiHidden="1" w:unhideWhenUsed="1"/>
-    <w:lsdException w:name="Body Text Indent 2" w:semiHidden="1" w:unhideWhenUsed="1"/>
-    <w:lsdException w:name="Body Text Indent 3" w:semiHidden="1" w:unhideWhenUsed="1"/>
-    <w:lsdException w:name="Block Text" w:semiHidden="1" w:unhideWhenUsed="1"/>
-    <w:lsdException w:name="Hyperlink" w:semiHidden="1" w:unhideWhenUsed="1"/>
-    <w:lsdException w:name="FollowedHyperlink" w:semiHidden="1" w:unhideWhenUsed="1"/>
-    <w:lsdException w:name="Strong" w:uiPriority="22" w:qFormat="1"/>
-    <w:lsdException w:name="Emphasis" w:uiPriority="20" w:qFormat="1"/>
-    <w:lsdException w:name="Document Map" w:semiHidden="1" w:unhideWhenUsed="1"/>
-    <w:lsdException w:name="Plain Text" w:semiHidden="1" w:unhideWhenUsed="1"/>
-    <w:lsdException w:name="E-mail Signature" w:semiHidden="1" w:unhideWhenUsed="1"/>
-    <w:lsdException w:name="HTML Top of Form" w:semiHidden="1" w:unhideWhenUsed="1"/>
-    <w:lsdException w:name="HTML Bottom of Form" w:semiHidden="1" w:unhideWhenUsed="1"/>
-    <w:lsdException w:name="Normal (Web)" w:semiHidden="1" w:unhideWhenUsed="1"/>
-    <w:lsdException w:name="HTML Acronym" w:semiHidden="1" w:unhideWhenUsed="1"/>
-    <w:lsdException w:name="HTML Address" w:semiHidden="1" w:unhideWhenUsed="1"/>
-    <w:lsdException w:name="HTML Cite" w:semiHidden="1" w:unhideWhenUsed="1"/>
-    <w:lsdException w:name="HTML Code" w:semiHidden="1" w:unhideWhenUsed="1"/>
-    <w:lsdException w:name="HTML Definition" w:semiHidden="1" w:unhideWhenUsed="1"/>
-    <w:lsdException w:name="HTML Keyboard" w:semiHidden="1" w:unhideWhenUsed="1"/>
-    <w:lsdException w:name="HTML Preformatted" w:semiHidden="1" w:unhideWhenUsed="1"/>
-    <w:lsdException w:name="HTML Sample" w:semiHidden="1" w:unhideWhenUsed="1"/>
-    <w:lsdException w:name="HTML Typewriter" w:semiHidden="1" w:unhideWhenUsed="1"/>
-    <w:lsdException w:name="HTML Variable" w:semiHidden="1" w:unhideWhenUsed="1"/>
-    <w:lsdException w:name="Normal Table" w:semiHidden="1" w:unhideWhenUsed="1"/>
-    <w:lsdException w:name="annotation subject" w:semiHidden="1" w:unhideWhenUsed="1"/>
-    <w:lsdException w:name="No List" w:semiHidden="1" w:unhideWhenUsed="1"/>
-    <w:lsdException w:name="Outline List 1" w:semiHidden="1" w:unhideWhenUsed="1"/>
-    <w:lsdException w:name="Outline List 2" w:semiHidden="1" w:unhideWhenUsed="1"/>
-    <w:lsdException w:name="Outline List 3" w:semiHidden="1" w:unhideWhenUsed="1"/>
-    <w:lsdException w:name="Table Simple 1" w:semiHidden="1" w:unhideWhenUsed="1"/>
-    <w:lsdException w:name="Table Simple 2" w:semiHidden="1" w:unhideWhenUsed="1"/>
-    <w:lsdException w:name="Table Simple 3" w:semiHidden="1" w:unhideWhenUsed="1"/>
-    <w:lsdException w:name="Table Classic 1" w:semiHidden="1" w:unhideWhenUsed="1"/>
-    <w:lsdException w:name="Table Classic 2" w:semiHidden="1" w:unhideWhenUsed="1"/>
-    <w:lsdException w:name="Table Classic 3" w:semiHidden="1" w:unhideWhenUsed="1"/>
-    <w:lsdException w:name="Table Classic 4" w:semiHidden="1" w:unhideWhenUsed="1"/>
-    <w:lsdException w:name="Table Colorful 1" w:semiHidden="1" w:unhideWhenUsed="1"/>
-    <w:lsdException w:name="Table Colorful 2" w:semiHidden="1" w:unhideWhenUsed="1"/>
-    <w:lsdException w:name="Table Colorful 3" w:semiHidden="1" w:unhideWhenUsed="1"/>
-    <w:lsdException w:name="Table Columns 1" w:semiHidden="1" w:unhideWhenUsed="1"/>
-    <w:lsdException w:name="Table Columns 2" w:semiHidden="1" w:unhideWhenUsed="1"/>
-    <w:lsdException w:name="Table Columns 3" w:semiHidden="1" w:unhideWhenUsed="1"/>
-    <w:lsdException w:name="Table Columns 4" w:semiHidden="1" w:unhideWhenUsed="1"/>
-    <w:lsdException w:name="Table Columns 5" w:semiHidden="1" w:unhideWhenUsed="1"/>
-    <w:lsdException w:name="Table Grid 1" w:semiHidden="1" w:unhideWhenUsed="1"/>
-    <w:lsdException w:name="Table Grid 2" w:semiHidden="1" w:unhideWhenUsed="1"/>
-    <w:lsdException w:name="Table Grid 3" w:semiHidden="1" w:unhideWhenUsed="1"/>
-    <w:lsdException w:name="Table Grid 4" w:semiHidden="1" w:unhideWhenUsed="1"/>
-    <w:lsdException w:name="Table Grid 5" w:semiHidden="1" w:unhideWhenUsed="1"/>
-    <w:lsdException w:name="Table Grid 6" w:semiHidden="1" w:unhideWhenUsed="1"/>
-    <w:lsdException w:name="Table Grid 7" w:semiHidden="1" w:unhideWhenUsed="1"/>
-    <w:lsdException w:name="Table Grid 8" w:semiHidden="1" w:unhideWhenUsed="1"/>
-    <w:lsdException w:name="Table List 1" w:semiHidden="1" w:unhideWhenUsed="1"/>
-    <w:lsdException w:name="Table List 2" w:semiHidden="1" w:unhideWhenUsed="1"/>
-    <w:lsdException w:name="Table List 3" w:semiHidden="1" w:unhideWhenUsed="1"/>
-    <w:lsdException w:name="Table List 4" w:semiHidden="1" w:unhideWhenUsed="1"/>
-    <w:lsdException w:name="Table List 5" w:semiHidden="1" w:unhideWhenUsed="1"/>
-    <w:lsdException w:name="Table List 6" w:semiHidden="1" w:unhideWhenUsed="1"/>
-    <w:lsdException w:name="Table List 7" w:semiHidden="1" w:unhideWhenUsed="1"/>
-    <w:lsdException w:name="Table List 8" w:semiHidden="1" w:unhideWhenUsed="1"/>
-    <w:lsdException w:name="Table 3D effects 1" w:semiHidden="1" w:unhideWhenUsed="1"/>
-    <w:lsdException w:name="Table 3D effects 2" w:semiHidden="1" w:unhideWhenUsed="1"/>
-    <w:lsdException w:name="Table 3D effects 3" w:semiHidden="1" w:unhideWhenUsed="1"/>
-    <w:lsdException w:name="Table Contemporary" w:semiHidden="1" w:unhideWhenUsed="1"/>
-    <w:lsdException w:name="Table Elegant" w:semiHidden="1" w:unhideWhenUsed="1"/>
-    <w:lsdException w:name="Table Professional" w:semiHidden="1" w:unhideWhenUsed="1"/>
-    <w:lsdException w:name="Table Subtle 1" w:semiHidden="1" w:unhideWhenUsed="1"/>
-    <w:lsdException w:name="Table Subtle 2" w:semiHidden="1" w:unhideWhenUsed="1"/>
-    <w:lsdException w:name="Table Web 1" w:semiHidden="1" w:unhideWhenUsed="1"/>
-    <w:lsdException w:name="Table Web 2" w:semiHidden="1" w:unhideWhenUsed="1"/>
-    <w:lsdException w:name="Table Web 3" w:semiHidden="1" w:unhideWhenUsed="1"/>
-    <w:lsdException w:name="Balloon Text" w:semiHidden="1" w:unhideWhenUsed="1"/>
-    <w:lsdException w:name="Table Grid" w:uiPriority="39"/>
-    <w:lsdException w:name="Table Theme" w:semiHidden="1" w:unhideWhenUsed="1"/>
-    <w:lsdException w:name="Placeholder Text" w:semiHidden="1"/>
-    <w:lsdException w:name="No Spacing" w:uiPriority="1" w:qFormat="1"/>
-    <w:lsdException w:name="Light Shading" w:uiPriority="60"/>
-    <w:lsdException w:name="Light List" w:uiPriority="61"/>
-    <w:lsdException w:name="Light Grid" w:uiPriority="62"/>
-    <w:lsdException w:name="Medium Shading 1" w:uiPriority="63"/>
-    <w:lsdException w:name="Medium Shading 2" w:uiPriority="64"/>
-    <w:lsdException w:name="Medium List 1" w:uiPriority="65"/>
-    <w:lsdException w:name="Medium List 2" w:uiPriority="66"/>
-    <w:lsdException w:name="Medium Grid 1" w:uiPriority="67"/>
-    <w:lsdException w:name="Medium Grid 2" w:uiPriority="68"/>
-    <w:lsdException w:name="Medium Grid 3" w:uiPriority="69"/>
-    <w:lsdException w:name="Dark List" w:uiPriority="70"/>
-    <w:lsdException w:name="Colorful Shading" w:uiPriority="71"/>
-    <w:lsdException w:name="Colorful List" w:uiPriority="72"/>
-    <w:lsdException w:name="Colorful Grid" w:uiPriority="73"/>
-    <w:lsdException w:name="Light Shading Accent 1" w:uiPriority="60"/>
-    <w:lsdException w:name="Light List Accent 1" w:uiPriority="61"/>
-    <w:lsdException w:name="Light Grid Accent 1" w:uiPriority="62"/>
-    <w:lsdException w:name="Medium Shading 1 Accent 1" w:uiPriority="63"/>
-    <w:lsdException w:name="Medium Shading 2 Accent 1" w:uiPriority="64"/>
-    <w:lsdException w:name="Medium List 1 Accent 1" w:uiPriority="65"/>
-    <w:lsdException w:name="Revision" w:semiHidden="1"/>
-    <w:lsdException w:name="List Paragraph" w:uiPriority="34" w:qFormat="1"/>
-    <w:lsdException w:name="Quote" w:uiPriority="29" w:qFormat="1"/>
-    <w:lsdException w:name="Intense Quote" w:uiPriority="30" w:qFormat="1"/>
-    <w:lsdException w:name="Medium List 2 Accent 1" w:uiPriority="66"/>
-    <w:lsdException w:name="Medium Grid 1 Accent 1" w:uiPriority="67"/>
-    <w:lsdException w:name="Medium Grid 2 Accent 1" w:uiPriority="68"/>
-    <w:lsdException w:name="Medium Grid 3 Accent 1" w:uiPriority="69"/>
-    <w:lsdException w:name="Dark List Accent 1" w:uiPriority="70"/>
-    <w:lsdException w:name="Colorful Shading Accent 1" w:uiPriority="71"/>
-    <w:lsdException w:name="Colorful List Accent 1" w:uiPriority="72"/>
-    <w:lsdException w:name="Colorful Grid Accent 1" w:uiPriority="73"/>
-    <w:lsdException w:name="Light Shading Accent 2" w:uiPriority="60"/>
-    <w:lsdException w:name="Light List Accent 2" w:uiPriority="61"/>
-    <w:lsdException w:name="Light Grid Accent 2" w:uiPriority="62"/>
-    <w:lsdException w:name="Medium Shading 1 Accent 2" w:uiPriority="63"/>
-    <w:lsdException w:name="Medium Shading 2 Accent 2" w:uiPriority="64"/>
-    <w:lsdException w:name="Medium List 1 Accent 2" w:uiPriority="65"/>
-    <w:lsdException w:name="Medium List 2 Accent 2" w:uiPriority="66"/>
-    <w:lsdException w:name="Medium Grid 1 Accent 2" w:uiPriority="67"/>
-    <w:lsdException w:name="Medium Grid 2 Accent 2" w:uiPriority="68"/>
-    <w:lsdException w:name="Medium Grid 3 Accent 2" w:uiPriority="69"/>
-    <w:lsdException w:name="Dark List Accent 2" w:uiPriority="70"/>
-    <w:lsdException w:name="Colorful Shading Accent 2" w:uiPriority="71"/>
-    <w:lsdException w:name="Colorful List Accent 2" w:uiPriority="72"/>
-    <w:lsdException w:name="Colorful Grid Accent 2" w:uiPriority="73"/>
-    <w:lsdException w:name="Light Shading Accent 3" w:uiPriority="60"/>
-    <w:lsdException w:name="Light List Accent 3" w:uiPriority="61"/>
-    <w:lsdException w:name="Light Grid Accent 3" w:uiPriority="62"/>
-    <w:lsdException w:name="Medium Shading 1 Accent 3" w:uiPriority="63"/>
-    <w:lsdException w:name="Medium Shading 2 Accent 3" w:uiPriority="64"/>
-    <w:lsdException w:name="Medium List 1 Accent 3" w:uiPriority="65"/>
-    <w:lsdException w:name="Medium List 2 Accent 3" w:uiPriority="66"/>
-    <w:lsdException w:name="Medium Grid 1 Accent 3" w:uiPriority="67"/>
-    <w:lsdException w:name="Medium Grid 2 Accent 3" w:uiPriority="68"/>
-    <w:lsdException w:name="Medium Grid 3 Accent 3" w:uiPriority="69"/>
-    <w:lsdException w:name="Dark List Accent 3" w:uiPriority="70"/>
-    <w:lsdException w:name="Colorful Shading Accent 3" w:uiPriority="71"/>
-    <w:lsdException w:name="Colorful List Accent 3" w:uiPriority="72"/>
-    <w:lsdException w:name="Colorful Grid Accent 3" w:uiPriority="73"/>
-    <w:lsdException w:name="Light Shading Accent 4" w:uiPriority="60"/>
-    <w:lsdException w:name="Light List Accent 4" w:uiPriority="61"/>
-    <w:lsdException w:name="Light Grid Accent 4" w:uiPriority="62"/>
-    <w:lsdException w:name="Medium Shading 1 Accent 4" w:uiPriority="63"/>
-    <w:lsdException w:name="Medium Shading 2 Accent 4" w:uiPriority="64"/>
-    <w:lsdException w:name="Medium List 1 Accent 4" w:uiPriority="65"/>
-    <w:lsdException w:name="Medium List 2 Accent 4" w:uiPriority="66"/>
-    <w:lsdException w:name="Medium Grid 1 Accent 4" w:uiPriority="67"/>
-    <w:lsdException w:name="Medium Grid 2 Accent 4" w:uiPriority="68"/>
-    <w:lsdException w:name="Medium Grid 3 Accent 4" w:uiPriority="69"/>
-    <w:lsdException w:name="Dark List Accent 4" w:uiPriority="70"/>
-    <w:lsdException w:name="Colorful Shading Accent 4" w:uiPriority="71"/>
-    <w:lsdException w:name="Colorful List Accent 4" w:uiPriority="72"/>
-    <w:lsdException w:name="Colorful Grid Accent 4" w:uiPriority="73"/>
-    <w:lsdException w:name="Light Shading Accent 5" w:uiPriority="60"/>
-    <w:lsdException w:name="Light List Accent 5" w:uiPriority="61"/>
-    <w:lsdException w:name="Light Grid Accent 5" w:uiPriority="62"/>
-    <w:lsdException w:name="Medium Shading 1 Accent 5" w:uiPriority="63"/>
-    <w:lsdException w:name="Medium Shading 2 Accent 5" w:uiPriority="64"/>
-    <w:lsdException w:name="Medium List 1 Accent 5" w:uiPriority="65"/>
-    <w:lsdException w:name="Medium List 2 Accent 5" w:uiPriority="66"/>
-    <w:lsdException w:name="Medium Grid 1 Accent 5" w:uiPriority="67"/>
-    <w:lsdException w:name="Medium Grid 2 Accent 5" w:uiPriority="68"/>
-    <w:lsdException w:name="Medium Grid 3 Accent 5" w:uiPriority="69"/>
-    <w:lsdException w:name="Dark List Accent 5" w:uiPriority="70"/>
-    <w:lsdException w:name="Colorful Shading Accent 5" w:uiPriority="71"/>
-    <w:lsdException w:name="Colorful List Accent 5" w:uiPriority="72"/>
-    <w:lsdException w:name="Colorful Grid Accent 5" w:uiPriority="73"/>
-    <w:lsdException w:name="Light Shading Accent 6" w:uiPriority="60"/>
-    <w:lsdException w:name="Light List Accent 6" w:uiPriority="61"/>
-    <w:lsdException w:name="Light Grid Accent 6" w:uiPriority="62"/>
-    <w:lsdException w:name="Medium Shading 1 Accent 6" w:uiPriority="63"/>
-    <w:lsdException w:name="Medium Shading 2 Accent 6" w:uiPriority="64"/>
-    <w:lsdException w:name="Medium List 1 Accent 6" w:uiPriority="65"/>
-    <w:lsdException w:name="Medium List 2 Accent 6" w:uiPriority="66"/>
-    <w:lsdException w:name="Medium Grid 1 Accent 6" w:uiPriority="67"/>
-    <w:lsdException w:name="Medium Grid 2 Accent 6" w:uiPriority="68"/>
-    <w:lsdException w:name="Medium Grid 3 Accent 6" w:uiPriority="69"/>
-    <w:lsdException w:name="Dark List Accent 6" w:uiPriority="70"/>
-    <w:lsdException w:name="Colorful Shading Accent 6" w:uiPriority="71"/>
-    <w:lsdException w:name="Colorful List Accent 6" w:uiPriority="72"/>
-    <w:lsdException w:name="Colorful Grid Accent 6" w:uiPriority="73"/>
-    <w:lsdException w:name="Subtle Emphasis" w:uiPriority="19" w:qFormat="1"/>
-    <w:lsdException w:name="Intense Emphasis" w:uiPriority="21" w:qFormat="1"/>
-    <w:lsdException w:name="Subtle Reference" w:uiPriority="31" w:qFormat="1"/>
-    <w:lsdException w:name="Intense Reference" w:uiPriority="32" w:qFormat="1"/>
-    <w:lsdException w:name="Book Title" w:uiPriority="33" w:qFormat="1"/>
-    <w:lsdException w:name="Bibliography" w:semiHidden="1" w:uiPriority="37" w:unhideWhenUsed="1"/>
-    <w:lsdException w:name="TOC Heading" w:semiHidden="1" w:uiPriority="39" w:unhideWhenUsed="1" w:qFormat="1"/>
-    <w:lsdException w:name="Plain Table 1" w:uiPriority="41"/>
-    <w:lsdException w:name="Plain Table 2" w:uiPriority="42"/>
-    <w:lsdException w:name="Plain Table 3" w:uiPriority="43"/>
-    <w:lsdException w:name="Plain Table 4" w:uiPriority="44"/>
-    <w:lsdException w:name="Plain Table 5" w:uiPriority="45"/>
-    <w:lsdException w:name="Grid Table Light" w:uiPriority="40"/>
-    <w:lsdException w:name="Grid Table 1 Light" w:uiPriority="46"/>
-    <w:lsdException w:name="Grid Table 2" w:uiPriority="47"/>
-    <w:lsdException w:name="Grid Table 3" w:uiPriority="48"/>
-    <w:lsdException w:name="Grid Table 4" w:uiPriority="49"/>
-    <w:lsdException w:name="Grid Table 5 Dark" w:uiPriority="50"/>
-    <w:lsdException w:name="Grid Table 6 Colorful" w:uiPriority="51"/>
-    <w:lsdException w:name="Grid Table 7 Colorful" w:uiPriority="52"/>
-    <w:lsdException w:name="Grid Table 1 Light Accent 1" w:uiPriority="46"/>
-    <w:lsdException w:name="Grid Table 2 Accent 1" w:uiPriority="47"/>
-    <w:lsdException w:name="Grid Table 3 Accent 1" w:uiPriority="48"/>
-    <w:lsdException w:name="Grid Table 4 Accent 1" w:uiPriority="49"/>
-    <w:lsdException w:name="Grid Table 5 Dark Accent 1" w:uiPriority="50"/>
-    <w:lsdException w:name="Grid Table 6 Colorful Accent 1" w:uiPriority="51"/>
-    <w:lsdException w:name="Grid Table 7 Colorful Accent 1" w:uiPriority="52"/>
-    <w:lsdException w:name="Grid Table 1 Light Accent 2" w:uiPriority="46"/>
-    <w:lsdException w:name="Grid Table 2 Accent 2" w:uiPriority="47"/>
-    <w:lsdException w:name="Grid Table 3 Accent 2" w:uiPriority="48"/>
-    <w:lsdException w:name="Grid Table 4 Accent 2" w:uiPriority="49"/>
-    <w:lsdException w:name="Grid Table 5 Dark Accent 2" w:uiPriority="50"/>
-    <w:lsdException w:name="Grid Table 6 Colorful Accent 2" w:uiPriority="51"/>
-    <w:lsdException w:name="Grid Table 7 Colorful Accent 2" w:uiPriority="52"/>
-    <w:lsdException w:name="Grid Table 1 Light Accent 3" w:uiPriority="46"/>
-    <w:lsdException w:name="Grid Table 2 Accent 3" w:uiPriority="47"/>
-    <w:lsdException w:name="Grid Table 3 Accent 3" w:uiPriority="48"/>
-    <w:lsdException w:name="Grid Table 4 Accent 3" w:uiPriority="49"/>
-    <w:lsdException w:name="Grid Table 5 Dark Accent 3" w:uiPriority="50"/>
-    <w:lsdException w:name="Grid Table 6 Colorful Accent 3" w:uiPriority="51"/>
-    <w:lsdException w:name="Grid Table 7 Colorful Accent 3" w:uiPriority="52"/>
-    <w:lsdException w:name="Grid Table 1 Light Accent 4" w:uiPriority="46"/>
-    <w:lsdException w:name="Grid Table 2 Accent 4" w:uiPriority="47"/>
-    <w:lsdException w:name="Grid Table 3 Accent 4" w:uiPriority="48"/>
-    <w:lsdException w:name="Grid Table 4 Accent 4" w:uiPriority="49"/>
-    <w:lsdException w:name="Grid Table 5 Dark Accent 4" w:uiPriority="50"/>
-    <w:lsdException w:name="Grid Table 6 Colorful Accent 4" w:uiPriority="51"/>
-    <w:lsdException w:name="Grid Table 7 Colorful Accent 4" w:uiPriority="52"/>
-    <w:lsdException w:name="Grid Table 1 Light Accent 5" w:uiPriority="46"/>
-    <w:lsdException w:name="Grid Table 2 Accent 5" w:uiPriority="47"/>
-    <w:lsdException w:name="Grid Table 3 Accent 5" w:uiPriority="48"/>
-    <w:lsdException w:name="Grid Table 4 Accent 5" w:uiPriority="49"/>
-    <w:lsdException w:name="Grid Table 5 Dark Accent 5" w:uiPriority="50"/>
-    <w:lsdException w:name="Grid Table 6 Colorful Accent 5" w:uiPriority="51"/>
-    <w:lsdException w:name="Grid Table 7 Colorful Accent 5" w:uiPriority="52"/>
-    <w:lsdException w:name="Grid Table 1 Light Accent 6" w:uiPriority="46"/>
-    <w:lsdException w:name="Grid Table 2 Accent 6" w:uiPriority="47"/>
-    <w:lsdException w:name="Grid Table 3 Accent 6" w:uiPriority="48"/>
-    <w:lsdException w:name="Grid Table 4 Accent 6" w:uiPriority="49"/>
-    <w:lsdException w:name="Grid Table 5 Dark Accent 6" w:uiPriority="50"/>
-    <w:lsdException w:name="Grid Table 6 Colorful Accent 6" w:uiPriority="51"/>
-    <w:lsdException w:name="Grid Table 7 Colorful Accent 6" w:uiPriority="52"/>
-    <w:lsdException w:name="List Table 1 Light" w:uiPriority="46"/>
-    <w:lsdException w:name="List Table 2" w:uiPriority="47"/>
-    <w:lsdException w:name="List Table 3" w:uiPriority="48"/>
-    <w:lsdException w:name="List Table 4" w:uiPriority="49"/>
-    <w:lsdException w:name="List Table 5 Dark" w:uiPriority="50"/>
-    <w:lsdException w:name="List Table 6 Colorful" w:uiPriority="51"/>
-    <w:lsdException w:name="List Table 7 Colorful" w:uiPriority="52"/>
-    <w:lsdException w:name="List Table 1 Light Accent 1" w:uiPriority="46"/>
-    <w:lsdException w:name="List Table 2 Accent 1" w:uiPriority="47"/>
-    <w:lsdException w:name="List Table 3 Accent 1" w:uiPriority="48"/>
-    <w:lsdException w:name="List Table 4 Accent 1" w:uiPriority="49"/>
-    <w:lsdException w:name="List Table 5 Dark Accent 1" w:uiPriority="50"/>
-    <w:lsdException w:name="List Table 6 Colorful Accent 1" w:uiPriority="51"/>
-    <w:lsdException w:name="List Table 7 Colorful Accent 1" w:uiPriority="52"/>
-    <w:lsdException w:name="List Table 1 Light Accent 2" w:uiPriority="46"/>
-    <w:lsdException w:name="List Table 2 Accent 2" w:uiPriority="47"/>
-    <w:lsdException w:name="List Table 3 Accent 2" w:uiPriority="48"/>
-    <w:lsdException w:name="List Table 4 Accent 2" w:uiPriority="49"/>
-    <w:lsdException w:name="List Table 5 Dark Accent 2" w:uiPriority="50"/>
-    <w:lsdException w:name="List Table 6 Colorful Accent 2" w:uiPriority="51"/>
-    <w:lsdException w:name="List Table 7 Colorful Accent 2" w:uiPriority="52"/>
-    <w:lsdException w:name="List Table 1 Light Accent 3" w:uiPriority="46"/>
-    <w:lsdException w:name="List Table 2 Accent 3" w:uiPriority="47"/>
-    <w:lsdException w:name="List Table 3 Accent 3" w:uiPriority="48"/>
-    <w:lsdException w:name="List Table 4 Accent 3" w:uiPriority="49"/>
-    <w:lsdException w:name="List Table 5 Dark Accent 3" w:uiPriority="50"/>
-    <w:lsdException w:name="List Table 6 Colorful Accent 3" w:uiPriority="51"/>
-    <w:lsdException w:name="List Table 7 Colorful Accent 3" w:uiPriority="52"/>
-    <w:lsdException w:name="List Table 1 Light Accent 4" w:uiPriority="46"/>
-    <w:lsdException w:name="List Table 2 Accent 4" w:uiPriority="47"/>
-    <w:lsdException w:name="List Table 3 Accent 4" w:uiPriority="48"/>
-    <w:lsdException w:name="List Table 4 Accent 4" w:uiPriority="49"/>
-    <w:lsdException w:name="List Table 5 Dark Accent 4" w:uiPriority="50"/>
-    <w:lsdException w:name="List Table 6 Colorful Accent 4" w:uiPriority="51"/>
-    <w:lsdException w:name="List Table 7 Colorful Accent 4" w:uiPriority="52"/>
-    <w:lsdException w:name="List Table 1 Light Accent 5" w:uiPriority="46"/>
-    <w:lsdException w:name="List Table 2 Accent 5" w:uiPriority="47"/>
-    <w:lsdException w:name="List Table 3 Accent 5" w:uiPriority="48"/>
-    <w:lsdException w:name="List Table 4 Accent 5" w:uiPriority="49"/>
-    <w:lsdException w:name="List Table 5 Dark Accent 5" w:uiPriority="50"/>
-    <w:lsdException w:name="List Table 6 Colorful Accent 5" w:uiPriority="51"/>
-    <w:lsdException w:name="List Table 7 Colorful Accent 5" w:uiPriority="52"/>
-    <w:lsdException w:name="List Table 1 Light Accent 6" w:uiPriority="46"/>
-    <w:lsdException w:name="List Table 2 Accent 6" w:uiPriority="47"/>
-    <w:lsdException w:name="List Table 3 Accent 6" w:uiPriority="48"/>
-    <w:lsdException w:name="List Table 4 Accent 6" w:uiPriority="49"/>
-    <w:lsdException w:name="List Table 5 Dark Accent 6" w:uiPriority="50"/>
-    <w:lsdException w:name="List Table 6 Colorful Accent 6" w:uiPriority="51"/>
-    <w:lsdException w:name="List Table 7 Colorful Accent 6" w:uiPriority="52"/>
+  <w:latentStyles w:defLockedState="0" w:defUIPriority="99" w:defSemiHidden="1" w:defUnhideWhenUsed="1" w:defQFormat="0" w:count="267">
+    <w:lsdException w:name="Normal" w:semiHidden="0" w:uiPriority="0" w:unhideWhenUsed="0" w:qFormat="1"/>
+    <w:lsdException w:name="heading 1" w:semiHidden="0" w:uiPriority="9" w:unhideWhenUsed="0" w:qFormat="1"/>
+    <w:lsdException w:name="heading 2" w:uiPriority="9" w:qFormat="1"/>
+    <w:lsdException w:name="heading 3" w:uiPriority="9" w:qFormat="1"/>
+    <w:lsdException w:name="heading 4" w:uiPriority="9" w:qFormat="1"/>
+    <w:lsdException w:name="heading 5" w:uiPriority="9" w:qFormat="1"/>
+    <w:lsdException w:name="heading 6" w:uiPriority="9" w:qFormat="1"/>
+    <w:lsdException w:name="heading 7" w:uiPriority="9" w:qFormat="1"/>
+    <w:lsdException w:name="heading 8" w:uiPriority="9" w:qFormat="1"/>
+    <w:lsdException w:name="heading 9" w:uiPriority="9" w:qFormat="1"/>
+    <w:lsdException w:name="toc 1" w:uiPriority="39"/>
+    <w:lsdException w:name="toc 2" w:uiPriority="39"/>
+    <w:lsdException w:name="toc 3" w:uiPriority="39"/>
+    <w:lsdException w:name="toc 4" w:uiPriority="39"/>
+    <w:lsdException w:name="toc 5" w:uiPriority="39"/>
+    <w:lsdException w:name="toc 6" w:uiPriority="39"/>
+    <w:lsdException w:name="toc 7" w:uiPriority="39"/>
+    <w:lsdException w:name="toc 8" w:uiPriority="39"/>
+    <w:lsdException w:name="toc 9" w:uiPriority="39"/>
+    <w:lsdException w:name="caption" w:uiPriority="35" w:qFormat="1"/>
+    <w:lsdException w:name="Title" w:semiHidden="0" w:uiPriority="10" w:unhideWhenUsed="0" w:qFormat="1"/>
+    <w:lsdException w:name="Default Paragraph Font" w:uiPriority="1"/>
+    <w:lsdException w:name="Body Text" w:uiPriority="0"/>
+    <w:lsdException w:name="Subtitle" w:semiHidden="0" w:uiPriority="11" w:unhideWhenUsed="0" w:qFormat="1"/>
+    <w:lsdException w:name="Strong" w:semiHidden="0" w:uiPriority="22" w:unhideWhenUsed="0" w:qFormat="1"/>
+    <w:lsdException w:name="Emphasis" w:semiHidden="0" w:uiPriority="20" w:unhideWhenUsed="0" w:qFormat="1"/>
+    <w:lsdException w:name="Table Grid" w:semiHidden="0" w:uiPriority="39" w:unhideWhenUsed="0"/>
+    <w:lsdException w:name="Placeholder Text" w:unhideWhenUsed="0"/>
+    <w:lsdException w:name="No Spacing" w:semiHidden="0" w:uiPriority="1" w:unhideWhenUsed="0" w:qFormat="1"/>
+    <w:lsdException w:name="Light Shading" w:semiHidden="0" w:uiPriority="60" w:unhideWhenUsed="0"/>
+    <w:lsdException w:name="Light List" w:semiHidden="0" w:uiPriority="61" w:unhideWhenUsed="0"/>
+    <w:lsdException w:name="Light Grid" w:semiHidden="0" w:uiPriority="62" w:unhideWhenUsed="0"/>
+    <w:lsdException w:name="Medium Shading 1" w:semiHidden="0" w:uiPriority="63" w:unhideWhenUsed="0"/>
+    <w:lsdException w:name="Medium Shading 2" w:semiHidden="0" w:uiPriority="64" w:unhideWhenUsed="0"/>
+    <w:lsdException w:name="Medium List 1" w:semiHidden="0" w:uiPriority="65" w:unhideWhenUsed="0"/>
+    <w:lsdException w:name="Medium List 2" w:semiHidden="0" w:uiPriority="66" w:unhideWhenUsed="0"/>
+    <w:lsdException w:name="Medium Grid 1" w:semiHidden="0" w:uiPriority="67" w:unhideWhenUsed="0"/>
+    <w:lsdException w:name="Medium Grid 2" w:semiHidden="0" w:uiPriority="68" w:unhideWhenUsed="0"/>
+    <w:lsdException w:name="Medium Grid 3" w:semiHidden="0" w:uiPriority="69" w:unhideWhenUsed="0"/>
+    <w:lsdException w:name="Dark List" w:semiHidden="0" w:uiPriority="70" w:unhideWhenUsed="0"/>
+    <w:lsdException w:name="Colorful Shading" w:semiHidden="0" w:uiPriority="71" w:unhideWhenUsed="0"/>
+    <w:lsdException w:name="Colorful List" w:semiHidden="0" w:uiPriority="72" w:unhideWhenUsed="0"/>
+    <w:lsdException w:name="Colorful Grid" w:semiHidden="0" w:uiPriority="73" w:unhideWhenUsed="0"/>
+    <w:lsdException w:name="Light Shading Accent 1" w:semiHidden="0" w:uiPriority="60" w:unhideWhenUsed="0"/>
+    <w:lsdException w:name="Light List Accent 1" w:semiHidden="0" w:uiPriority="61" w:unhideWhenUsed="0"/>
+    <w:lsdException w:name="Light Grid Accent 1" w:semiHidden="0" w:uiPriority="62" w:unhideWhenUsed="0"/>
+    <w:lsdException w:name="Medium Shading 1 Accent 1" w:semiHidden="0" w:uiPriority="63" w:unhideWhenUsed="0"/>
+    <w:lsdException w:name="Medium Shading 2 Accent 1" w:semiHidden="0" w:uiPriority="64" w:unhideWhenUsed="0"/>
+    <w:lsdException w:name="Medium List 1 Accent 1" w:semiHidden="0" w:uiPriority="65" w:unhideWhenUsed="0"/>
+    <w:lsdException w:name="Revision" w:unhideWhenUsed="0"/>
+    <w:lsdException w:name="List Paragraph" w:semiHidden="0" w:uiPriority="34" w:unhideWhenUsed="0" w:qFormat="1"/>
+    <w:lsdException w:name="Quote" w:semiHidden="0" w:uiPriority="29" w:unhideWhenUsed="0" w:qFormat="1"/>
+    <w:lsdException w:name="Intense Quote" w:semiHidden="0" w:uiPriority="30" w:unhideWhenUsed="0" w:qFormat="1"/>
+    <w:lsdException w:name="Medium List 2 Accent 1" w:semiHidden="0" w:uiPriority="66" w:unhideWhenUsed="0"/>
+    <w:lsdException w:name="Medium Grid 1 Accent 1" w:semiHidden="0" w:uiPriority="67" w:unhideWhenUsed="0"/>
+    <w:lsdException w:name="Medium Grid 2 Accent 1" w:semiHidden="0" w:uiPriority="68" w:unhideWhenUsed="0"/>
+    <w:lsdException w:name="Medium Grid 3 Accent 1" w:semiHidden="0" w:uiPriority="69" w:unhideWhenUsed="0"/>
+    <w:lsdException w:name="Dark List Accent 1" w:semiHidden="0" w:uiPriority="70" w:unhideWhenUsed="0"/>
+    <w:lsdException w:name="Colorful Shading Accent 1" w:semiHidden="0" w:uiPriority="71" w:unhideWhenUsed="0"/>
+    <w:lsdException w:name="Colorful List Accent 1" w:semiHidden="0" w:uiPriority="72" w:unhideWhenUsed="0"/>
+    <w:lsdException w:name="Colorful Grid Accent 1" w:semiHidden="0" w:uiPriority="73" w:unhideWhenUsed="0"/>
+    <w:lsdException w:name="Light Shading Accent 2" w:semiHidden="0" w:uiPriority="60" w:unhideWhenUsed="0"/>
+    <w:lsdException w:name="Light List Accent 2" w:semiHidden="0" w:uiPriority="61" w:unhideWhenUsed="0"/>
+    <w:lsdException w:name="Light Grid Accent 2" w:semiHidden="0" w:uiPriority="62" w:unhideWhenUsed="0"/>
+    <w:lsdException w:name="Medium Shading 1 Accent 2" w:semiHidden="0" w:uiPriority="63" w:unhideWhenUsed="0"/>
+    <w:lsdException w:name="Medium Shading 2 Accent 2" w:semiHidden="0" w:uiPriority="64" w:unhideWhenUsed="0"/>
+    <w:lsdException w:name="Medium List 1 Accent 2" w:semiHidden="0" w:uiPriority="65" w:unhideWhenUsed="0"/>
+    <w:lsdException w:name="Medium List 2 Accent 2" w:semiHidden="0" w:uiPriority="66" w:unhideWhenUsed="0"/>
+    <w:lsdException w:name="Medium Grid 1 Accent 2" w:semiHidden="0" w:uiPriority="67" w:unhideWhenUsed="0"/>
+    <w:lsdException w:name="Medium Grid 2 Accent 2" w:semiHidden="0" w:uiPriority="68" w:unhideWhenUsed="0"/>
+    <w:lsdException w:name="Medium Grid 3 Accent 2" w:semiHidden="0" w:uiPriority="69" w:unhideWhenUsed="0"/>
+    <w:lsdException w:name="Dark List Accent 2" w:semiHidden="0" w:uiPriority="70" w:unhideWhenUsed="0"/>
+    <w:lsdException w:name="Colorful Shading Accent 2" w:semiHidden="0" w:uiPriority="71" w:unhideWhenUsed="0"/>
+    <w:lsdException w:name="Colorful List Accent 2" w:semiHidden="0" w:uiPriority="72" w:unhideWhenUsed="0"/>
+    <w:lsdException w:name="Colorful Grid Accent 2" w:semiHidden="0" w:uiPriority="73" w:unhideWhenUsed="0"/>
+    <w:lsdException w:name="Light Shading Accent 3" w:semiHidden="0" w:uiPriority="60" w:unhideWhenUsed="0"/>
+    <w:lsdException w:name="Light List Accent 3" w:semiHidden="0" w:uiPriority="61" w:unhideWhenUsed="0"/>
+    <w:lsdException w:name="Light Grid Accent 3" w:semiHidden="0" w:uiPriority="62" w:unhideWhenUsed="0"/>
+    <w:lsdException w:name="Medium Shading 1 Accent 3" w:semiHidden="0" w:uiPriority="63" w:unhideWhenUsed="0"/>
+    <w:lsdException w:name="Medium Shading 2 Accent 3" w:semiHidden="0" w:uiPriority="64" w:unhideWhenUsed="0"/>
+    <w:lsdException w:name="Medium List 1 Accent 3" w:semiHidden="0" w:uiPriority="65" w:unhideWhenUsed="0"/>
+    <w:lsdException w:name="Medium List 2 Accent 3" w:semiHidden="0" w:uiPriority="66" w:unhideWhenUsed="0"/>
+    <w:lsdException w:name="Medium Grid 1 Accent 3" w:semiHidden="0" w:uiPriority="67" w:unhideWhenUsed="0"/>
+    <w:lsdException w:name="Medium Grid 2 Accent 3" w:semiHidden="0" w:uiPriority="68" w:unhideWhenUsed="0"/>
+    <w:lsdException w:name="Medium Grid 3 Accent 3" w:semiHidden="0" w:uiPriority="69" w:unhideWhenUsed="0"/>
+    <w:lsdException w:name="Dark List Accent 3" w:semiHidden="0" w:uiPriority="70" w:unhideWhenUsed="0"/>
+    <w:lsdException w:name="Colorful Shading Accent 3" w:semiHidden="0" w:uiPriority="71" w:unhideWhenUsed="0"/>
+    <w:lsdException w:name="Colorful List Accent 3" w:semiHidden="0" w:uiPriority="72" w:unhideWhenUsed="0"/>
+    <w:lsdException w:name="Colorful Grid Accent 3" w:semiHidden="0" w:uiPriority="73" w:unhideWhenUsed="0"/>
+    <w:lsdException w:name="Light Shading Accent 4" w:semiHidden="0" w:uiPriority="60" w:unhideWhenUsed="0"/>
+    <w:lsdException w:name="Light List Accent 4" w:semiHidden="0" w:uiPriority="61" w:unhideWhenUsed="0"/>
+    <w:lsdException w:name="Light Grid Accent 4" w:semiHidden="0" w:uiPriority="62" w:unhideWhenUsed="0"/>
+    <w:lsdException w:name="Medium Shading 1 Accent 4" w:semiHidden="0" w:uiPriority="63" w:unhideWhenUsed="0"/>
+    <w:lsdException w:name="Medium Shading 2 Accent 4" w:semiHidden="0" w:uiPriority="64" w:unhideWhenUsed="0"/>
+    <w:lsdException w:name="Medium List 1 Accent 4" w:semiHidden="0" w:uiPriority="65" w:unhideWhenUsed="0"/>
+    <w:lsdException w:name="Medium List 2 Accent 4" w:semiHidden="0" w:uiPriority="66" w:unhideWhenUsed="0"/>
+    <w:lsdException w:name="Medium Grid 1 Accent 4" w:semiHidden="0" w:uiPriority="67" w:unhideWhenUsed="0"/>
+    <w:lsdException w:name="Medium Grid 2 Accent 4" w:semiHidden="0" w:uiPriority="68" w:unhideWhenUsed="0"/>
+    <w:lsdException w:name="Medium Grid 3 Accent 4" w:semiHidden="0" w:uiPriority="69" w:unhideWhenUsed="0"/>
+    <w:lsdException w:name="Dark List Accent 4" w:semiHidden="0" w:uiPriority="70" w:unhideWhenUsed="0"/>
+    <w:lsdException w:name="Colorful Shading Accent 4" w:semiHidden="0" w:uiPriority="71" w:unhideWhenUsed="0"/>
+    <w:lsdException w:name="Colorful List Accent 4" w:semiHidden="0" w:uiPriority="72" w:unhideWhenUsed="0"/>
+    <w:lsdException w:name="Colorful Grid Accent 4" w:semiHidden="0" w:uiPriority="73" w:unhideWhenUsed="0"/>
+    <w:lsdException w:name="Light Shading Accent 5" w:semiHidden="0" w:uiPriority="60" w:unhideWhenUsed="0"/>
+    <w:lsdException w:name="Light List Accent 5" w:semiHidden="0" w:uiPriority="61" w:unhideWhenUsed="0"/>
+    <w:lsdException w:name="Light Grid Accent 5" w:semiHidden="0" w:uiPriority="62" w:unhideWhenUsed="0"/>
+    <w:lsdException w:name="Medium Shading 1 Accent 5" w:semiHidden="0" w:uiPriority="63" w:unhideWhenUsed="0"/>
+    <w:lsdException w:name="Medium Shading 2 Accent 5" w:semiHidden="0" w:uiPriority="64" w:unhideWhenUsed="0"/>
+    <w:lsdException w:name="Medium List 1 Accent 5" w:semiHidden="0" w:uiPriority="65" w:unhideWhenUsed="0"/>
+    <w:lsdException w:name="Medium List 2 Accent 5" w:semiHidden="0" w:uiPriority="66" w:unhideWhenUsed="0"/>
+    <w:lsdException w:name="Medium Grid 1 Accent 5" w:semiHidden="0" w:uiPriority="67" w:unhideWhenUsed="0"/>
+    <w:lsdException w:name="Medium Grid 2 Accent 5" w:semiHidden="0" w:uiPriority="68" w:unhideWhenUsed="0"/>
+    <w:lsdException w:name="Medium Grid 3 Accent 5" w:semiHidden="0" w:uiPriority="69" w:unhideWhenUsed="0"/>
+    <w:lsdException w:name="Dark List Accent 5" w:semiHidden="0" w:uiPriority="70" w:unhideWhenUsed="0"/>
+    <w:lsdException w:name="Colorful Shading Accent 5" w:semiHidden="0" w:uiPriority="71" w:unhideWhenUsed="0"/>
+    <w:lsdException w:name="Colorful List Accent 5" w:semiHidden="0" w:uiPriority="72" w:unhideWhenUsed="0"/>
+    <w:lsdException w:name="Colorful Grid Accent 5" w:semiHidden="0" w:uiPriority="73" w:unhideWhenUsed="0"/>
+    <w:lsdException w:name="Light Shading Accent 6" w:semiHidden="0" w:uiPriority="60" w:unhideWhenUsed="0"/>
+    <w:lsdException w:name="Light List Accent 6" w:semiHidden="0" w:uiPriority="61" w:unhideWhenUsed="0"/>
+    <w:lsdException w:name="Light Grid Accent 6" w:semiHidden="0" w:uiPriority="62" w:unhideWhenUsed="0"/>
+    <w:lsdException w:name="Medium Shading 1 Accent 6" w:semiHidden="0" w:uiPriority="63" w:unhideWhenUsed="0"/>
+    <w:lsdException w:name="Medium Shading 2 Accent 6" w:semiHidden="0" w:uiPriority="64" w:unhideWhenUsed="0"/>
+    <w:lsdException w:name="Medium List 1 Accent 6" w:semiHidden="0" w:uiPriority="65" w:unhideWhenUsed="0"/>
+    <w:lsdException w:name="Medium List 2 Accent 6" w:semiHidden="0" w:uiPriority="66" w:unhideWhenUsed="0"/>
+    <w:lsdException w:name="Medium Grid 1 Accent 6" w:semiHidden="0" w:uiPriority="67" w:unhideWhenUsed="0"/>
+    <w:lsdException w:name="Medium Grid 2 Accent 6" w:semiHidden="0" w:uiPriority="68" w:unhideWhenUsed="0"/>
+    <w:lsdException w:name="Medium Grid 3 Accent 6" w:semiHidden="0" w:uiPriority="69" w:unhideWhenUsed="0"/>
+    <w:lsdException w:name="Dark List Accent 6" w:semiHidden="0" w:uiPriority="70" w:unhideWhenUsed="0"/>
+    <w:lsdException w:name="Colorful Shading Accent 6" w:semiHidden="0" w:uiPriority="71" w:unhideWhenUsed="0"/>
+    <w:lsdException w:name="Colorful List Accent 6" w:semiHidden="0" w:uiPriority="72" w:unhideWhenUsed="0"/>
+    <w:lsdException w:name="Colorful Grid Accent 6" w:semiHidden="0" w:uiPriority="73" w:unhideWhenUsed="0"/>
+    <w:lsdException w:name="Subtle Emphasis" w:semiHidden="0" w:uiPriority="19" w:unhideWhenUsed="0" w:qFormat="1"/>
+    <w:lsdException w:name="Intense Emphasis" w:semiHidden="0" w:uiPriority="21" w:unhideWhenUsed="0" w:qFormat="1"/>
+    <w:lsdException w:name="Subtle Reference" w:semiHidden="0" w:uiPriority="31" w:unhideWhenUsed="0" w:qFormat="1"/>
+    <w:lsdException w:name="Intense Reference" w:semiHidden="0" w:uiPriority="32" w:unhideWhenUsed="0" w:qFormat="1"/>
+    <w:lsdException w:name="Book Title" w:semiHidden="0" w:uiPriority="33" w:unhideWhenUsed="0" w:qFormat="1"/>
+    <w:lsdException w:name="Bibliography" w:uiPriority="37"/>
+    <w:lsdException w:name="TOC Heading" w:uiPriority="39" w:qFormat="1"/>
   </w:latentStyles>
   <w:style w:type="paragraph" w:default="1" w:styleId="Normal">
     <w:name w:val="Normal"/>
@@ -3536,6 +4802,7 @@
     <w:uiPriority w:val="99"/>
     <w:semiHidden/>
     <w:unhideWhenUsed/>
+    <w:qFormat/>
     <w:tblPr>
       <w:tblInd w:w="0" w:type="dxa"/>
       <w:tblCellMar>
@@ -3600,6 +4867,84 @@
       <w:lang w:val="en-US" w:eastAsia="en-US"/>
     </w:rPr>
   </w:style>
+  <w:style w:type="character" w:styleId="Hipervnculo">
+    <w:name w:val="Hyperlink"/>
+    <w:basedOn w:val="Fuentedeprrafopredeter"/>
+    <w:uiPriority w:val="99"/>
+    <w:unhideWhenUsed/>
+    <w:rsid w:val="00977BE0"/>
+    <w:rPr>
+      <w:color w:val="0563C1" w:themeColor="hyperlink"/>
+      <w:u w:val="single"/>
+    </w:rPr>
+  </w:style>
+  <w:style w:type="paragraph" w:styleId="Prrafodelista">
+    <w:name w:val="List Paragraph"/>
+    <w:basedOn w:val="Normal"/>
+    <w:uiPriority w:val="34"/>
+    <w:qFormat/>
+    <w:rsid w:val="00CD70DA"/>
+    <w:pPr>
+      <w:ind w:left="720"/>
+      <w:contextualSpacing/>
+    </w:pPr>
+  </w:style>
+  <w:style w:type="paragraph" w:styleId="Encabezado">
+    <w:name w:val="header"/>
+    <w:basedOn w:val="Normal"/>
+    <w:link w:val="EncabezadoCar"/>
+    <w:uiPriority w:val="99"/>
+    <w:semiHidden/>
+    <w:unhideWhenUsed/>
+    <w:rsid w:val="006D2623"/>
+    <w:pPr>
+      <w:tabs>
+        <w:tab w:val="center" w:pos="4419"/>
+        <w:tab w:val="right" w:pos="8838"/>
+      </w:tabs>
+    </w:pPr>
+  </w:style>
+  <w:style w:type="character" w:customStyle="1" w:styleId="EncabezadoCar">
+    <w:name w:val="Encabezado Car"/>
+    <w:basedOn w:val="Fuentedeprrafopredeter"/>
+    <w:link w:val="Encabezado"/>
+    <w:uiPriority w:val="99"/>
+    <w:semiHidden/>
+    <w:rsid w:val="006D2623"/>
+    <w:rPr>
+      <w:rFonts w:ascii="Calibri" w:eastAsiaTheme="minorEastAsia" w:hAnsi="Calibri"/>
+      <w:szCs w:val="21"/>
+      <w:lang w:val="es-ES" w:eastAsia="es-ES"/>
+    </w:rPr>
+  </w:style>
+  <w:style w:type="paragraph" w:styleId="Piedepgina">
+    <w:name w:val="footer"/>
+    <w:basedOn w:val="Normal"/>
+    <w:link w:val="PiedepginaCar"/>
+    <w:uiPriority w:val="99"/>
+    <w:semiHidden/>
+    <w:unhideWhenUsed/>
+    <w:rsid w:val="006D2623"/>
+    <w:pPr>
+      <w:tabs>
+        <w:tab w:val="center" w:pos="4419"/>
+        <w:tab w:val="right" w:pos="8838"/>
+      </w:tabs>
+    </w:pPr>
+  </w:style>
+  <w:style w:type="character" w:customStyle="1" w:styleId="PiedepginaCar">
+    <w:name w:val="Pie de página Car"/>
+    <w:basedOn w:val="Fuentedeprrafopredeter"/>
+    <w:link w:val="Piedepgina"/>
+    <w:uiPriority w:val="99"/>
+    <w:semiHidden/>
+    <w:rsid w:val="006D2623"/>
+    <w:rPr>
+      <w:rFonts w:ascii="Calibri" w:eastAsiaTheme="minorEastAsia" w:hAnsi="Calibri"/>
+      <w:szCs w:val="21"/>
+      <w:lang w:val="es-ES" w:eastAsia="es-ES"/>
+    </w:rPr>
+  </w:style>
 </w:styles>
 </file>
 
@@ -3646,7 +4991,7 @@
     </a:clrScheme>
     <a:fontScheme name="Office">
       <a:majorFont>
-        <a:latin typeface="Calibri Light" panose="020F0302020204030204"/>
+        <a:latin typeface="Calibri Light"/>
         <a:ea typeface=""/>
         <a:cs typeface=""/>
         <a:font script="Jpan" typeface="ＭＳ ゴシック"/>
@@ -3681,7 +5026,7 @@
         <a:font script="Geor" typeface="Sylfaen"/>
       </a:majorFont>
       <a:minorFont>
-        <a:latin typeface="Calibri" panose="020F0502020204030204"/>
+        <a:latin typeface="Calibri"/>
         <a:ea typeface=""/>
         <a:cs typeface=""/>
         <a:font script="Jpan" typeface="ＭＳ 明朝"/>
@@ -3858,7 +5203,7 @@
   <a:extraClrSchemeLst/>
   <a:extLst>
     <a:ext uri="{05A4C25C-085E-4340-85A3-A5531E510DB2}">
-      <thm15:themeFamily xmlns:thm15="http://schemas.microsoft.com/office/thememl/2012/main" name="Office Theme" id="{62F939B6-93AF-4DB8-9C6B-D6C7DFDC589F}" vid="{4A3C46E8-61CC-4603-A589-7422A47A8E4A}"/>
+      <thm15:themeFamily xmlns="" xmlns:thm15="http://schemas.microsoft.com/office/thememl/2012/main" name="Office Theme" id="{62F939B6-93AF-4DB8-9C6B-D6C7DFDC589F}" vid="{4A3C46E8-61CC-4603-A589-7422A47A8E4A}"/>
     </a:ext>
   </a:extLst>
 </a:theme>

</xml_diff>

<commit_message>
Modificacion del TP01 - SCM
Se han correjido 2 reglas de nombrado y una sigla, a partir de que observamos que era necesario que tengamos mas libertad a la hora de insertar nuevos items que obedezcan a la regla de nombrado
</commit_message>
<xml_diff>
--- a/U02 Gestión del SW como producto/Producción propia/TP_01 - SCM - Estructura de Repositorio.docx
+++ b/U02 Gestión del SW como producto/Producción propia/TP_01 - SCM - Estructura de Repositorio.docx
@@ -1473,16 +1473,16 @@
                 <w:sz w:val="20"/>
                 <w:szCs w:val="20"/>
               </w:rPr>
-              <w:t>TP_&lt;NRO&gt; - &lt;Título&gt;.doc</w:t>
-            </w:r>
-            <w:r>
-              <w:rPr>
-                <w:rFonts w:ascii="Calibri" w:hAnsi="Calibri" w:cs="Arial"/>
-                <w:b w:val="0"/>
-                <w:sz w:val="20"/>
-                <w:szCs w:val="20"/>
-              </w:rPr>
-              <w:t>x</w:t>
+              <w:t>TP_&lt;NRO&gt; - &lt;Título&gt;.</w:t>
+            </w:r>
+            <w:r>
+              <w:rPr>
+                <w:rFonts w:ascii="Calibri" w:hAnsi="Calibri" w:cs="Arial"/>
+                <w:b w:val="0"/>
+                <w:sz w:val="20"/>
+                <w:szCs w:val="20"/>
+              </w:rPr>
+              <w:t>&lt;FF&gt;</w:t>
             </w:r>
           </w:p>
         </w:tc>
@@ -1655,7 +1655,16 @@
                 <w:sz w:val="20"/>
                 <w:szCs w:val="20"/>
               </w:rPr>
-              <w:t>.&lt;FC&gt;</w:t>
+              <w:t>.&lt;FF</w:t>
+            </w:r>
+            <w:r>
+              <w:rPr>
+                <w:rFonts w:ascii="Calibri" w:hAnsi="Calibri" w:cs="Arial"/>
+                <w:b w:val="0"/>
+                <w:sz w:val="20"/>
+                <w:szCs w:val="20"/>
+              </w:rPr>
+              <w:t>&gt;</w:t>
             </w:r>
           </w:p>
         </w:tc>
@@ -3274,7 +3283,15 @@
                 <w:sz w:val="20"/>
                 <w:szCs w:val="20"/>
               </w:rPr>
-              <w:t>&lt;FC&gt;</w:t>
+              <w:t>&lt;FF</w:t>
+            </w:r>
+            <w:r>
+              <w:rPr>
+                <w:rFonts w:cs="Arial"/>
+                <w:sz w:val="20"/>
+                <w:szCs w:val="20"/>
+              </w:rPr>
+              <w:t>&gt;</w:t>
             </w:r>
           </w:p>
         </w:tc>
@@ -3311,17 +3328,27 @@
                 <w:szCs w:val="20"/>
                 <w:lang w:val="es-AR"/>
               </w:rPr>
-              <w:t>Formato del archivo de corrección</w:t>
-            </w:r>
-            <w:r>
-              <w:rPr>
-                <w:rFonts w:ascii="Calibri" w:hAnsi="Calibri" w:cs="Arial"/>
-                <w:b w:val="0"/>
-                <w:sz w:val="20"/>
-                <w:szCs w:val="20"/>
-                <w:lang w:val="es-AR"/>
-              </w:rPr>
-              <w:t>, que puede ser .jpeg, .jpg,.</w:t>
+              <w:t>Formato de</w:t>
+            </w:r>
+            <w:r>
+              <w:rPr>
+                <w:rFonts w:ascii="Calibri" w:hAnsi="Calibri" w:cs="Arial"/>
+                <w:b w:val="0"/>
+                <w:sz w:val="20"/>
+                <w:szCs w:val="20"/>
+                <w:lang w:val="es-AR"/>
+              </w:rPr>
+              <w:t xml:space="preserve"> archivo</w:t>
+            </w:r>
+            <w:r>
+              <w:rPr>
+                <w:rFonts w:ascii="Calibri" w:hAnsi="Calibri" w:cs="Arial"/>
+                <w:b w:val="0"/>
+                <w:sz w:val="20"/>
+                <w:szCs w:val="20"/>
+                <w:lang w:val="es-AR"/>
+              </w:rPr>
+              <w:t xml:space="preserve"> que puede ser .jpeg, .jpg,.</w:t>
             </w:r>
             <w:r>
               <w:rPr>
@@ -5203,7 +5230,7 @@
   <a:extraClrSchemeLst/>
   <a:extLst>
     <a:ext uri="{05A4C25C-085E-4340-85A3-A5531E510DB2}">
-      <thm15:themeFamily xmlns="" xmlns:thm15="http://schemas.microsoft.com/office/thememl/2012/main" name="Office Theme" id="{62F939B6-93AF-4DB8-9C6B-D6C7DFDC589F}" vid="{4A3C46E8-61CC-4603-A589-7422A47A8E4A}"/>
+      <thm15:themeFamily xmlns:thm15="http://schemas.microsoft.com/office/thememl/2012/main" xmlns="" name="Office Theme" id="{62F939B6-93AF-4DB8-9C6B-D6C7DFDC589F}" vid="{4A3C46E8-61CC-4603-A589-7422A47A8E4A}"/>
     </a:ext>
   </a:extLst>
 </a:theme>

</xml_diff>

<commit_message>
Cambios en Reglas de Nombrado, imagen agregada
</commit_message>
<xml_diff>
--- a/U02 Gestión del SW como producto/Producción propia/TP_01 - SCM - Estructura de Repositorio.docx
+++ b/U02 Gestión del SW como producto/Producción propia/TP_01 - SCM - Estructura de Repositorio.docx
@@ -1,6 +1,6 @@
 
 <file path=word/document.xml><?xml version="1.0" encoding="utf-8"?>
-<w:document xmlns:ve="http://schemas.openxmlformats.org/markup-compatibility/2006" xmlns:o="urn:schemas-microsoft-com:office:office" xmlns:r="http://schemas.openxmlformats.org/officeDocument/2006/relationships" xmlns:m="http://schemas.openxmlformats.org/officeDocument/2006/math" xmlns:v="urn:schemas-microsoft-com:vml" xmlns:wp="http://schemas.openxmlformats.org/drawingml/2006/wordprocessingDrawing" xmlns:w10="urn:schemas-microsoft-com:office:word" xmlns:w="http://schemas.openxmlformats.org/wordprocessingml/2006/main" xmlns:wne="http://schemas.microsoft.com/office/word/2006/wordml">
+<w:document xmlns:wpc="http://schemas.microsoft.com/office/word/2010/wordprocessingCanvas" xmlns:mc="http://schemas.openxmlformats.org/markup-compatibility/2006" xmlns:o="urn:schemas-microsoft-com:office:office" xmlns:r="http://schemas.openxmlformats.org/officeDocument/2006/relationships" xmlns:m="http://schemas.openxmlformats.org/officeDocument/2006/math" xmlns:v="urn:schemas-microsoft-com:vml" xmlns:wp14="http://schemas.microsoft.com/office/word/2010/wordprocessingDrawing" xmlns:wp="http://schemas.openxmlformats.org/drawingml/2006/wordprocessingDrawing" xmlns:w10="urn:schemas-microsoft-com:office:word" xmlns:w="http://schemas.openxmlformats.org/wordprocessingml/2006/main" xmlns:w14="http://schemas.microsoft.com/office/word/2010/wordml" xmlns:w15="http://schemas.microsoft.com/office/word/2012/wordml" xmlns:wpg="http://schemas.microsoft.com/office/word/2010/wordprocessingGroup" xmlns:wpi="http://schemas.microsoft.com/office/word/2010/wordprocessingInk" xmlns:wne="http://schemas.microsoft.com/office/word/2006/wordml" xmlns:wps="http://schemas.microsoft.com/office/word/2010/wordprocessingShape" mc:Ignorable="w14 w15 wp14">
   <w:body>
     <w:p>
       <w:pPr>
@@ -33,7 +33,7 @@
           <w:insideV w:val="single" w:sz="2" w:space="0" w:color="auto"/>
         </w:tblBorders>
         <w:tblLayout w:type="fixed"/>
-        <w:tblLook w:val="01E0"/>
+        <w:tblLook w:val="01E0" w:firstRow="1" w:lastRow="1" w:firstColumn="1" w:lastColumn="1" w:noHBand="0" w:noVBand="0"/>
       </w:tblPr>
       <w:tblGrid>
         <w:gridCol w:w="2112"/>
@@ -2197,6 +2197,183 @@
                 <w:lang w:val="es-AR"/>
               </w:rPr>
               <w:t>Cátedra</w:t>
+            </w:r>
+          </w:p>
+        </w:tc>
+      </w:tr>
+      <w:tr>
+        <w:trPr>
+          <w:trHeight w:val="977"/>
+          <w:jc w:val="center"/>
+        </w:trPr>
+        <w:tc>
+          <w:tcPr>
+            <w:tcW w:w="2112" w:type="dxa"/>
+            <w:tcBorders>
+              <w:top w:val="single" w:sz="2" w:space="0" w:color="auto"/>
+              <w:left w:val="single" w:sz="12" w:space="0" w:color="auto"/>
+              <w:bottom w:val="single" w:sz="2" w:space="0" w:color="auto"/>
+              <w:right w:val="single" w:sz="2" w:space="0" w:color="auto"/>
+            </w:tcBorders>
+            <w:shd w:val="clear" w:color="auto" w:fill="F3F3F3"/>
+            <w:vAlign w:val="center"/>
+          </w:tcPr>
+          <w:p>
+            <w:pPr>
+              <w:keepLines/>
+              <w:widowControl w:val="0"/>
+              <w:rPr>
+                <w:rFonts w:cs="Arial"/>
+                <w:b/>
+                <w:sz w:val="20"/>
+                <w:szCs w:val="20"/>
+              </w:rPr>
+            </w:pPr>
+            <w:r>
+              <w:rPr>
+                <w:rFonts w:cs="Arial"/>
+                <w:b/>
+                <w:sz w:val="20"/>
+                <w:szCs w:val="20"/>
+              </w:rPr>
+              <w:t>Fotos de Clase</w:t>
+            </w:r>
+          </w:p>
+        </w:tc>
+        <w:tc>
+          <w:tcPr>
+            <w:tcW w:w="4620" w:type="dxa"/>
+            <w:tcBorders>
+              <w:top w:val="single" w:sz="2" w:space="0" w:color="auto"/>
+              <w:left w:val="single" w:sz="2" w:space="0" w:color="auto"/>
+              <w:bottom w:val="single" w:sz="2" w:space="0" w:color="auto"/>
+              <w:right w:val="single" w:sz="2" w:space="0" w:color="auto"/>
+            </w:tcBorders>
+            <w:vAlign w:val="center"/>
+          </w:tcPr>
+          <w:p>
+            <w:pPr>
+              <w:pStyle w:val="Textoindependiente"/>
+              <w:keepLines/>
+              <w:widowControl w:val="0"/>
+              <w:rPr>
+                <w:rFonts w:ascii="Calibri" w:hAnsi="Calibri" w:cs="Arial"/>
+                <w:b w:val="0"/>
+                <w:sz w:val="20"/>
+                <w:szCs w:val="20"/>
+              </w:rPr>
+            </w:pPr>
+            <w:bookmarkStart w:id="0" w:name="_GoBack"/>
+            <w:r>
+              <w:rPr>
+                <w:rFonts w:ascii="Calibri" w:hAnsi="Calibri" w:cs="Arial"/>
+                <w:b w:val="0"/>
+                <w:sz w:val="20"/>
+                <w:szCs w:val="20"/>
+                <w:lang w:val="es-AR"/>
+              </w:rPr>
+              <w:t>IMG</w:t>
+            </w:r>
+            <w:r>
+              <w:rPr>
+                <w:rFonts w:ascii="Calibri" w:hAnsi="Calibri" w:cs="Arial"/>
+                <w:b w:val="0"/>
+                <w:sz w:val="20"/>
+                <w:szCs w:val="20"/>
+                <w:lang w:val="es-AR"/>
+              </w:rPr>
+              <w:t xml:space="preserve">_&lt;YYYY-MM-DD&gt; </w:t>
+            </w:r>
+            <w:r>
+              <w:rPr>
+                <w:rFonts w:ascii="Calibri" w:hAnsi="Calibri" w:cs="Arial"/>
+                <w:b w:val="0"/>
+                <w:sz w:val="20"/>
+                <w:szCs w:val="20"/>
+              </w:rPr>
+              <w:t>- &lt;Titulo&gt;.</w:t>
+            </w:r>
+            <w:bookmarkEnd w:id="0"/>
+            <w:r>
+              <w:rPr>
+                <w:rFonts w:ascii="Calibri" w:hAnsi="Calibri" w:cs="Arial"/>
+                <w:b w:val="0"/>
+                <w:sz w:val="20"/>
+                <w:szCs w:val="20"/>
+              </w:rPr>
+              <w:t>JPG</w:t>
+            </w:r>
+          </w:p>
+        </w:tc>
+        <w:tc>
+          <w:tcPr>
+            <w:tcW w:w="2609" w:type="dxa"/>
+            <w:tcBorders>
+              <w:top w:val="single" w:sz="2" w:space="0" w:color="auto"/>
+              <w:left w:val="single" w:sz="2" w:space="0" w:color="auto"/>
+              <w:bottom w:val="single" w:sz="2" w:space="0" w:color="auto"/>
+              <w:right w:val="single" w:sz="2" w:space="0" w:color="auto"/>
+            </w:tcBorders>
+            <w:vAlign w:val="center"/>
+          </w:tcPr>
+          <w:p>
+            <w:pPr>
+              <w:pStyle w:val="Textoindependiente"/>
+              <w:keepLines/>
+              <w:widowControl w:val="0"/>
+              <w:rPr>
+                <w:rFonts w:ascii="Calibri" w:hAnsi="Calibri" w:cs="Arial"/>
+                <w:b w:val="0"/>
+                <w:sz w:val="20"/>
+                <w:szCs w:val="20"/>
+                <w:lang w:val="es-AR"/>
+              </w:rPr>
+            </w:pPr>
+            <w:r>
+              <w:rPr>
+                <w:rFonts w:ascii="Calibri" w:hAnsi="Calibri" w:cs="Arial"/>
+                <w:b w:val="0"/>
+                <w:sz w:val="20"/>
+                <w:szCs w:val="20"/>
+              </w:rPr>
+              <w:t>/U&lt;nro unidad&gt;&lt;nombre &gt;/Material de clase</w:t>
+            </w:r>
+          </w:p>
+        </w:tc>
+        <w:tc>
+          <w:tcPr>
+            <w:tcW w:w="1444" w:type="dxa"/>
+            <w:tcBorders>
+              <w:top w:val="single" w:sz="2" w:space="0" w:color="auto"/>
+              <w:left w:val="single" w:sz="2" w:space="0" w:color="auto"/>
+              <w:bottom w:val="single" w:sz="2" w:space="0" w:color="auto"/>
+              <w:right w:val="single" w:sz="12" w:space="0" w:color="auto"/>
+            </w:tcBorders>
+            <w:vAlign w:val="center"/>
+          </w:tcPr>
+          <w:p>
+            <w:pPr>
+              <w:pStyle w:val="Textoindependiente"/>
+              <w:keepLines/>
+              <w:widowControl w:val="0"/>
+              <w:jc w:val="center"/>
+              <w:rPr>
+                <w:rFonts w:ascii="Calibri" w:hAnsi="Calibri" w:cs="Arial"/>
+                <w:b w:val="0"/>
+                <w:sz w:val="20"/>
+                <w:szCs w:val="20"/>
+                <w:lang w:val="es-AR"/>
+              </w:rPr>
+            </w:pPr>
+            <w:r>
+              <w:rPr>
+                <w:rFonts w:ascii="Calibri" w:hAnsi="Calibri" w:cs="Arial"/>
+                <w:b w:val="0"/>
+                <w:sz w:val="20"/>
+                <w:szCs w:val="20"/>
+                <w:lang w:val="es-AR"/>
+              </w:rPr>
+              <w:t>Clase</w:t>
             </w:r>
           </w:p>
         </w:tc>
@@ -2806,7 +2983,7 @@
           <w:insideV w:val="single" w:sz="2" w:space="0" w:color="auto"/>
         </w:tblBorders>
         <w:tblLayout w:type="fixed"/>
-        <w:tblLook w:val="01E0"/>
+        <w:tblLook w:val="01E0" w:firstRow="1" w:lastRow="1" w:firstColumn="1" w:lastColumn="1" w:noHBand="0" w:noVBand="0"/>
       </w:tblPr>
       <w:tblGrid>
         <w:gridCol w:w="4911"/>
@@ -3856,17 +4033,7 @@
           <w:szCs w:val="20"/>
           <w:lang w:val="es-AR"/>
         </w:rPr>
-        <w:t>c</w:t>
-      </w:r>
-      <w:bookmarkStart w:id="0" w:name="_GoBack"/>
-      <w:bookmarkEnd w:id="0"/>
-      <w:r>
-        <w:rPr>
-          <w:sz w:val="20"/>
-          <w:szCs w:val="20"/>
-          <w:lang w:val="es-AR"/>
-        </w:rPr>
-        <w:t>orregir el trabajo práctico a partir d</w:t>
+        <w:t>corregir el trabajo práctico a partir d</w:t>
       </w:r>
       <w:r>
         <w:rPr>
@@ -4226,8 +4393,8 @@
 </file>
 
 <file path=word/endnotes.xml><?xml version="1.0" encoding="utf-8"?>
-<w:endnotes xmlns:ve="http://schemas.openxmlformats.org/markup-compatibility/2006" xmlns:o="urn:schemas-microsoft-com:office:office" xmlns:r="http://schemas.openxmlformats.org/officeDocument/2006/relationships" xmlns:m="http://schemas.openxmlformats.org/officeDocument/2006/math" xmlns:v="urn:schemas-microsoft-com:vml" xmlns:wp="http://schemas.openxmlformats.org/drawingml/2006/wordprocessingDrawing" xmlns:w10="urn:schemas-microsoft-com:office:word" xmlns:w="http://schemas.openxmlformats.org/wordprocessingml/2006/main" xmlns:wne="http://schemas.microsoft.com/office/word/2006/wordml">
-  <w:endnote w:type="separator" w:id="0">
+<w:endnotes xmlns:wpc="http://schemas.microsoft.com/office/word/2010/wordprocessingCanvas" xmlns:mc="http://schemas.openxmlformats.org/markup-compatibility/2006" xmlns:o="urn:schemas-microsoft-com:office:office" xmlns:r="http://schemas.openxmlformats.org/officeDocument/2006/relationships" xmlns:m="http://schemas.openxmlformats.org/officeDocument/2006/math" xmlns:v="urn:schemas-microsoft-com:vml" xmlns:wp14="http://schemas.microsoft.com/office/word/2010/wordprocessingDrawing" xmlns:wp="http://schemas.openxmlformats.org/drawingml/2006/wordprocessingDrawing" xmlns:w10="urn:schemas-microsoft-com:office:word" xmlns:w="http://schemas.openxmlformats.org/wordprocessingml/2006/main" xmlns:w14="http://schemas.microsoft.com/office/word/2010/wordml" xmlns:w15="http://schemas.microsoft.com/office/word/2012/wordml" xmlns:wpg="http://schemas.microsoft.com/office/word/2010/wordprocessingGroup" xmlns:wpi="http://schemas.microsoft.com/office/word/2010/wordprocessingInk" xmlns:wne="http://schemas.microsoft.com/office/word/2006/wordml" xmlns:wps="http://schemas.microsoft.com/office/word/2010/wordprocessingShape" mc:Ignorable="w14 w15 wp14">
+  <w:endnote w:type="separator" w:id="-1">
     <w:p>
       <w:pPr>
         <w:pStyle w:val="Textoindependiente"/>
@@ -4242,7 +4409,7 @@
       </w:r>
     </w:p>
   </w:endnote>
-  <w:endnote w:type="continuationSeparator" w:id="1">
+  <w:endnote w:type="continuationSeparator" w:id="0">
     <w:p>
       <w:pPr>
         <w:pStyle w:val="Textoindependiente"/>
@@ -4261,8 +4428,8 @@
 </file>
 
 <file path=word/footnotes.xml><?xml version="1.0" encoding="utf-8"?>
-<w:footnotes xmlns:ve="http://schemas.openxmlformats.org/markup-compatibility/2006" xmlns:o="urn:schemas-microsoft-com:office:office" xmlns:r="http://schemas.openxmlformats.org/officeDocument/2006/relationships" xmlns:m="http://schemas.openxmlformats.org/officeDocument/2006/math" xmlns:v="urn:schemas-microsoft-com:vml" xmlns:wp="http://schemas.openxmlformats.org/drawingml/2006/wordprocessingDrawing" xmlns:w10="urn:schemas-microsoft-com:office:word" xmlns:w="http://schemas.openxmlformats.org/wordprocessingml/2006/main" xmlns:wne="http://schemas.microsoft.com/office/word/2006/wordml">
-  <w:footnote w:type="separator" w:id="0">
+<w:footnotes xmlns:wpc="http://schemas.microsoft.com/office/word/2010/wordprocessingCanvas" xmlns:mc="http://schemas.openxmlformats.org/markup-compatibility/2006" xmlns:o="urn:schemas-microsoft-com:office:office" xmlns:r="http://schemas.openxmlformats.org/officeDocument/2006/relationships" xmlns:m="http://schemas.openxmlformats.org/officeDocument/2006/math" xmlns:v="urn:schemas-microsoft-com:vml" xmlns:wp14="http://schemas.microsoft.com/office/word/2010/wordprocessingDrawing" xmlns:wp="http://schemas.openxmlformats.org/drawingml/2006/wordprocessingDrawing" xmlns:w10="urn:schemas-microsoft-com:office:word" xmlns:w="http://schemas.openxmlformats.org/wordprocessingml/2006/main" xmlns:w14="http://schemas.microsoft.com/office/word/2010/wordml" xmlns:w15="http://schemas.microsoft.com/office/word/2012/wordml" xmlns:wpg="http://schemas.microsoft.com/office/word/2010/wordprocessingGroup" xmlns:wpi="http://schemas.microsoft.com/office/word/2010/wordprocessingInk" xmlns:wne="http://schemas.microsoft.com/office/word/2006/wordml" xmlns:wps="http://schemas.microsoft.com/office/word/2010/wordprocessingShape" mc:Ignorable="w14 w15 wp14">
+  <w:footnote w:type="separator" w:id="-1">
     <w:p>
       <w:pPr>
         <w:pStyle w:val="Textoindependiente"/>
@@ -4277,7 +4444,7 @@
       </w:r>
     </w:p>
   </w:footnote>
-  <w:footnote w:type="continuationSeparator" w:id="1">
+  <w:footnote w:type="continuationSeparator" w:id="0">
     <w:p>
       <w:pPr>
         <w:pStyle w:val="Textoindependiente"/>
@@ -4296,7 +4463,7 @@
 </file>
 
 <file path=word/numbering.xml><?xml version="1.0" encoding="utf-8"?>
-<w:numbering xmlns:ve="http://schemas.openxmlformats.org/markup-compatibility/2006" xmlns:o="urn:schemas-microsoft-com:office:office" xmlns:r="http://schemas.openxmlformats.org/officeDocument/2006/relationships" xmlns:m="http://schemas.openxmlformats.org/officeDocument/2006/math" xmlns:v="urn:schemas-microsoft-com:vml" xmlns:wp="http://schemas.openxmlformats.org/drawingml/2006/wordprocessingDrawing" xmlns:w10="urn:schemas-microsoft-com:office:word" xmlns:w="http://schemas.openxmlformats.org/wordprocessingml/2006/main" xmlns:wne="http://schemas.microsoft.com/office/word/2006/wordml">
+<w:numbering xmlns:wpc="http://schemas.microsoft.com/office/word/2010/wordprocessingCanvas" xmlns:mc="http://schemas.openxmlformats.org/markup-compatibility/2006" xmlns:o="urn:schemas-microsoft-com:office:office" xmlns:r="http://schemas.openxmlformats.org/officeDocument/2006/relationships" xmlns:m="http://schemas.openxmlformats.org/officeDocument/2006/math" xmlns:v="urn:schemas-microsoft-com:vml" xmlns:wp14="http://schemas.microsoft.com/office/word/2010/wordprocessingDrawing" xmlns:wp="http://schemas.openxmlformats.org/drawingml/2006/wordprocessingDrawing" xmlns:w10="urn:schemas-microsoft-com:office:word" xmlns:w="http://schemas.openxmlformats.org/wordprocessingml/2006/main" xmlns:w14="http://schemas.microsoft.com/office/word/2010/wordml" xmlns:w15="http://schemas.microsoft.com/office/word/2012/wordml" xmlns:wpg="http://schemas.microsoft.com/office/word/2010/wordprocessingGroup" xmlns:wpi="http://schemas.microsoft.com/office/word/2010/wordprocessingInk" xmlns:wne="http://schemas.microsoft.com/office/word/2006/wordml" xmlns:wps="http://schemas.microsoft.com/office/word/2010/wordprocessingShape" mc:Ignorable="w14 w15 wp14">
   <w:abstractNum w:abstractNumId="0">
     <w:nsid w:val="13654712"/>
     <w:multiLevelType w:val="hybridMultilevel"/>
@@ -4648,7 +4815,7 @@
 </file>
 
 <file path=word/styles.xml><?xml version="1.0" encoding="utf-8"?>
-<w:styles xmlns:r="http://schemas.openxmlformats.org/officeDocument/2006/relationships" xmlns:w="http://schemas.openxmlformats.org/wordprocessingml/2006/main">
+<w:styles xmlns:mc="http://schemas.openxmlformats.org/markup-compatibility/2006" xmlns:r="http://schemas.openxmlformats.org/officeDocument/2006/relationships" xmlns:w="http://schemas.openxmlformats.org/wordprocessingml/2006/main" xmlns:w14="http://schemas.microsoft.com/office/word/2010/wordml" xmlns:w15="http://schemas.microsoft.com/office/word/2012/wordml" mc:Ignorable="w14 w15">
   <w:docDefaults>
     <w:rPrDefault>
       <w:rPr>
@@ -4664,145 +4831,378 @@
       </w:pPr>
     </w:pPrDefault>
   </w:docDefaults>
-  <w:latentStyles w:defLockedState="0" w:defUIPriority="99" w:defSemiHidden="1" w:defUnhideWhenUsed="1" w:defQFormat="0" w:count="267">
-    <w:lsdException w:name="Normal" w:semiHidden="0" w:uiPriority="0" w:unhideWhenUsed="0" w:qFormat="1"/>
-    <w:lsdException w:name="heading 1" w:semiHidden="0" w:uiPriority="9" w:unhideWhenUsed="0" w:qFormat="1"/>
-    <w:lsdException w:name="heading 2" w:uiPriority="9" w:qFormat="1"/>
-    <w:lsdException w:name="heading 3" w:uiPriority="9" w:qFormat="1"/>
-    <w:lsdException w:name="heading 4" w:uiPriority="9" w:qFormat="1"/>
-    <w:lsdException w:name="heading 5" w:uiPriority="9" w:qFormat="1"/>
-    <w:lsdException w:name="heading 6" w:uiPriority="9" w:qFormat="1"/>
-    <w:lsdException w:name="heading 7" w:uiPriority="9" w:qFormat="1"/>
-    <w:lsdException w:name="heading 8" w:uiPriority="9" w:qFormat="1"/>
-    <w:lsdException w:name="heading 9" w:uiPriority="9" w:qFormat="1"/>
-    <w:lsdException w:name="toc 1" w:uiPriority="39"/>
-    <w:lsdException w:name="toc 2" w:uiPriority="39"/>
-    <w:lsdException w:name="toc 3" w:uiPriority="39"/>
-    <w:lsdException w:name="toc 4" w:uiPriority="39"/>
-    <w:lsdException w:name="toc 5" w:uiPriority="39"/>
-    <w:lsdException w:name="toc 6" w:uiPriority="39"/>
-    <w:lsdException w:name="toc 7" w:uiPriority="39"/>
-    <w:lsdException w:name="toc 8" w:uiPriority="39"/>
-    <w:lsdException w:name="toc 9" w:uiPriority="39"/>
-    <w:lsdException w:name="caption" w:uiPriority="35" w:qFormat="1"/>
-    <w:lsdException w:name="Title" w:semiHidden="0" w:uiPriority="10" w:unhideWhenUsed="0" w:qFormat="1"/>
-    <w:lsdException w:name="Default Paragraph Font" w:uiPriority="1"/>
-    <w:lsdException w:name="Body Text" w:uiPriority="0"/>
-    <w:lsdException w:name="Subtitle" w:semiHidden="0" w:uiPriority="11" w:unhideWhenUsed="0" w:qFormat="1"/>
-    <w:lsdException w:name="Strong" w:semiHidden="0" w:uiPriority="22" w:unhideWhenUsed="0" w:qFormat="1"/>
-    <w:lsdException w:name="Emphasis" w:semiHidden="0" w:uiPriority="20" w:unhideWhenUsed="0" w:qFormat="1"/>
-    <w:lsdException w:name="Table Grid" w:semiHidden="0" w:uiPriority="39" w:unhideWhenUsed="0"/>
-    <w:lsdException w:name="Placeholder Text" w:unhideWhenUsed="0"/>
-    <w:lsdException w:name="No Spacing" w:semiHidden="0" w:uiPriority="1" w:unhideWhenUsed="0" w:qFormat="1"/>
-    <w:lsdException w:name="Light Shading" w:semiHidden="0" w:uiPriority="60" w:unhideWhenUsed="0"/>
-    <w:lsdException w:name="Light List" w:semiHidden="0" w:uiPriority="61" w:unhideWhenUsed="0"/>
-    <w:lsdException w:name="Light Grid" w:semiHidden="0" w:uiPriority="62" w:unhideWhenUsed="0"/>
-    <w:lsdException w:name="Medium Shading 1" w:semiHidden="0" w:uiPriority="63" w:unhideWhenUsed="0"/>
-    <w:lsdException w:name="Medium Shading 2" w:semiHidden="0" w:uiPriority="64" w:unhideWhenUsed="0"/>
-    <w:lsdException w:name="Medium List 1" w:semiHidden="0" w:uiPriority="65" w:unhideWhenUsed="0"/>
-    <w:lsdException w:name="Medium List 2" w:semiHidden="0" w:uiPriority="66" w:unhideWhenUsed="0"/>
-    <w:lsdException w:name="Medium Grid 1" w:semiHidden="0" w:uiPriority="67" w:unhideWhenUsed="0"/>
-    <w:lsdException w:name="Medium Grid 2" w:semiHidden="0" w:uiPriority="68" w:unhideWhenUsed="0"/>
-    <w:lsdException w:name="Medium Grid 3" w:semiHidden="0" w:uiPriority="69" w:unhideWhenUsed="0"/>
-    <w:lsdException w:name="Dark List" w:semiHidden="0" w:uiPriority="70" w:unhideWhenUsed="0"/>
-    <w:lsdException w:name="Colorful Shading" w:semiHidden="0" w:uiPriority="71" w:unhideWhenUsed="0"/>
-    <w:lsdException w:name="Colorful List" w:semiHidden="0" w:uiPriority="72" w:unhideWhenUsed="0"/>
-    <w:lsdException w:name="Colorful Grid" w:semiHidden="0" w:uiPriority="73" w:unhideWhenUsed="0"/>
-    <w:lsdException w:name="Light Shading Accent 1" w:semiHidden="0" w:uiPriority="60" w:unhideWhenUsed="0"/>
-    <w:lsdException w:name="Light List Accent 1" w:semiHidden="0" w:uiPriority="61" w:unhideWhenUsed="0"/>
-    <w:lsdException w:name="Light Grid Accent 1" w:semiHidden="0" w:uiPriority="62" w:unhideWhenUsed="0"/>
-    <w:lsdException w:name="Medium Shading 1 Accent 1" w:semiHidden="0" w:uiPriority="63" w:unhideWhenUsed="0"/>
-    <w:lsdException w:name="Medium Shading 2 Accent 1" w:semiHidden="0" w:uiPriority="64" w:unhideWhenUsed="0"/>
-    <w:lsdException w:name="Medium List 1 Accent 1" w:semiHidden="0" w:uiPriority="65" w:unhideWhenUsed="0"/>
-    <w:lsdException w:name="Revision" w:unhideWhenUsed="0"/>
-    <w:lsdException w:name="List Paragraph" w:semiHidden="0" w:uiPriority="34" w:unhideWhenUsed="0" w:qFormat="1"/>
-    <w:lsdException w:name="Quote" w:semiHidden="0" w:uiPriority="29" w:unhideWhenUsed="0" w:qFormat="1"/>
-    <w:lsdException w:name="Intense Quote" w:semiHidden="0" w:uiPriority="30" w:unhideWhenUsed="0" w:qFormat="1"/>
-    <w:lsdException w:name="Medium List 2 Accent 1" w:semiHidden="0" w:uiPriority="66" w:unhideWhenUsed="0"/>
-    <w:lsdException w:name="Medium Grid 1 Accent 1" w:semiHidden="0" w:uiPriority="67" w:unhideWhenUsed="0"/>
-    <w:lsdException w:name="Medium Grid 2 Accent 1" w:semiHidden="0" w:uiPriority="68" w:unhideWhenUsed="0"/>
-    <w:lsdException w:name="Medium Grid 3 Accent 1" w:semiHidden="0" w:uiPriority="69" w:unhideWhenUsed="0"/>
-    <w:lsdException w:name="Dark List Accent 1" w:semiHidden="0" w:uiPriority="70" w:unhideWhenUsed="0"/>
-    <w:lsdException w:name="Colorful Shading Accent 1" w:semiHidden="0" w:uiPriority="71" w:unhideWhenUsed="0"/>
-    <w:lsdException w:name="Colorful List Accent 1" w:semiHidden="0" w:uiPriority="72" w:unhideWhenUsed="0"/>
-    <w:lsdException w:name="Colorful Grid Accent 1" w:semiHidden="0" w:uiPriority="73" w:unhideWhenUsed="0"/>
-    <w:lsdException w:name="Light Shading Accent 2" w:semiHidden="0" w:uiPriority="60" w:unhideWhenUsed="0"/>
-    <w:lsdException w:name="Light List Accent 2" w:semiHidden="0" w:uiPriority="61" w:unhideWhenUsed="0"/>
-    <w:lsdException w:name="Light Grid Accent 2" w:semiHidden="0" w:uiPriority="62" w:unhideWhenUsed="0"/>
-    <w:lsdException w:name="Medium Shading 1 Accent 2" w:semiHidden="0" w:uiPriority="63" w:unhideWhenUsed="0"/>
-    <w:lsdException w:name="Medium Shading 2 Accent 2" w:semiHidden="0" w:uiPriority="64" w:unhideWhenUsed="0"/>
-    <w:lsdException w:name="Medium List 1 Accent 2" w:semiHidden="0" w:uiPriority="65" w:unhideWhenUsed="0"/>
-    <w:lsdException w:name="Medium List 2 Accent 2" w:semiHidden="0" w:uiPriority="66" w:unhideWhenUsed="0"/>
-    <w:lsdException w:name="Medium Grid 1 Accent 2" w:semiHidden="0" w:uiPriority="67" w:unhideWhenUsed="0"/>
-    <w:lsdException w:name="Medium Grid 2 Accent 2" w:semiHidden="0" w:uiPriority="68" w:unhideWhenUsed="0"/>
-    <w:lsdException w:name="Medium Grid 3 Accent 2" w:semiHidden="0" w:uiPriority="69" w:unhideWhenUsed="0"/>
-    <w:lsdException w:name="Dark List Accent 2" w:semiHidden="0" w:uiPriority="70" w:unhideWhenUsed="0"/>
-    <w:lsdException w:name="Colorful Shading Accent 2" w:semiHidden="0" w:uiPriority="71" w:unhideWhenUsed="0"/>
-    <w:lsdException w:name="Colorful List Accent 2" w:semiHidden="0" w:uiPriority="72" w:unhideWhenUsed="0"/>
-    <w:lsdException w:name="Colorful Grid Accent 2" w:semiHidden="0" w:uiPriority="73" w:unhideWhenUsed="0"/>
-    <w:lsdException w:name="Light Shading Accent 3" w:semiHidden="0" w:uiPriority="60" w:unhideWhenUsed="0"/>
-    <w:lsdException w:name="Light List Accent 3" w:semiHidden="0" w:uiPriority="61" w:unhideWhenUsed="0"/>
-    <w:lsdException w:name="Light Grid Accent 3" w:semiHidden="0" w:uiPriority="62" w:unhideWhenUsed="0"/>
-    <w:lsdException w:name="Medium Shading 1 Accent 3" w:semiHidden="0" w:uiPriority="63" w:unhideWhenUsed="0"/>
-    <w:lsdException w:name="Medium Shading 2 Accent 3" w:semiHidden="0" w:uiPriority="64" w:unhideWhenUsed="0"/>
-    <w:lsdException w:name="Medium List 1 Accent 3" w:semiHidden="0" w:uiPriority="65" w:unhideWhenUsed="0"/>
-    <w:lsdException w:name="Medium List 2 Accent 3" w:semiHidden="0" w:uiPriority="66" w:unhideWhenUsed="0"/>
-    <w:lsdException w:name="Medium Grid 1 Accent 3" w:semiHidden="0" w:uiPriority="67" w:unhideWhenUsed="0"/>
-    <w:lsdException w:name="Medium Grid 2 Accent 3" w:semiHidden="0" w:uiPriority="68" w:unhideWhenUsed="0"/>
-    <w:lsdException w:name="Medium Grid 3 Accent 3" w:semiHidden="0" w:uiPriority="69" w:unhideWhenUsed="0"/>
-    <w:lsdException w:name="Dark List Accent 3" w:semiHidden="0" w:uiPriority="70" w:unhideWhenUsed="0"/>
-    <w:lsdException w:name="Colorful Shading Accent 3" w:semiHidden="0" w:uiPriority="71" w:unhideWhenUsed="0"/>
-    <w:lsdException w:name="Colorful List Accent 3" w:semiHidden="0" w:uiPriority="72" w:unhideWhenUsed="0"/>
-    <w:lsdException w:name="Colorful Grid Accent 3" w:semiHidden="0" w:uiPriority="73" w:unhideWhenUsed="0"/>
-    <w:lsdException w:name="Light Shading Accent 4" w:semiHidden="0" w:uiPriority="60" w:unhideWhenUsed="0"/>
-    <w:lsdException w:name="Light List Accent 4" w:semiHidden="0" w:uiPriority="61" w:unhideWhenUsed="0"/>
-    <w:lsdException w:name="Light Grid Accent 4" w:semiHidden="0" w:uiPriority="62" w:unhideWhenUsed="0"/>
-    <w:lsdException w:name="Medium Shading 1 Accent 4" w:semiHidden="0" w:uiPriority="63" w:unhideWhenUsed="0"/>
-    <w:lsdException w:name="Medium Shading 2 Accent 4" w:semiHidden="0" w:uiPriority="64" w:unhideWhenUsed="0"/>
-    <w:lsdException w:name="Medium List 1 Accent 4" w:semiHidden="0" w:uiPriority="65" w:unhideWhenUsed="0"/>
-    <w:lsdException w:name="Medium List 2 Accent 4" w:semiHidden="0" w:uiPriority="66" w:unhideWhenUsed="0"/>
-    <w:lsdException w:name="Medium Grid 1 Accent 4" w:semiHidden="0" w:uiPriority="67" w:unhideWhenUsed="0"/>
-    <w:lsdException w:name="Medium Grid 2 Accent 4" w:semiHidden="0" w:uiPriority="68" w:unhideWhenUsed="0"/>
-    <w:lsdException w:name="Medium Grid 3 Accent 4" w:semiHidden="0" w:uiPriority="69" w:unhideWhenUsed="0"/>
-    <w:lsdException w:name="Dark List Accent 4" w:semiHidden="0" w:uiPriority="70" w:unhideWhenUsed="0"/>
-    <w:lsdException w:name="Colorful Shading Accent 4" w:semiHidden="0" w:uiPriority="71" w:unhideWhenUsed="0"/>
-    <w:lsdException w:name="Colorful List Accent 4" w:semiHidden="0" w:uiPriority="72" w:unhideWhenUsed="0"/>
-    <w:lsdException w:name="Colorful Grid Accent 4" w:semiHidden="0" w:uiPriority="73" w:unhideWhenUsed="0"/>
-    <w:lsdException w:name="Light Shading Accent 5" w:semiHidden="0" w:uiPriority="60" w:unhideWhenUsed="0"/>
-    <w:lsdException w:name="Light List Accent 5" w:semiHidden="0" w:uiPriority="61" w:unhideWhenUsed="0"/>
-    <w:lsdException w:name="Light Grid Accent 5" w:semiHidden="0" w:uiPriority="62" w:unhideWhenUsed="0"/>
-    <w:lsdException w:name="Medium Shading 1 Accent 5" w:semiHidden="0" w:uiPriority="63" w:unhideWhenUsed="0"/>
-    <w:lsdException w:name="Medium Shading 2 Accent 5" w:semiHidden="0" w:uiPriority="64" w:unhideWhenUsed="0"/>
-    <w:lsdException w:name="Medium List 1 Accent 5" w:semiHidden="0" w:uiPriority="65" w:unhideWhenUsed="0"/>
-    <w:lsdException w:name="Medium List 2 Accent 5" w:semiHidden="0" w:uiPriority="66" w:unhideWhenUsed="0"/>
-    <w:lsdException w:name="Medium Grid 1 Accent 5" w:semiHidden="0" w:uiPriority="67" w:unhideWhenUsed="0"/>
-    <w:lsdException w:name="Medium Grid 2 Accent 5" w:semiHidden="0" w:uiPriority="68" w:unhideWhenUsed="0"/>
-    <w:lsdException w:name="Medium Grid 3 Accent 5" w:semiHidden="0" w:uiPriority="69" w:unhideWhenUsed="0"/>
-    <w:lsdException w:name="Dark List Accent 5" w:semiHidden="0" w:uiPriority="70" w:unhideWhenUsed="0"/>
-    <w:lsdException w:name="Colorful Shading Accent 5" w:semiHidden="0" w:uiPriority="71" w:unhideWhenUsed="0"/>
-    <w:lsdException w:name="Colorful List Accent 5" w:semiHidden="0" w:uiPriority="72" w:unhideWhenUsed="0"/>
-    <w:lsdException w:name="Colorful Grid Accent 5" w:semiHidden="0" w:uiPriority="73" w:unhideWhenUsed="0"/>
-    <w:lsdException w:name="Light Shading Accent 6" w:semiHidden="0" w:uiPriority="60" w:unhideWhenUsed="0"/>
-    <w:lsdException w:name="Light List Accent 6" w:semiHidden="0" w:uiPriority="61" w:unhideWhenUsed="0"/>
-    <w:lsdException w:name="Light Grid Accent 6" w:semiHidden="0" w:uiPriority="62" w:unhideWhenUsed="0"/>
-    <w:lsdException w:name="Medium Shading 1 Accent 6" w:semiHidden="0" w:uiPriority="63" w:unhideWhenUsed="0"/>
-    <w:lsdException w:name="Medium Shading 2 Accent 6" w:semiHidden="0" w:uiPriority="64" w:unhideWhenUsed="0"/>
-    <w:lsdException w:name="Medium List 1 Accent 6" w:semiHidden="0" w:uiPriority="65" w:unhideWhenUsed="0"/>
-    <w:lsdException w:name="Medium List 2 Accent 6" w:semiHidden="0" w:uiPriority="66" w:unhideWhenUsed="0"/>
-    <w:lsdException w:name="Medium Grid 1 Accent 6" w:semiHidden="0" w:uiPriority="67" w:unhideWhenUsed="0"/>
-    <w:lsdException w:name="Medium Grid 2 Accent 6" w:semiHidden="0" w:uiPriority="68" w:unhideWhenUsed="0"/>
-    <w:lsdException w:name="Medium Grid 3 Accent 6" w:semiHidden="0" w:uiPriority="69" w:unhideWhenUsed="0"/>
-    <w:lsdException w:name="Dark List Accent 6" w:semiHidden="0" w:uiPriority="70" w:unhideWhenUsed="0"/>
-    <w:lsdException w:name="Colorful Shading Accent 6" w:semiHidden="0" w:uiPriority="71" w:unhideWhenUsed="0"/>
-    <w:lsdException w:name="Colorful List Accent 6" w:semiHidden="0" w:uiPriority="72" w:unhideWhenUsed="0"/>
-    <w:lsdException w:name="Colorful Grid Accent 6" w:semiHidden="0" w:uiPriority="73" w:unhideWhenUsed="0"/>
-    <w:lsdException w:name="Subtle Emphasis" w:semiHidden="0" w:uiPriority="19" w:unhideWhenUsed="0" w:qFormat="1"/>
-    <w:lsdException w:name="Intense Emphasis" w:semiHidden="0" w:uiPriority="21" w:unhideWhenUsed="0" w:qFormat="1"/>
-    <w:lsdException w:name="Subtle Reference" w:semiHidden="0" w:uiPriority="31" w:unhideWhenUsed="0" w:qFormat="1"/>
-    <w:lsdException w:name="Intense Reference" w:semiHidden="0" w:uiPriority="32" w:unhideWhenUsed="0" w:qFormat="1"/>
-    <w:lsdException w:name="Book Title" w:semiHidden="0" w:uiPriority="33" w:unhideWhenUsed="0" w:qFormat="1"/>
-    <w:lsdException w:name="Bibliography" w:uiPriority="37"/>
-    <w:lsdException w:name="TOC Heading" w:uiPriority="39" w:qFormat="1"/>
+  <w:latentStyles w:defLockedState="0" w:defUIPriority="99" w:defSemiHidden="0" w:defUnhideWhenUsed="0" w:defQFormat="0" w:count="371">
+    <w:lsdException w:name="Normal" w:uiPriority="0" w:qFormat="1"/>
+    <w:lsdException w:name="heading 1" w:uiPriority="9" w:qFormat="1"/>
+    <w:lsdException w:name="heading 2" w:semiHidden="1" w:uiPriority="9" w:unhideWhenUsed="1" w:qFormat="1"/>
+    <w:lsdException w:name="heading 3" w:semiHidden="1" w:uiPriority="9" w:unhideWhenUsed="1" w:qFormat="1"/>
+    <w:lsdException w:name="heading 4" w:semiHidden="1" w:uiPriority="9" w:unhideWhenUsed="1" w:qFormat="1"/>
+    <w:lsdException w:name="heading 5" w:semiHidden="1" w:uiPriority="9" w:unhideWhenUsed="1" w:qFormat="1"/>
+    <w:lsdException w:name="heading 6" w:semiHidden="1" w:uiPriority="9" w:unhideWhenUsed="1" w:qFormat="1"/>
+    <w:lsdException w:name="heading 7" w:semiHidden="1" w:uiPriority="9" w:unhideWhenUsed="1" w:qFormat="1"/>
+    <w:lsdException w:name="heading 8" w:semiHidden="1" w:uiPriority="9" w:unhideWhenUsed="1" w:qFormat="1"/>
+    <w:lsdException w:name="heading 9" w:semiHidden="1" w:uiPriority="9" w:unhideWhenUsed="1" w:qFormat="1"/>
+    <w:lsdException w:name="index 1" w:semiHidden="1" w:unhideWhenUsed="1"/>
+    <w:lsdException w:name="index 2" w:semiHidden="1" w:unhideWhenUsed="1"/>
+    <w:lsdException w:name="index 3" w:semiHidden="1" w:unhideWhenUsed="1"/>
+    <w:lsdException w:name="index 4" w:semiHidden="1" w:unhideWhenUsed="1"/>
+    <w:lsdException w:name="index 5" w:semiHidden="1" w:unhideWhenUsed="1"/>
+    <w:lsdException w:name="index 6" w:semiHidden="1" w:unhideWhenUsed="1"/>
+    <w:lsdException w:name="index 7" w:semiHidden="1" w:unhideWhenUsed="1"/>
+    <w:lsdException w:name="index 8" w:semiHidden="1" w:unhideWhenUsed="1"/>
+    <w:lsdException w:name="index 9" w:semiHidden="1" w:unhideWhenUsed="1"/>
+    <w:lsdException w:name="toc 1" w:semiHidden="1" w:uiPriority="39" w:unhideWhenUsed="1"/>
+    <w:lsdException w:name="toc 2" w:semiHidden="1" w:uiPriority="39" w:unhideWhenUsed="1"/>
+    <w:lsdException w:name="toc 3" w:semiHidden="1" w:uiPriority="39" w:unhideWhenUsed="1"/>
+    <w:lsdException w:name="toc 4" w:semiHidden="1" w:uiPriority="39" w:unhideWhenUsed="1"/>
+    <w:lsdException w:name="toc 5" w:semiHidden="1" w:uiPriority="39" w:unhideWhenUsed="1"/>
+    <w:lsdException w:name="toc 6" w:semiHidden="1" w:uiPriority="39" w:unhideWhenUsed="1"/>
+    <w:lsdException w:name="toc 7" w:semiHidden="1" w:uiPriority="39" w:unhideWhenUsed="1"/>
+    <w:lsdException w:name="toc 8" w:semiHidden="1" w:uiPriority="39" w:unhideWhenUsed="1"/>
+    <w:lsdException w:name="toc 9" w:semiHidden="1" w:uiPriority="39" w:unhideWhenUsed="1"/>
+    <w:lsdException w:name="Normal Indent" w:semiHidden="1" w:unhideWhenUsed="1"/>
+    <w:lsdException w:name="footnote text" w:semiHidden="1" w:unhideWhenUsed="1"/>
+    <w:lsdException w:name="annotation text" w:semiHidden="1" w:unhideWhenUsed="1"/>
+    <w:lsdException w:name="header" w:semiHidden="1" w:unhideWhenUsed="1"/>
+    <w:lsdException w:name="footer" w:semiHidden="1" w:unhideWhenUsed="1"/>
+    <w:lsdException w:name="index heading" w:semiHidden="1" w:unhideWhenUsed="1"/>
+    <w:lsdException w:name="caption" w:semiHidden="1" w:uiPriority="35" w:unhideWhenUsed="1" w:qFormat="1"/>
+    <w:lsdException w:name="table of figures" w:semiHidden="1" w:unhideWhenUsed="1"/>
+    <w:lsdException w:name="envelope address" w:semiHidden="1" w:unhideWhenUsed="1"/>
+    <w:lsdException w:name="envelope return" w:semiHidden="1" w:unhideWhenUsed="1"/>
+    <w:lsdException w:name="footnote reference" w:semiHidden="1" w:unhideWhenUsed="1"/>
+    <w:lsdException w:name="annotation reference" w:semiHidden="1" w:unhideWhenUsed="1"/>
+    <w:lsdException w:name="line number" w:semiHidden="1" w:unhideWhenUsed="1"/>
+    <w:lsdException w:name="page number" w:semiHidden="1" w:unhideWhenUsed="1"/>
+    <w:lsdException w:name="endnote reference" w:semiHidden="1" w:unhideWhenUsed="1"/>
+    <w:lsdException w:name="endnote text" w:semiHidden="1" w:unhideWhenUsed="1"/>
+    <w:lsdException w:name="table of authorities" w:semiHidden="1" w:unhideWhenUsed="1"/>
+    <w:lsdException w:name="macro" w:semiHidden="1" w:unhideWhenUsed="1"/>
+    <w:lsdException w:name="toa heading" w:semiHidden="1" w:unhideWhenUsed="1"/>
+    <w:lsdException w:name="List" w:semiHidden="1" w:unhideWhenUsed="1"/>
+    <w:lsdException w:name="List Bullet" w:semiHidden="1" w:unhideWhenUsed="1"/>
+    <w:lsdException w:name="List Number" w:semiHidden="1" w:unhideWhenUsed="1"/>
+    <w:lsdException w:name="List 2" w:semiHidden="1" w:unhideWhenUsed="1"/>
+    <w:lsdException w:name="List 3" w:semiHidden="1" w:unhideWhenUsed="1"/>
+    <w:lsdException w:name="List 4" w:semiHidden="1" w:unhideWhenUsed="1"/>
+    <w:lsdException w:name="List 5" w:semiHidden="1" w:unhideWhenUsed="1"/>
+    <w:lsdException w:name="List Bullet 2" w:semiHidden="1" w:unhideWhenUsed="1"/>
+    <w:lsdException w:name="List Bullet 3" w:semiHidden="1" w:unhideWhenUsed="1"/>
+    <w:lsdException w:name="List Bullet 4" w:semiHidden="1" w:unhideWhenUsed="1"/>
+    <w:lsdException w:name="List Bullet 5" w:semiHidden="1" w:unhideWhenUsed="1"/>
+    <w:lsdException w:name="List Number 2" w:semiHidden="1" w:unhideWhenUsed="1"/>
+    <w:lsdException w:name="List Number 3" w:semiHidden="1" w:unhideWhenUsed="1"/>
+    <w:lsdException w:name="List Number 4" w:semiHidden="1" w:unhideWhenUsed="1"/>
+    <w:lsdException w:name="List Number 5" w:semiHidden="1" w:unhideWhenUsed="1"/>
+    <w:lsdException w:name="Title" w:uiPriority="10" w:qFormat="1"/>
+    <w:lsdException w:name="Closing" w:semiHidden="1" w:unhideWhenUsed="1"/>
+    <w:lsdException w:name="Signature" w:semiHidden="1" w:unhideWhenUsed="1"/>
+    <w:lsdException w:name="Default Paragraph Font" w:semiHidden="1" w:uiPriority="1" w:unhideWhenUsed="1"/>
+    <w:lsdException w:name="Body Text" w:semiHidden="1" w:uiPriority="0" w:unhideWhenUsed="1"/>
+    <w:lsdException w:name="Body Text Indent" w:semiHidden="1" w:unhideWhenUsed="1"/>
+    <w:lsdException w:name="List Continue" w:semiHidden="1" w:unhideWhenUsed="1"/>
+    <w:lsdException w:name="List Continue 2" w:semiHidden="1" w:unhideWhenUsed="1"/>
+    <w:lsdException w:name="List Continue 3" w:semiHidden="1" w:unhideWhenUsed="1"/>
+    <w:lsdException w:name="List Continue 4" w:semiHidden="1" w:unhideWhenUsed="1"/>
+    <w:lsdException w:name="List Continue 5" w:semiHidden="1" w:unhideWhenUsed="1"/>
+    <w:lsdException w:name="Message Header" w:semiHidden="1" w:unhideWhenUsed="1"/>
+    <w:lsdException w:name="Subtitle" w:uiPriority="11" w:qFormat="1"/>
+    <w:lsdException w:name="Salutation" w:semiHidden="1" w:unhideWhenUsed="1"/>
+    <w:lsdException w:name="Date" w:semiHidden="1" w:unhideWhenUsed="1"/>
+    <w:lsdException w:name="Body Text First Indent" w:semiHidden="1" w:unhideWhenUsed="1"/>
+    <w:lsdException w:name="Body Text First Indent 2" w:semiHidden="1" w:unhideWhenUsed="1"/>
+    <w:lsdException w:name="Note Heading" w:semiHidden="1" w:unhideWhenUsed="1"/>
+    <w:lsdException w:name="Body Text 2" w:semiHidden="1" w:unhideWhenUsed="1"/>
+    <w:lsdException w:name="Body Text 3" w:semiHidden="1" w:unhideWhenUsed="1"/>
+    <w:lsdException w:name="Body Text Indent 2" w:semiHidden="1" w:unhideWhenUsed="1"/>
+    <w:lsdException w:name="Body Text Indent 3" w:semiHidden="1" w:unhideWhenUsed="1"/>
+    <w:lsdException w:name="Block Text" w:semiHidden="1" w:unhideWhenUsed="1"/>
+    <w:lsdException w:name="Hyperlink" w:semiHidden="1" w:unhideWhenUsed="1"/>
+    <w:lsdException w:name="FollowedHyperlink" w:semiHidden="1" w:unhideWhenUsed="1"/>
+    <w:lsdException w:name="Strong" w:uiPriority="22" w:qFormat="1"/>
+    <w:lsdException w:name="Emphasis" w:uiPriority="20" w:qFormat="1"/>
+    <w:lsdException w:name="Document Map" w:semiHidden="1" w:unhideWhenUsed="1"/>
+    <w:lsdException w:name="Plain Text" w:semiHidden="1" w:unhideWhenUsed="1"/>
+    <w:lsdException w:name="E-mail Signature" w:semiHidden="1" w:unhideWhenUsed="1"/>
+    <w:lsdException w:name="HTML Top of Form" w:semiHidden="1" w:unhideWhenUsed="1"/>
+    <w:lsdException w:name="HTML Bottom of Form" w:semiHidden="1" w:unhideWhenUsed="1"/>
+    <w:lsdException w:name="Normal (Web)" w:semiHidden="1" w:unhideWhenUsed="1"/>
+    <w:lsdException w:name="HTML Acronym" w:semiHidden="1" w:unhideWhenUsed="1"/>
+    <w:lsdException w:name="HTML Address" w:semiHidden="1" w:unhideWhenUsed="1"/>
+    <w:lsdException w:name="HTML Cite" w:semiHidden="1" w:unhideWhenUsed="1"/>
+    <w:lsdException w:name="HTML Code" w:semiHidden="1" w:unhideWhenUsed="1"/>
+    <w:lsdException w:name="HTML Definition" w:semiHidden="1" w:unhideWhenUsed="1"/>
+    <w:lsdException w:name="HTML Keyboard" w:semiHidden="1" w:unhideWhenUsed="1"/>
+    <w:lsdException w:name="HTML Preformatted" w:semiHidden="1" w:unhideWhenUsed="1"/>
+    <w:lsdException w:name="HTML Sample" w:semiHidden="1" w:unhideWhenUsed="1"/>
+    <w:lsdException w:name="HTML Typewriter" w:semiHidden="1" w:unhideWhenUsed="1"/>
+    <w:lsdException w:name="HTML Variable" w:semiHidden="1" w:unhideWhenUsed="1"/>
+    <w:lsdException w:name="Normal Table" w:semiHidden="1" w:unhideWhenUsed="1"/>
+    <w:lsdException w:name="annotation subject" w:semiHidden="1" w:unhideWhenUsed="1"/>
+    <w:lsdException w:name="No List" w:semiHidden="1" w:unhideWhenUsed="1"/>
+    <w:lsdException w:name="Outline List 1" w:semiHidden="1" w:unhideWhenUsed="1"/>
+    <w:lsdException w:name="Outline List 2" w:semiHidden="1" w:unhideWhenUsed="1"/>
+    <w:lsdException w:name="Outline List 3" w:semiHidden="1" w:unhideWhenUsed="1"/>
+    <w:lsdException w:name="Table Simple 1" w:semiHidden="1" w:unhideWhenUsed="1"/>
+    <w:lsdException w:name="Table Simple 2" w:semiHidden="1" w:unhideWhenUsed="1"/>
+    <w:lsdException w:name="Table Simple 3" w:semiHidden="1" w:unhideWhenUsed="1"/>
+    <w:lsdException w:name="Table Classic 1" w:semiHidden="1" w:unhideWhenUsed="1"/>
+    <w:lsdException w:name="Table Classic 2" w:semiHidden="1" w:unhideWhenUsed="1"/>
+    <w:lsdException w:name="Table Classic 3" w:semiHidden="1" w:unhideWhenUsed="1"/>
+    <w:lsdException w:name="Table Classic 4" w:semiHidden="1" w:unhideWhenUsed="1"/>
+    <w:lsdException w:name="Table Colorful 1" w:semiHidden="1" w:unhideWhenUsed="1"/>
+    <w:lsdException w:name="Table Colorful 2" w:semiHidden="1" w:unhideWhenUsed="1"/>
+    <w:lsdException w:name="Table Colorful 3" w:semiHidden="1" w:unhideWhenUsed="1"/>
+    <w:lsdException w:name="Table Columns 1" w:semiHidden="1" w:unhideWhenUsed="1"/>
+    <w:lsdException w:name="Table Columns 2" w:semiHidden="1" w:unhideWhenUsed="1"/>
+    <w:lsdException w:name="Table Columns 3" w:semiHidden="1" w:unhideWhenUsed="1"/>
+    <w:lsdException w:name="Table Columns 4" w:semiHidden="1" w:unhideWhenUsed="1"/>
+    <w:lsdException w:name="Table Columns 5" w:semiHidden="1" w:unhideWhenUsed="1"/>
+    <w:lsdException w:name="Table Grid 1" w:semiHidden="1" w:unhideWhenUsed="1"/>
+    <w:lsdException w:name="Table Grid 2" w:semiHidden="1" w:unhideWhenUsed="1"/>
+    <w:lsdException w:name="Table Grid 3" w:semiHidden="1" w:unhideWhenUsed="1"/>
+    <w:lsdException w:name="Table Grid 4" w:semiHidden="1" w:unhideWhenUsed="1"/>
+    <w:lsdException w:name="Table Grid 5" w:semiHidden="1" w:unhideWhenUsed="1"/>
+    <w:lsdException w:name="Table Grid 6" w:semiHidden="1" w:unhideWhenUsed="1"/>
+    <w:lsdException w:name="Table Grid 7" w:semiHidden="1" w:unhideWhenUsed="1"/>
+    <w:lsdException w:name="Table Grid 8" w:semiHidden="1" w:unhideWhenUsed="1"/>
+    <w:lsdException w:name="Table List 1" w:semiHidden="1" w:unhideWhenUsed="1"/>
+    <w:lsdException w:name="Table List 2" w:semiHidden="1" w:unhideWhenUsed="1"/>
+    <w:lsdException w:name="Table List 3" w:semiHidden="1" w:unhideWhenUsed="1"/>
+    <w:lsdException w:name="Table List 4" w:semiHidden="1" w:unhideWhenUsed="1"/>
+    <w:lsdException w:name="Table List 5" w:semiHidden="1" w:unhideWhenUsed="1"/>
+    <w:lsdException w:name="Table List 6" w:semiHidden="1" w:unhideWhenUsed="1"/>
+    <w:lsdException w:name="Table List 7" w:semiHidden="1" w:unhideWhenUsed="1"/>
+    <w:lsdException w:name="Table List 8" w:semiHidden="1" w:unhideWhenUsed="1"/>
+    <w:lsdException w:name="Table 3D effects 1" w:semiHidden="1" w:unhideWhenUsed="1"/>
+    <w:lsdException w:name="Table 3D effects 2" w:semiHidden="1" w:unhideWhenUsed="1"/>
+    <w:lsdException w:name="Table 3D effects 3" w:semiHidden="1" w:unhideWhenUsed="1"/>
+    <w:lsdException w:name="Table Contemporary" w:semiHidden="1" w:unhideWhenUsed="1"/>
+    <w:lsdException w:name="Table Elegant" w:semiHidden="1" w:unhideWhenUsed="1"/>
+    <w:lsdException w:name="Table Professional" w:semiHidden="1" w:unhideWhenUsed="1"/>
+    <w:lsdException w:name="Table Subtle 1" w:semiHidden="1" w:unhideWhenUsed="1"/>
+    <w:lsdException w:name="Table Subtle 2" w:semiHidden="1" w:unhideWhenUsed="1"/>
+    <w:lsdException w:name="Table Web 1" w:semiHidden="1" w:unhideWhenUsed="1"/>
+    <w:lsdException w:name="Table Web 2" w:semiHidden="1" w:unhideWhenUsed="1"/>
+    <w:lsdException w:name="Table Web 3" w:semiHidden="1" w:unhideWhenUsed="1"/>
+    <w:lsdException w:name="Balloon Text" w:semiHidden="1" w:unhideWhenUsed="1"/>
+    <w:lsdException w:name="Table Grid" w:uiPriority="39"/>
+    <w:lsdException w:name="Table Theme" w:semiHidden="1" w:unhideWhenUsed="1"/>
+    <w:lsdException w:name="Placeholder Text" w:semiHidden="1"/>
+    <w:lsdException w:name="No Spacing" w:uiPriority="1" w:qFormat="1"/>
+    <w:lsdException w:name="Light Shading" w:uiPriority="60"/>
+    <w:lsdException w:name="Light List" w:uiPriority="61"/>
+    <w:lsdException w:name="Light Grid" w:uiPriority="62"/>
+    <w:lsdException w:name="Medium Shading 1" w:uiPriority="63"/>
+    <w:lsdException w:name="Medium Shading 2" w:uiPriority="64"/>
+    <w:lsdException w:name="Medium List 1" w:uiPriority="65"/>
+    <w:lsdException w:name="Medium List 2" w:uiPriority="66"/>
+    <w:lsdException w:name="Medium Grid 1" w:uiPriority="67"/>
+    <w:lsdException w:name="Medium Grid 2" w:uiPriority="68"/>
+    <w:lsdException w:name="Medium Grid 3" w:uiPriority="69"/>
+    <w:lsdException w:name="Dark List" w:uiPriority="70"/>
+    <w:lsdException w:name="Colorful Shading" w:uiPriority="71"/>
+    <w:lsdException w:name="Colorful List" w:uiPriority="72"/>
+    <w:lsdException w:name="Colorful Grid" w:uiPriority="73"/>
+    <w:lsdException w:name="Light Shading Accent 1" w:uiPriority="60"/>
+    <w:lsdException w:name="Light List Accent 1" w:uiPriority="61"/>
+    <w:lsdException w:name="Light Grid Accent 1" w:uiPriority="62"/>
+    <w:lsdException w:name="Medium Shading 1 Accent 1" w:uiPriority="63"/>
+    <w:lsdException w:name="Medium Shading 2 Accent 1" w:uiPriority="64"/>
+    <w:lsdException w:name="Medium List 1 Accent 1" w:uiPriority="65"/>
+    <w:lsdException w:name="Revision" w:semiHidden="1"/>
+    <w:lsdException w:name="List Paragraph" w:uiPriority="34" w:qFormat="1"/>
+    <w:lsdException w:name="Quote" w:uiPriority="29" w:qFormat="1"/>
+    <w:lsdException w:name="Intense Quote" w:uiPriority="30" w:qFormat="1"/>
+    <w:lsdException w:name="Medium List 2 Accent 1" w:uiPriority="66"/>
+    <w:lsdException w:name="Medium Grid 1 Accent 1" w:uiPriority="67"/>
+    <w:lsdException w:name="Medium Grid 2 Accent 1" w:uiPriority="68"/>
+    <w:lsdException w:name="Medium Grid 3 Accent 1" w:uiPriority="69"/>
+    <w:lsdException w:name="Dark List Accent 1" w:uiPriority="70"/>
+    <w:lsdException w:name="Colorful Shading Accent 1" w:uiPriority="71"/>
+    <w:lsdException w:name="Colorful List Accent 1" w:uiPriority="72"/>
+    <w:lsdException w:name="Colorful Grid Accent 1" w:uiPriority="73"/>
+    <w:lsdException w:name="Light Shading Accent 2" w:uiPriority="60"/>
+    <w:lsdException w:name="Light List Accent 2" w:uiPriority="61"/>
+    <w:lsdException w:name="Light Grid Accent 2" w:uiPriority="62"/>
+    <w:lsdException w:name="Medium Shading 1 Accent 2" w:uiPriority="63"/>
+    <w:lsdException w:name="Medium Shading 2 Accent 2" w:uiPriority="64"/>
+    <w:lsdException w:name="Medium List 1 Accent 2" w:uiPriority="65"/>
+    <w:lsdException w:name="Medium List 2 Accent 2" w:uiPriority="66"/>
+    <w:lsdException w:name="Medium Grid 1 Accent 2" w:uiPriority="67"/>
+    <w:lsdException w:name="Medium Grid 2 Accent 2" w:uiPriority="68"/>
+    <w:lsdException w:name="Medium Grid 3 Accent 2" w:uiPriority="69"/>
+    <w:lsdException w:name="Dark List Accent 2" w:uiPriority="70"/>
+    <w:lsdException w:name="Colorful Shading Accent 2" w:uiPriority="71"/>
+    <w:lsdException w:name="Colorful List Accent 2" w:uiPriority="72"/>
+    <w:lsdException w:name="Colorful Grid Accent 2" w:uiPriority="73"/>
+    <w:lsdException w:name="Light Shading Accent 3" w:uiPriority="60"/>
+    <w:lsdException w:name="Light List Accent 3" w:uiPriority="61"/>
+    <w:lsdException w:name="Light Grid Accent 3" w:uiPriority="62"/>
+    <w:lsdException w:name="Medium Shading 1 Accent 3" w:uiPriority="63"/>
+    <w:lsdException w:name="Medium Shading 2 Accent 3" w:uiPriority="64"/>
+    <w:lsdException w:name="Medium List 1 Accent 3" w:uiPriority="65"/>
+    <w:lsdException w:name="Medium List 2 Accent 3" w:uiPriority="66"/>
+    <w:lsdException w:name="Medium Grid 1 Accent 3" w:uiPriority="67"/>
+    <w:lsdException w:name="Medium Grid 2 Accent 3" w:uiPriority="68"/>
+    <w:lsdException w:name="Medium Grid 3 Accent 3" w:uiPriority="69"/>
+    <w:lsdException w:name="Dark List Accent 3" w:uiPriority="70"/>
+    <w:lsdException w:name="Colorful Shading Accent 3" w:uiPriority="71"/>
+    <w:lsdException w:name="Colorful List Accent 3" w:uiPriority="72"/>
+    <w:lsdException w:name="Colorful Grid Accent 3" w:uiPriority="73"/>
+    <w:lsdException w:name="Light Shading Accent 4" w:uiPriority="60"/>
+    <w:lsdException w:name="Light List Accent 4" w:uiPriority="61"/>
+    <w:lsdException w:name="Light Grid Accent 4" w:uiPriority="62"/>
+    <w:lsdException w:name="Medium Shading 1 Accent 4" w:uiPriority="63"/>
+    <w:lsdException w:name="Medium Shading 2 Accent 4" w:uiPriority="64"/>
+    <w:lsdException w:name="Medium List 1 Accent 4" w:uiPriority="65"/>
+    <w:lsdException w:name="Medium List 2 Accent 4" w:uiPriority="66"/>
+    <w:lsdException w:name="Medium Grid 1 Accent 4" w:uiPriority="67"/>
+    <w:lsdException w:name="Medium Grid 2 Accent 4" w:uiPriority="68"/>
+    <w:lsdException w:name="Medium Grid 3 Accent 4" w:uiPriority="69"/>
+    <w:lsdException w:name="Dark List Accent 4" w:uiPriority="70"/>
+    <w:lsdException w:name="Colorful Shading Accent 4" w:uiPriority="71"/>
+    <w:lsdException w:name="Colorful List Accent 4" w:uiPriority="72"/>
+    <w:lsdException w:name="Colorful Grid Accent 4" w:uiPriority="73"/>
+    <w:lsdException w:name="Light Shading Accent 5" w:uiPriority="60"/>
+    <w:lsdException w:name="Light List Accent 5" w:uiPriority="61"/>
+    <w:lsdException w:name="Light Grid Accent 5" w:uiPriority="62"/>
+    <w:lsdException w:name="Medium Shading 1 Accent 5" w:uiPriority="63"/>
+    <w:lsdException w:name="Medium Shading 2 Accent 5" w:uiPriority="64"/>
+    <w:lsdException w:name="Medium List 1 Accent 5" w:uiPriority="65"/>
+    <w:lsdException w:name="Medium List 2 Accent 5" w:uiPriority="66"/>
+    <w:lsdException w:name="Medium Grid 1 Accent 5" w:uiPriority="67"/>
+    <w:lsdException w:name="Medium Grid 2 Accent 5" w:uiPriority="68"/>
+    <w:lsdException w:name="Medium Grid 3 Accent 5" w:uiPriority="69"/>
+    <w:lsdException w:name="Dark List Accent 5" w:uiPriority="70"/>
+    <w:lsdException w:name="Colorful Shading Accent 5" w:uiPriority="71"/>
+    <w:lsdException w:name="Colorful List Accent 5" w:uiPriority="72"/>
+    <w:lsdException w:name="Colorful Grid Accent 5" w:uiPriority="73"/>
+    <w:lsdException w:name="Light Shading Accent 6" w:uiPriority="60"/>
+    <w:lsdException w:name="Light List Accent 6" w:uiPriority="61"/>
+    <w:lsdException w:name="Light Grid Accent 6" w:uiPriority="62"/>
+    <w:lsdException w:name="Medium Shading 1 Accent 6" w:uiPriority="63"/>
+    <w:lsdException w:name="Medium Shading 2 Accent 6" w:uiPriority="64"/>
+    <w:lsdException w:name="Medium List 1 Accent 6" w:uiPriority="65"/>
+    <w:lsdException w:name="Medium List 2 Accent 6" w:uiPriority="66"/>
+    <w:lsdException w:name="Medium Grid 1 Accent 6" w:uiPriority="67"/>
+    <w:lsdException w:name="Medium Grid 2 Accent 6" w:uiPriority="68"/>
+    <w:lsdException w:name="Medium Grid 3 Accent 6" w:uiPriority="69"/>
+    <w:lsdException w:name="Dark List Accent 6" w:uiPriority="70"/>
+    <w:lsdException w:name="Colorful Shading Accent 6" w:uiPriority="71"/>
+    <w:lsdException w:name="Colorful List Accent 6" w:uiPriority="72"/>
+    <w:lsdException w:name="Colorful Grid Accent 6" w:uiPriority="73"/>
+    <w:lsdException w:name="Subtle Emphasis" w:uiPriority="19" w:qFormat="1"/>
+    <w:lsdException w:name="Intense Emphasis" w:uiPriority="21" w:qFormat="1"/>
+    <w:lsdException w:name="Subtle Reference" w:uiPriority="31" w:qFormat="1"/>
+    <w:lsdException w:name="Intense Reference" w:uiPriority="32" w:qFormat="1"/>
+    <w:lsdException w:name="Book Title" w:uiPriority="33" w:qFormat="1"/>
+    <w:lsdException w:name="Bibliography" w:semiHidden="1" w:uiPriority="37" w:unhideWhenUsed="1"/>
+    <w:lsdException w:name="TOC Heading" w:semiHidden="1" w:uiPriority="39" w:unhideWhenUsed="1" w:qFormat="1"/>
+    <w:lsdException w:name="Plain Table 1" w:uiPriority="41"/>
+    <w:lsdException w:name="Plain Table 2" w:uiPriority="42"/>
+    <w:lsdException w:name="Plain Table 3" w:uiPriority="43"/>
+    <w:lsdException w:name="Plain Table 4" w:uiPriority="44"/>
+    <w:lsdException w:name="Plain Table 5" w:uiPriority="45"/>
+    <w:lsdException w:name="Grid Table Light" w:uiPriority="40"/>
+    <w:lsdException w:name="Grid Table 1 Light" w:uiPriority="46"/>
+    <w:lsdException w:name="Grid Table 2" w:uiPriority="47"/>
+    <w:lsdException w:name="Grid Table 3" w:uiPriority="48"/>
+    <w:lsdException w:name="Grid Table 4" w:uiPriority="49"/>
+    <w:lsdException w:name="Grid Table 5 Dark" w:uiPriority="50"/>
+    <w:lsdException w:name="Grid Table 6 Colorful" w:uiPriority="51"/>
+    <w:lsdException w:name="Grid Table 7 Colorful" w:uiPriority="52"/>
+    <w:lsdException w:name="Grid Table 1 Light Accent 1" w:uiPriority="46"/>
+    <w:lsdException w:name="Grid Table 2 Accent 1" w:uiPriority="47"/>
+    <w:lsdException w:name="Grid Table 3 Accent 1" w:uiPriority="48"/>
+    <w:lsdException w:name="Grid Table 4 Accent 1" w:uiPriority="49"/>
+    <w:lsdException w:name="Grid Table 5 Dark Accent 1" w:uiPriority="50"/>
+    <w:lsdException w:name="Grid Table 6 Colorful Accent 1" w:uiPriority="51"/>
+    <w:lsdException w:name="Grid Table 7 Colorful Accent 1" w:uiPriority="52"/>
+    <w:lsdException w:name="Grid Table 1 Light Accent 2" w:uiPriority="46"/>
+    <w:lsdException w:name="Grid Table 2 Accent 2" w:uiPriority="47"/>
+    <w:lsdException w:name="Grid Table 3 Accent 2" w:uiPriority="48"/>
+    <w:lsdException w:name="Grid Table 4 Accent 2" w:uiPriority="49"/>
+    <w:lsdException w:name="Grid Table 5 Dark Accent 2" w:uiPriority="50"/>
+    <w:lsdException w:name="Grid Table 6 Colorful Accent 2" w:uiPriority="51"/>
+    <w:lsdException w:name="Grid Table 7 Colorful Accent 2" w:uiPriority="52"/>
+    <w:lsdException w:name="Grid Table 1 Light Accent 3" w:uiPriority="46"/>
+    <w:lsdException w:name="Grid Table 2 Accent 3" w:uiPriority="47"/>
+    <w:lsdException w:name="Grid Table 3 Accent 3" w:uiPriority="48"/>
+    <w:lsdException w:name="Grid Table 4 Accent 3" w:uiPriority="49"/>
+    <w:lsdException w:name="Grid Table 5 Dark Accent 3" w:uiPriority="50"/>
+    <w:lsdException w:name="Grid Table 6 Colorful Accent 3" w:uiPriority="51"/>
+    <w:lsdException w:name="Grid Table 7 Colorful Accent 3" w:uiPriority="52"/>
+    <w:lsdException w:name="Grid Table 1 Light Accent 4" w:uiPriority="46"/>
+    <w:lsdException w:name="Grid Table 2 Accent 4" w:uiPriority="47"/>
+    <w:lsdException w:name="Grid Table 3 Accent 4" w:uiPriority="48"/>
+    <w:lsdException w:name="Grid Table 4 Accent 4" w:uiPriority="49"/>
+    <w:lsdException w:name="Grid Table 5 Dark Accent 4" w:uiPriority="50"/>
+    <w:lsdException w:name="Grid Table 6 Colorful Accent 4" w:uiPriority="51"/>
+    <w:lsdException w:name="Grid Table 7 Colorful Accent 4" w:uiPriority="52"/>
+    <w:lsdException w:name="Grid Table 1 Light Accent 5" w:uiPriority="46"/>
+    <w:lsdException w:name="Grid Table 2 Accent 5" w:uiPriority="47"/>
+    <w:lsdException w:name="Grid Table 3 Accent 5" w:uiPriority="48"/>
+    <w:lsdException w:name="Grid Table 4 Accent 5" w:uiPriority="49"/>
+    <w:lsdException w:name="Grid Table 5 Dark Accent 5" w:uiPriority="50"/>
+    <w:lsdException w:name="Grid Table 6 Colorful Accent 5" w:uiPriority="51"/>
+    <w:lsdException w:name="Grid Table 7 Colorful Accent 5" w:uiPriority="52"/>
+    <w:lsdException w:name="Grid Table 1 Light Accent 6" w:uiPriority="46"/>
+    <w:lsdException w:name="Grid Table 2 Accent 6" w:uiPriority="47"/>
+    <w:lsdException w:name="Grid Table 3 Accent 6" w:uiPriority="48"/>
+    <w:lsdException w:name="Grid Table 4 Accent 6" w:uiPriority="49"/>
+    <w:lsdException w:name="Grid Table 5 Dark Accent 6" w:uiPriority="50"/>
+    <w:lsdException w:name="Grid Table 6 Colorful Accent 6" w:uiPriority="51"/>
+    <w:lsdException w:name="Grid Table 7 Colorful Accent 6" w:uiPriority="52"/>
+    <w:lsdException w:name="List Table 1 Light" w:uiPriority="46"/>
+    <w:lsdException w:name="List Table 2" w:uiPriority="47"/>
+    <w:lsdException w:name="List Table 3" w:uiPriority="48"/>
+    <w:lsdException w:name="List Table 4" w:uiPriority="49"/>
+    <w:lsdException w:name="List Table 5 Dark" w:uiPriority="50"/>
+    <w:lsdException w:name="List Table 6 Colorful" w:uiPriority="51"/>
+    <w:lsdException w:name="List Table 7 Colorful" w:uiPriority="52"/>
+    <w:lsdException w:name="List Table 1 Light Accent 1" w:uiPriority="46"/>
+    <w:lsdException w:name="List Table 2 Accent 1" w:uiPriority="47"/>
+    <w:lsdException w:name="List Table 3 Accent 1" w:uiPriority="48"/>
+    <w:lsdException w:name="List Table 4 Accent 1" w:uiPriority="49"/>
+    <w:lsdException w:name="List Table 5 Dark Accent 1" w:uiPriority="50"/>
+    <w:lsdException w:name="List Table 6 Colorful Accent 1" w:uiPriority="51"/>
+    <w:lsdException w:name="List Table 7 Colorful Accent 1" w:uiPriority="52"/>
+    <w:lsdException w:name="List Table 1 Light Accent 2" w:uiPriority="46"/>
+    <w:lsdException w:name="List Table 2 Accent 2" w:uiPriority="47"/>
+    <w:lsdException w:name="List Table 3 Accent 2" w:uiPriority="48"/>
+    <w:lsdException w:name="List Table 4 Accent 2" w:uiPriority="49"/>
+    <w:lsdException w:name="List Table 5 Dark Accent 2" w:uiPriority="50"/>
+    <w:lsdException w:name="List Table 6 Colorful Accent 2" w:uiPriority="51"/>
+    <w:lsdException w:name="List Table 7 Colorful Accent 2" w:uiPriority="52"/>
+    <w:lsdException w:name="List Table 1 Light Accent 3" w:uiPriority="46"/>
+    <w:lsdException w:name="List Table 2 Accent 3" w:uiPriority="47"/>
+    <w:lsdException w:name="List Table 3 Accent 3" w:uiPriority="48"/>
+    <w:lsdException w:name="List Table 4 Accent 3" w:uiPriority="49"/>
+    <w:lsdException w:name="List Table 5 Dark Accent 3" w:uiPriority="50"/>
+    <w:lsdException w:name="List Table 6 Colorful Accent 3" w:uiPriority="51"/>
+    <w:lsdException w:name="List Table 7 Colorful Accent 3" w:uiPriority="52"/>
+    <w:lsdException w:name="List Table 1 Light Accent 4" w:uiPriority="46"/>
+    <w:lsdException w:name="List Table 2 Accent 4" w:uiPriority="47"/>
+    <w:lsdException w:name="List Table 3 Accent 4" w:uiPriority="48"/>
+    <w:lsdException w:name="List Table 4 Accent 4" w:uiPriority="49"/>
+    <w:lsdException w:name="List Table 5 Dark Accent 4" w:uiPriority="50"/>
+    <w:lsdException w:name="List Table 6 Colorful Accent 4" w:uiPriority="51"/>
+    <w:lsdException w:name="List Table 7 Colorful Accent 4" w:uiPriority="52"/>
+    <w:lsdException w:name="List Table 1 Light Accent 5" w:uiPriority="46"/>
+    <w:lsdException w:name="List Table 2 Accent 5" w:uiPriority="47"/>
+    <w:lsdException w:name="List Table 3 Accent 5" w:uiPriority="48"/>
+    <w:lsdException w:name="List Table 4 Accent 5" w:uiPriority="49"/>
+    <w:lsdException w:name="List Table 5 Dark Accent 5" w:uiPriority="50"/>
+    <w:lsdException w:name="List Table 6 Colorful Accent 5" w:uiPriority="51"/>
+    <w:lsdException w:name="List Table 7 Colorful Accent 5" w:uiPriority="52"/>
+    <w:lsdException w:name="List Table 1 Light Accent 6" w:uiPriority="46"/>
+    <w:lsdException w:name="List Table 2 Accent 6" w:uiPriority="47"/>
+    <w:lsdException w:name="List Table 3 Accent 6" w:uiPriority="48"/>
+    <w:lsdException w:name="List Table 4 Accent 6" w:uiPriority="49"/>
+    <w:lsdException w:name="List Table 5 Dark Accent 6" w:uiPriority="50"/>
+    <w:lsdException w:name="List Table 6 Colorful Accent 6" w:uiPriority="51"/>
+    <w:lsdException w:name="List Table 7 Colorful Accent 6" w:uiPriority="52"/>
   </w:latentStyles>
   <w:style w:type="paragraph" w:default="1" w:styleId="Normal">
     <w:name w:val="Normal"/>
@@ -4829,7 +5229,6 @@
     <w:uiPriority w:val="99"/>
     <w:semiHidden/>
     <w:unhideWhenUsed/>
-    <w:qFormat/>
     <w:tblPr>
       <w:tblInd w:w="0" w:type="dxa"/>
       <w:tblCellMar>
@@ -5230,7 +5629,7 @@
   <a:extraClrSchemeLst/>
   <a:extLst>
     <a:ext uri="{05A4C25C-085E-4340-85A3-A5531E510DB2}">
-      <thm15:themeFamily xmlns:thm15="http://schemas.microsoft.com/office/thememl/2012/main" xmlns="" name="Office Theme" id="{62F939B6-93AF-4DB8-9C6B-D6C7DFDC589F}" vid="{4A3C46E8-61CC-4603-A589-7422A47A8E4A}"/>
+      <thm15:themeFamily xmlns:thm15="http://schemas.microsoft.com/office/thememl/2012/main" name="Office Theme" id="{62F939B6-93AF-4DB8-9C6B-D6C7DFDC589F}" vid="{4A3C46E8-61CC-4603-A589-7422A47A8E4A}"/>
     </a:ext>
   </a:extLst>
 </a:theme>

</xml_diff>

<commit_message>
Correccion en el TP_01-SCM
</commit_message>
<xml_diff>
--- a/U02 Gestión del SW como producto/Producción propia/TP_01 - SCM - Estructura de Repositorio.docx
+++ b/U02 Gestión del SW como producto/Producción propia/TP_01 - SCM - Estructura de Repositorio.docx
@@ -1,6 +1,6 @@
 
 <file path=word/document.xml><?xml version="1.0" encoding="utf-8"?>
-<w:document xmlns:wpc="http://schemas.microsoft.com/office/word/2010/wordprocessingCanvas" xmlns:mc="http://schemas.openxmlformats.org/markup-compatibility/2006" xmlns:o="urn:schemas-microsoft-com:office:office" xmlns:r="http://schemas.openxmlformats.org/officeDocument/2006/relationships" xmlns:m="http://schemas.openxmlformats.org/officeDocument/2006/math" xmlns:v="urn:schemas-microsoft-com:vml" xmlns:wp14="http://schemas.microsoft.com/office/word/2010/wordprocessingDrawing" xmlns:wp="http://schemas.openxmlformats.org/drawingml/2006/wordprocessingDrawing" xmlns:w10="urn:schemas-microsoft-com:office:word" xmlns:w="http://schemas.openxmlformats.org/wordprocessingml/2006/main" xmlns:w14="http://schemas.microsoft.com/office/word/2010/wordml" xmlns:w15="http://schemas.microsoft.com/office/word/2012/wordml" xmlns:wpg="http://schemas.microsoft.com/office/word/2010/wordprocessingGroup" xmlns:wpi="http://schemas.microsoft.com/office/word/2010/wordprocessingInk" xmlns:wne="http://schemas.microsoft.com/office/word/2006/wordml" xmlns:wps="http://schemas.microsoft.com/office/word/2010/wordprocessingShape" mc:Ignorable="w14 w15 wp14">
+<w:document xmlns:ve="http://schemas.openxmlformats.org/markup-compatibility/2006" xmlns:o="urn:schemas-microsoft-com:office:office" xmlns:r="http://schemas.openxmlformats.org/officeDocument/2006/relationships" xmlns:m="http://schemas.openxmlformats.org/officeDocument/2006/math" xmlns:v="urn:schemas-microsoft-com:vml" xmlns:wp="http://schemas.openxmlformats.org/drawingml/2006/wordprocessingDrawing" xmlns:w10="urn:schemas-microsoft-com:office:word" xmlns:w="http://schemas.openxmlformats.org/wordprocessingml/2006/main" xmlns:wne="http://schemas.microsoft.com/office/word/2006/wordml">
   <w:body>
     <w:p>
       <w:pPr>
@@ -33,7 +33,7 @@
           <w:insideV w:val="single" w:sz="2" w:space="0" w:color="auto"/>
         </w:tblBorders>
         <w:tblLayout w:type="fixed"/>
-        <w:tblLook w:val="01E0" w:firstRow="1" w:lastRow="1" w:firstColumn="1" w:lastColumn="1" w:noHBand="0" w:noVBand="0"/>
+        <w:tblLook w:val="01E0"/>
       </w:tblPr>
       <w:tblGrid>
         <w:gridCol w:w="2112"/>
@@ -1327,7 +1327,16 @@
                 <w:sz w:val="20"/>
                 <w:szCs w:val="20"/>
               </w:rPr>
-              <w:t>PRE_&lt;NRO&gt; - &lt;Título&gt;.ppt</w:t>
+              <w:t>PRE_&lt;NRO&gt; - &lt;Título&gt;.</w:t>
+            </w:r>
+            <w:r>
+              <w:rPr>
+                <w:rFonts w:ascii="Calibri" w:hAnsi="Calibri" w:cs="Arial"/>
+                <w:b w:val="0"/>
+                <w:sz w:val="20"/>
+                <w:szCs w:val="20"/>
+              </w:rPr>
+              <w:t>&lt;FF&gt;</w:t>
             </w:r>
           </w:p>
         </w:tc>
@@ -1628,25 +1637,7 @@
                 <w:sz w:val="20"/>
                 <w:szCs w:val="20"/>
               </w:rPr>
-              <w:t>TP_&lt;NRO&gt; - &lt;Título&gt; - correccion</w:t>
-            </w:r>
-            <w:r>
-              <w:rPr>
-                <w:rFonts w:ascii="Calibri" w:hAnsi="Calibri" w:cs="Arial"/>
-                <w:b w:val="0"/>
-                <w:sz w:val="20"/>
-                <w:szCs w:val="20"/>
-              </w:rPr>
-              <w:t xml:space="preserve"> </w:t>
-            </w:r>
-            <w:r>
-              <w:rPr>
-                <w:rFonts w:ascii="Calibri" w:hAnsi="Calibri" w:cs="Arial"/>
-                <w:b w:val="0"/>
-                <w:sz w:val="20"/>
-                <w:szCs w:val="20"/>
-              </w:rPr>
-              <w:t>&lt;NRO&gt;</w:t>
+              <w:t>TP_&lt;NRO&gt; - &lt;Título&gt; - correccion&lt;NRO&gt;</w:t>
             </w:r>
             <w:r>
               <w:rPr>
@@ -2236,7 +2227,16 @@
                 <w:sz w:val="20"/>
                 <w:szCs w:val="20"/>
               </w:rPr>
-              <w:t>Fotos de Clase</w:t>
+              <w:t>Foto</w:t>
+            </w:r>
+            <w:r>
+              <w:rPr>
+                <w:rFonts w:cs="Arial"/>
+                <w:b/>
+                <w:sz w:val="20"/>
+                <w:szCs w:val="20"/>
+              </w:rPr>
+              <w:t xml:space="preserve"> de Clase</w:t>
             </w:r>
           </w:p>
         </w:tc>
@@ -2272,17 +2272,7 @@
                 <w:szCs w:val="20"/>
                 <w:lang w:val="es-AR"/>
               </w:rPr>
-              <w:t>IMG</w:t>
-            </w:r>
-            <w:r>
-              <w:rPr>
-                <w:rFonts w:ascii="Calibri" w:hAnsi="Calibri" w:cs="Arial"/>
-                <w:b w:val="0"/>
-                <w:sz w:val="20"/>
-                <w:szCs w:val="20"/>
-                <w:lang w:val="es-AR"/>
-              </w:rPr>
-              <w:t xml:space="preserve">_&lt;YYYY-MM-DD&gt; </w:t>
+              <w:t>IMG_&lt;YYYY-MM-DD&gt;</w:t>
             </w:r>
             <w:r>
               <w:rPr>
@@ -2983,7 +2973,7 @@
           <w:insideV w:val="single" w:sz="2" w:space="0" w:color="auto"/>
         </w:tblBorders>
         <w:tblLayout w:type="fixed"/>
-        <w:tblLook w:val="01E0" w:firstRow="1" w:lastRow="1" w:firstColumn="1" w:lastColumn="1" w:noHBand="0" w:noVBand="0"/>
+        <w:tblLook w:val="01E0"/>
       </w:tblPr>
       <w:tblGrid>
         <w:gridCol w:w="4911"/>
@@ -4152,14 +4142,6 @@
         </w:rPr>
         <w:t xml:space="preserve"> de línea base:</w:t>
       </w:r>
-      <w:r>
-        <w:rPr>
-          <w:sz w:val="20"/>
-          <w:szCs w:val="20"/>
-          <w:lang w:val="es-AR"/>
-        </w:rPr>
-        <w:t xml:space="preserve"> </w:t>
-      </w:r>
     </w:p>
     <w:p>
       <w:pPr>
@@ -4242,23 +4224,7 @@
           <w:szCs w:val="20"/>
           <w:lang w:val="es-AR"/>
         </w:rPr>
-        <w:t>a la línea base del trabajo practico</w:t>
-      </w:r>
-      <w:r>
-        <w:rPr>
-          <w:sz w:val="20"/>
-          <w:szCs w:val="20"/>
-          <w:lang w:val="es-AR"/>
-        </w:rPr>
-        <w:t xml:space="preserve"> </w:t>
-      </w:r>
-      <w:r>
-        <w:rPr>
-          <w:sz w:val="20"/>
-          <w:szCs w:val="20"/>
-          <w:lang w:val="es-AR"/>
-        </w:rPr>
-        <w:t>de estructuras de repositorio</w:t>
+        <w:t>a la línea base del trabajo practicode estructuras de repositorio</w:t>
       </w:r>
       <w:r>
         <w:rPr>
@@ -4393,8 +4359,8 @@
 </file>
 
 <file path=word/endnotes.xml><?xml version="1.0" encoding="utf-8"?>
-<w:endnotes xmlns:wpc="http://schemas.microsoft.com/office/word/2010/wordprocessingCanvas" xmlns:mc="http://schemas.openxmlformats.org/markup-compatibility/2006" xmlns:o="urn:schemas-microsoft-com:office:office" xmlns:r="http://schemas.openxmlformats.org/officeDocument/2006/relationships" xmlns:m="http://schemas.openxmlformats.org/officeDocument/2006/math" xmlns:v="urn:schemas-microsoft-com:vml" xmlns:wp14="http://schemas.microsoft.com/office/word/2010/wordprocessingDrawing" xmlns:wp="http://schemas.openxmlformats.org/drawingml/2006/wordprocessingDrawing" xmlns:w10="urn:schemas-microsoft-com:office:word" xmlns:w="http://schemas.openxmlformats.org/wordprocessingml/2006/main" xmlns:w14="http://schemas.microsoft.com/office/word/2010/wordml" xmlns:w15="http://schemas.microsoft.com/office/word/2012/wordml" xmlns:wpg="http://schemas.microsoft.com/office/word/2010/wordprocessingGroup" xmlns:wpi="http://schemas.microsoft.com/office/word/2010/wordprocessingInk" xmlns:wne="http://schemas.microsoft.com/office/word/2006/wordml" xmlns:wps="http://schemas.microsoft.com/office/word/2010/wordprocessingShape" mc:Ignorable="w14 w15 wp14">
-  <w:endnote w:type="separator" w:id="-1">
+<w:endnotes xmlns:ve="http://schemas.openxmlformats.org/markup-compatibility/2006" xmlns:o="urn:schemas-microsoft-com:office:office" xmlns:r="http://schemas.openxmlformats.org/officeDocument/2006/relationships" xmlns:m="http://schemas.openxmlformats.org/officeDocument/2006/math" xmlns:v="urn:schemas-microsoft-com:vml" xmlns:wp="http://schemas.openxmlformats.org/drawingml/2006/wordprocessingDrawing" xmlns:w10="urn:schemas-microsoft-com:office:word" xmlns:w="http://schemas.openxmlformats.org/wordprocessingml/2006/main" xmlns:wne="http://schemas.microsoft.com/office/word/2006/wordml">
+  <w:endnote w:type="separator" w:id="0">
     <w:p>
       <w:pPr>
         <w:pStyle w:val="Textoindependiente"/>
@@ -4409,7 +4375,7 @@
       </w:r>
     </w:p>
   </w:endnote>
-  <w:endnote w:type="continuationSeparator" w:id="0">
+  <w:endnote w:type="continuationSeparator" w:id="1">
     <w:p>
       <w:pPr>
         <w:pStyle w:val="Textoindependiente"/>
@@ -4428,8 +4394,8 @@
 </file>
 
 <file path=word/footnotes.xml><?xml version="1.0" encoding="utf-8"?>
-<w:footnotes xmlns:wpc="http://schemas.microsoft.com/office/word/2010/wordprocessingCanvas" xmlns:mc="http://schemas.openxmlformats.org/markup-compatibility/2006" xmlns:o="urn:schemas-microsoft-com:office:office" xmlns:r="http://schemas.openxmlformats.org/officeDocument/2006/relationships" xmlns:m="http://schemas.openxmlformats.org/officeDocument/2006/math" xmlns:v="urn:schemas-microsoft-com:vml" xmlns:wp14="http://schemas.microsoft.com/office/word/2010/wordprocessingDrawing" xmlns:wp="http://schemas.openxmlformats.org/drawingml/2006/wordprocessingDrawing" xmlns:w10="urn:schemas-microsoft-com:office:word" xmlns:w="http://schemas.openxmlformats.org/wordprocessingml/2006/main" xmlns:w14="http://schemas.microsoft.com/office/word/2010/wordml" xmlns:w15="http://schemas.microsoft.com/office/word/2012/wordml" xmlns:wpg="http://schemas.microsoft.com/office/word/2010/wordprocessingGroup" xmlns:wpi="http://schemas.microsoft.com/office/word/2010/wordprocessingInk" xmlns:wne="http://schemas.microsoft.com/office/word/2006/wordml" xmlns:wps="http://schemas.microsoft.com/office/word/2010/wordprocessingShape" mc:Ignorable="w14 w15 wp14">
-  <w:footnote w:type="separator" w:id="-1">
+<w:footnotes xmlns:ve="http://schemas.openxmlformats.org/markup-compatibility/2006" xmlns:o="urn:schemas-microsoft-com:office:office" xmlns:r="http://schemas.openxmlformats.org/officeDocument/2006/relationships" xmlns:m="http://schemas.openxmlformats.org/officeDocument/2006/math" xmlns:v="urn:schemas-microsoft-com:vml" xmlns:wp="http://schemas.openxmlformats.org/drawingml/2006/wordprocessingDrawing" xmlns:w10="urn:schemas-microsoft-com:office:word" xmlns:w="http://schemas.openxmlformats.org/wordprocessingml/2006/main" xmlns:wne="http://schemas.microsoft.com/office/word/2006/wordml">
+  <w:footnote w:type="separator" w:id="0">
     <w:p>
       <w:pPr>
         <w:pStyle w:val="Textoindependiente"/>
@@ -4444,7 +4410,7 @@
       </w:r>
     </w:p>
   </w:footnote>
-  <w:footnote w:type="continuationSeparator" w:id="0">
+  <w:footnote w:type="continuationSeparator" w:id="1">
     <w:p>
       <w:pPr>
         <w:pStyle w:val="Textoindependiente"/>
@@ -4463,7 +4429,7 @@
 </file>
 
 <file path=word/numbering.xml><?xml version="1.0" encoding="utf-8"?>
-<w:numbering xmlns:wpc="http://schemas.microsoft.com/office/word/2010/wordprocessingCanvas" xmlns:mc="http://schemas.openxmlformats.org/markup-compatibility/2006" xmlns:o="urn:schemas-microsoft-com:office:office" xmlns:r="http://schemas.openxmlformats.org/officeDocument/2006/relationships" xmlns:m="http://schemas.openxmlformats.org/officeDocument/2006/math" xmlns:v="urn:schemas-microsoft-com:vml" xmlns:wp14="http://schemas.microsoft.com/office/word/2010/wordprocessingDrawing" xmlns:wp="http://schemas.openxmlformats.org/drawingml/2006/wordprocessingDrawing" xmlns:w10="urn:schemas-microsoft-com:office:word" xmlns:w="http://schemas.openxmlformats.org/wordprocessingml/2006/main" xmlns:w14="http://schemas.microsoft.com/office/word/2010/wordml" xmlns:w15="http://schemas.microsoft.com/office/word/2012/wordml" xmlns:wpg="http://schemas.microsoft.com/office/word/2010/wordprocessingGroup" xmlns:wpi="http://schemas.microsoft.com/office/word/2010/wordprocessingInk" xmlns:wne="http://schemas.microsoft.com/office/word/2006/wordml" xmlns:wps="http://schemas.microsoft.com/office/word/2010/wordprocessingShape" mc:Ignorable="w14 w15 wp14">
+<w:numbering xmlns:ve="http://schemas.openxmlformats.org/markup-compatibility/2006" xmlns:o="urn:schemas-microsoft-com:office:office" xmlns:r="http://schemas.openxmlformats.org/officeDocument/2006/relationships" xmlns:m="http://schemas.openxmlformats.org/officeDocument/2006/math" xmlns:v="urn:schemas-microsoft-com:vml" xmlns:wp="http://schemas.openxmlformats.org/drawingml/2006/wordprocessingDrawing" xmlns:w10="urn:schemas-microsoft-com:office:word" xmlns:w="http://schemas.openxmlformats.org/wordprocessingml/2006/main" xmlns:wne="http://schemas.microsoft.com/office/word/2006/wordml">
   <w:abstractNum w:abstractNumId="0">
     <w:nsid w:val="13654712"/>
     <w:multiLevelType w:val="hybridMultilevel"/>
@@ -4815,7 +4781,7 @@
 </file>
 
 <file path=word/styles.xml><?xml version="1.0" encoding="utf-8"?>
-<w:styles xmlns:mc="http://schemas.openxmlformats.org/markup-compatibility/2006" xmlns:r="http://schemas.openxmlformats.org/officeDocument/2006/relationships" xmlns:w="http://schemas.openxmlformats.org/wordprocessingml/2006/main" xmlns:w14="http://schemas.microsoft.com/office/word/2010/wordml" xmlns:w15="http://schemas.microsoft.com/office/word/2012/wordml" mc:Ignorable="w14 w15">
+<w:styles xmlns:r="http://schemas.openxmlformats.org/officeDocument/2006/relationships" xmlns:w="http://schemas.openxmlformats.org/wordprocessingml/2006/main">
   <w:docDefaults>
     <w:rPrDefault>
       <w:rPr>
@@ -4831,378 +4797,145 @@
       </w:pPr>
     </w:pPrDefault>
   </w:docDefaults>
-  <w:latentStyles w:defLockedState="0" w:defUIPriority="99" w:defSemiHidden="0" w:defUnhideWhenUsed="0" w:defQFormat="0" w:count="371">
-    <w:lsdException w:name="Normal" w:uiPriority="0" w:qFormat="1"/>
-    <w:lsdException w:name="heading 1" w:uiPriority="9" w:qFormat="1"/>
-    <w:lsdException w:name="heading 2" w:semiHidden="1" w:uiPriority="9" w:unhideWhenUsed="1" w:qFormat="1"/>
-    <w:lsdException w:name="heading 3" w:semiHidden="1" w:uiPriority="9" w:unhideWhenUsed="1" w:qFormat="1"/>
-    <w:lsdException w:name="heading 4" w:semiHidden="1" w:uiPriority="9" w:unhideWhenUsed="1" w:qFormat="1"/>
-    <w:lsdException w:name="heading 5" w:semiHidden="1" w:uiPriority="9" w:unhideWhenUsed="1" w:qFormat="1"/>
-    <w:lsdException w:name="heading 6" w:semiHidden="1" w:uiPriority="9" w:unhideWhenUsed="1" w:qFormat="1"/>
-    <w:lsdException w:name="heading 7" w:semiHidden="1" w:uiPriority="9" w:unhideWhenUsed="1" w:qFormat="1"/>
-    <w:lsdException w:name="heading 8" w:semiHidden="1" w:uiPriority="9" w:unhideWhenUsed="1" w:qFormat="1"/>
-    <w:lsdException w:name="heading 9" w:semiHidden="1" w:uiPriority="9" w:unhideWhenUsed="1" w:qFormat="1"/>
-    <w:lsdException w:name="index 1" w:semiHidden="1" w:unhideWhenUsed="1"/>
-    <w:lsdException w:name="index 2" w:semiHidden="1" w:unhideWhenUsed="1"/>
-    <w:lsdException w:name="index 3" w:semiHidden="1" w:unhideWhenUsed="1"/>
-    <w:lsdException w:name="index 4" w:semiHidden="1" w:unhideWhenUsed="1"/>
-    <w:lsdException w:name="index 5" w:semiHidden="1" w:unhideWhenUsed="1"/>
-    <w:lsdException w:name="index 6" w:semiHidden="1" w:unhideWhenUsed="1"/>
-    <w:lsdException w:name="index 7" w:semiHidden="1" w:unhideWhenUsed="1"/>
-    <w:lsdException w:name="index 8" w:semiHidden="1" w:unhideWhenUsed="1"/>
-    <w:lsdException w:name="index 9" w:semiHidden="1" w:unhideWhenUsed="1"/>
-    <w:lsdException w:name="toc 1" w:semiHidden="1" w:uiPriority="39" w:unhideWhenUsed="1"/>
-    <w:lsdException w:name="toc 2" w:semiHidden="1" w:uiPriority="39" w:unhideWhenUsed="1"/>
-    <w:lsdException w:name="toc 3" w:semiHidden="1" w:uiPriority="39" w:unhideWhenUsed="1"/>
-    <w:lsdException w:name="toc 4" w:semiHidden="1" w:uiPriority="39" w:unhideWhenUsed="1"/>
-    <w:lsdException w:name="toc 5" w:semiHidden="1" w:uiPriority="39" w:unhideWhenUsed="1"/>
-    <w:lsdException w:name="toc 6" w:semiHidden="1" w:uiPriority="39" w:unhideWhenUsed="1"/>
-    <w:lsdException w:name="toc 7" w:semiHidden="1" w:uiPriority="39" w:unhideWhenUsed="1"/>
-    <w:lsdException w:name="toc 8" w:semiHidden="1" w:uiPriority="39" w:unhideWhenUsed="1"/>
-    <w:lsdException w:name="toc 9" w:semiHidden="1" w:uiPriority="39" w:unhideWhenUsed="1"/>
-    <w:lsdException w:name="Normal Indent" w:semiHidden="1" w:unhideWhenUsed="1"/>
-    <w:lsdException w:name="footnote text" w:semiHidden="1" w:unhideWhenUsed="1"/>
-    <w:lsdException w:name="annotation text" w:semiHidden="1" w:unhideWhenUsed="1"/>
-    <w:lsdException w:name="header" w:semiHidden="1" w:unhideWhenUsed="1"/>
-    <w:lsdException w:name="footer" w:semiHidden="1" w:unhideWhenUsed="1"/>
-    <w:lsdException w:name="index heading" w:semiHidden="1" w:unhideWhenUsed="1"/>
-    <w:lsdException w:name="caption" w:semiHidden="1" w:uiPriority="35" w:unhideWhenUsed="1" w:qFormat="1"/>
-    <w:lsdException w:name="table of figures" w:semiHidden="1" w:unhideWhenUsed="1"/>
-    <w:lsdException w:name="envelope address" w:semiHidden="1" w:unhideWhenUsed="1"/>
-    <w:lsdException w:name="envelope return" w:semiHidden="1" w:unhideWhenUsed="1"/>
-    <w:lsdException w:name="footnote reference" w:semiHidden="1" w:unhideWhenUsed="1"/>
-    <w:lsdException w:name="annotation reference" w:semiHidden="1" w:unhideWhenUsed="1"/>
-    <w:lsdException w:name="line number" w:semiHidden="1" w:unhideWhenUsed="1"/>
-    <w:lsdException w:name="page number" w:semiHidden="1" w:unhideWhenUsed="1"/>
-    <w:lsdException w:name="endnote reference" w:semiHidden="1" w:unhideWhenUsed="1"/>
-    <w:lsdException w:name="endnote text" w:semiHidden="1" w:unhideWhenUsed="1"/>
-    <w:lsdException w:name="table of authorities" w:semiHidden="1" w:unhideWhenUsed="1"/>
-    <w:lsdException w:name="macro" w:semiHidden="1" w:unhideWhenUsed="1"/>
-    <w:lsdException w:name="toa heading" w:semiHidden="1" w:unhideWhenUsed="1"/>
-    <w:lsdException w:name="List" w:semiHidden="1" w:unhideWhenUsed="1"/>
-    <w:lsdException w:name="List Bullet" w:semiHidden="1" w:unhideWhenUsed="1"/>
-    <w:lsdException w:name="List Number" w:semiHidden="1" w:unhideWhenUsed="1"/>
-    <w:lsdException w:name="List 2" w:semiHidden="1" w:unhideWhenUsed="1"/>
-    <w:lsdException w:name="List 3" w:semiHidden="1" w:unhideWhenUsed="1"/>
-    <w:lsdException w:name="List 4" w:semiHidden="1" w:unhideWhenUsed="1"/>
-    <w:lsdException w:name="List 5" w:semiHidden="1" w:unhideWhenUsed="1"/>
-    <w:lsdException w:name="List Bullet 2" w:semiHidden="1" w:unhideWhenUsed="1"/>
-    <w:lsdException w:name="List Bullet 3" w:semiHidden="1" w:unhideWhenUsed="1"/>
-    <w:lsdException w:name="List Bullet 4" w:semiHidden="1" w:unhideWhenUsed="1"/>
-    <w:lsdException w:name="List Bullet 5" w:semiHidden="1" w:unhideWhenUsed="1"/>
-    <w:lsdException w:name="List Number 2" w:semiHidden="1" w:unhideWhenUsed="1"/>
-    <w:lsdException w:name="List Number 3" w:semiHidden="1" w:unhideWhenUsed="1"/>
-    <w:lsdException w:name="List Number 4" w:semiHidden="1" w:unhideWhenUsed="1"/>
-    <w:lsdException w:name="List Number 5" w:semiHidden="1" w:unhideWhenUsed="1"/>
-    <w:lsdException w:name="Title" w:uiPriority="10" w:qFormat="1"/>
-    <w:lsdException w:name="Closing" w:semiHidden="1" w:unhideWhenUsed="1"/>
-    <w:lsdException w:name="Signature" w:semiHidden="1" w:unhideWhenUsed="1"/>
-    <w:lsdException w:name="Default Paragraph Font" w:semiHidden="1" w:uiPriority="1" w:unhideWhenUsed="1"/>
-    <w:lsdException w:name="Body Text" w:semiHidden="1" w:uiPriority="0" w:unhideWhenUsed="1"/>
-    <w:lsdException w:name="Body Text Indent" w:semiHidden="1" w:unhideWhenUsed="1"/>
-    <w:lsdException w:name="List Continue" w:semiHidden="1" w:unhideWhenUsed="1"/>
-    <w:lsdException w:name="List Continue 2" w:semiHidden="1" w:unhideWhenUsed="1"/>
-    <w:lsdException w:name="List Continue 3" w:semiHidden="1" w:unhideWhenUsed="1"/>
-    <w:lsdException w:name="List Continue 4" w:semiHidden="1" w:unhideWhenUsed="1"/>
-    <w:lsdException w:name="List Continue 5" w:semiHidden="1" w:unhideWhenUsed="1"/>
-    <w:lsdException w:name="Message Header" w:semiHidden="1" w:unhideWhenUsed="1"/>
-    <w:lsdException w:name="Subtitle" w:uiPriority="11" w:qFormat="1"/>
-    <w:lsdException w:name="Salutation" w:semiHidden="1" w:unhideWhenUsed="1"/>
-    <w:lsdException w:name="Date" w:semiHidden="1" w:unhideWhenUsed="1"/>
-    <w:lsdException w:name="Body Text First Indent" w:semiHidden="1" w:unhideWhenUsed="1"/>
-    <w:lsdException w:name="Body Text First Indent 2" w:semiHidden="1" w:unhideWhenUsed="1"/>
-    <w:lsdException w:name="Note Heading" w:semiHidden="1" w:unhideWhenUsed="1"/>
-    <w:lsdException w:name="Body Text 2" w:semiHidden="1" w:unhideWhenUsed="1"/>
-    <w:lsdException w:name="Body Text 3" w:semiHidden="1" w:unhideWhenUsed="1"/>
-    <w:lsdException w:name="Body Text Indent 2" w:semiHidden="1" w:unhideWhenUsed="1"/>
-    <w:lsdException w:name="Body Text Indent 3" w:semiHidden="1" w:unhideWhenUsed="1"/>
-    <w:lsdException w:name="Block Text" w:semiHidden="1" w:unhideWhenUsed="1"/>
-    <w:lsdException w:name="Hyperlink" w:semiHidden="1" w:unhideWhenUsed="1"/>
-    <w:lsdException w:name="FollowedHyperlink" w:semiHidden="1" w:unhideWhenUsed="1"/>
-    <w:lsdException w:name="Strong" w:uiPriority="22" w:qFormat="1"/>
-    <w:lsdException w:name="Emphasis" w:uiPriority="20" w:qFormat="1"/>
-    <w:lsdException w:name="Document Map" w:semiHidden="1" w:unhideWhenUsed="1"/>
-    <w:lsdException w:name="Plain Text" w:semiHidden="1" w:unhideWhenUsed="1"/>
-    <w:lsdException w:name="E-mail Signature" w:semiHidden="1" w:unhideWhenUsed="1"/>
-    <w:lsdException w:name="HTML Top of Form" w:semiHidden="1" w:unhideWhenUsed="1"/>
-    <w:lsdException w:name="HTML Bottom of Form" w:semiHidden="1" w:unhideWhenUsed="1"/>
-    <w:lsdException w:name="Normal (Web)" w:semiHidden="1" w:unhideWhenUsed="1"/>
-    <w:lsdException w:name="HTML Acronym" w:semiHidden="1" w:unhideWhenUsed="1"/>
-    <w:lsdException w:name="HTML Address" w:semiHidden="1" w:unhideWhenUsed="1"/>
-    <w:lsdException w:name="HTML Cite" w:semiHidden="1" w:unhideWhenUsed="1"/>
-    <w:lsdException w:name="HTML Code" w:semiHidden="1" w:unhideWhenUsed="1"/>
-    <w:lsdException w:name="HTML Definition" w:semiHidden="1" w:unhideWhenUsed="1"/>
-    <w:lsdException w:name="HTML Keyboard" w:semiHidden="1" w:unhideWhenUsed="1"/>
-    <w:lsdException w:name="HTML Preformatted" w:semiHidden="1" w:unhideWhenUsed="1"/>
-    <w:lsdException w:name="HTML Sample" w:semiHidden="1" w:unhideWhenUsed="1"/>
-    <w:lsdException w:name="HTML Typewriter" w:semiHidden="1" w:unhideWhenUsed="1"/>
-    <w:lsdException w:name="HTML Variable" w:semiHidden="1" w:unhideWhenUsed="1"/>
-    <w:lsdException w:name="Normal Table" w:semiHidden="1" w:unhideWhenUsed="1"/>
-    <w:lsdException w:name="annotation subject" w:semiHidden="1" w:unhideWhenUsed="1"/>
-    <w:lsdException w:name="No List" w:semiHidden="1" w:unhideWhenUsed="1"/>
-    <w:lsdException w:name="Outline List 1" w:semiHidden="1" w:unhideWhenUsed="1"/>
-    <w:lsdException w:name="Outline List 2" w:semiHidden="1" w:unhideWhenUsed="1"/>
-    <w:lsdException w:name="Outline List 3" w:semiHidden="1" w:unhideWhenUsed="1"/>
-    <w:lsdException w:name="Table Simple 1" w:semiHidden="1" w:unhideWhenUsed="1"/>
-    <w:lsdException w:name="Table Simple 2" w:semiHidden="1" w:unhideWhenUsed="1"/>
-    <w:lsdException w:name="Table Simple 3" w:semiHidden="1" w:unhideWhenUsed="1"/>
-    <w:lsdException w:name="Table Classic 1" w:semiHidden="1" w:unhideWhenUsed="1"/>
-    <w:lsdException w:name="Table Classic 2" w:semiHidden="1" w:unhideWhenUsed="1"/>
-    <w:lsdException w:name="Table Classic 3" w:semiHidden="1" w:unhideWhenUsed="1"/>
-    <w:lsdException w:name="Table Classic 4" w:semiHidden="1" w:unhideWhenUsed="1"/>
-    <w:lsdException w:name="Table Colorful 1" w:semiHidden="1" w:unhideWhenUsed="1"/>
-    <w:lsdException w:name="Table Colorful 2" w:semiHidden="1" w:unhideWhenUsed="1"/>
-    <w:lsdException w:name="Table Colorful 3" w:semiHidden="1" w:unhideWhenUsed="1"/>
-    <w:lsdException w:name="Table Columns 1" w:semiHidden="1" w:unhideWhenUsed="1"/>
-    <w:lsdException w:name="Table Columns 2" w:semiHidden="1" w:unhideWhenUsed="1"/>
-    <w:lsdException w:name="Table Columns 3" w:semiHidden="1" w:unhideWhenUsed="1"/>
-    <w:lsdException w:name="Table Columns 4" w:semiHidden="1" w:unhideWhenUsed="1"/>
-    <w:lsdException w:name="Table Columns 5" w:semiHidden="1" w:unhideWhenUsed="1"/>
-    <w:lsdException w:name="Table Grid 1" w:semiHidden="1" w:unhideWhenUsed="1"/>
-    <w:lsdException w:name="Table Grid 2" w:semiHidden="1" w:unhideWhenUsed="1"/>
-    <w:lsdException w:name="Table Grid 3" w:semiHidden="1" w:unhideWhenUsed="1"/>
-    <w:lsdException w:name="Table Grid 4" w:semiHidden="1" w:unhideWhenUsed="1"/>
-    <w:lsdException w:name="Table Grid 5" w:semiHidden="1" w:unhideWhenUsed="1"/>
-    <w:lsdException w:name="Table Grid 6" w:semiHidden="1" w:unhideWhenUsed="1"/>
-    <w:lsdException w:name="Table Grid 7" w:semiHidden="1" w:unhideWhenUsed="1"/>
-    <w:lsdException w:name="Table Grid 8" w:semiHidden="1" w:unhideWhenUsed="1"/>
-    <w:lsdException w:name="Table List 1" w:semiHidden="1" w:unhideWhenUsed="1"/>
-    <w:lsdException w:name="Table List 2" w:semiHidden="1" w:unhideWhenUsed="1"/>
-    <w:lsdException w:name="Table List 3" w:semiHidden="1" w:unhideWhenUsed="1"/>
-    <w:lsdException w:name="Table List 4" w:semiHidden="1" w:unhideWhenUsed="1"/>
-    <w:lsdException w:name="Table List 5" w:semiHidden="1" w:unhideWhenUsed="1"/>
-    <w:lsdException w:name="Table List 6" w:semiHidden="1" w:unhideWhenUsed="1"/>
-    <w:lsdException w:name="Table List 7" w:semiHidden="1" w:unhideWhenUsed="1"/>
-    <w:lsdException w:name="Table List 8" w:semiHidden="1" w:unhideWhenUsed="1"/>
-    <w:lsdException w:name="Table 3D effects 1" w:semiHidden="1" w:unhideWhenUsed="1"/>
-    <w:lsdException w:name="Table 3D effects 2" w:semiHidden="1" w:unhideWhenUsed="1"/>
-    <w:lsdException w:name="Table 3D effects 3" w:semiHidden="1" w:unhideWhenUsed="1"/>
-    <w:lsdException w:name="Table Contemporary" w:semiHidden="1" w:unhideWhenUsed="1"/>
-    <w:lsdException w:name="Table Elegant" w:semiHidden="1" w:unhideWhenUsed="1"/>
-    <w:lsdException w:name="Table Professional" w:semiHidden="1" w:unhideWhenUsed="1"/>
-    <w:lsdException w:name="Table Subtle 1" w:semiHidden="1" w:unhideWhenUsed="1"/>
-    <w:lsdException w:name="Table Subtle 2" w:semiHidden="1" w:unhideWhenUsed="1"/>
-    <w:lsdException w:name="Table Web 1" w:semiHidden="1" w:unhideWhenUsed="1"/>
-    <w:lsdException w:name="Table Web 2" w:semiHidden="1" w:unhideWhenUsed="1"/>
-    <w:lsdException w:name="Table Web 3" w:semiHidden="1" w:unhideWhenUsed="1"/>
-    <w:lsdException w:name="Balloon Text" w:semiHidden="1" w:unhideWhenUsed="1"/>
-    <w:lsdException w:name="Table Grid" w:uiPriority="39"/>
-    <w:lsdException w:name="Table Theme" w:semiHidden="1" w:unhideWhenUsed="1"/>
-    <w:lsdException w:name="Placeholder Text" w:semiHidden="1"/>
-    <w:lsdException w:name="No Spacing" w:uiPriority="1" w:qFormat="1"/>
-    <w:lsdException w:name="Light Shading" w:uiPriority="60"/>
-    <w:lsdException w:name="Light List" w:uiPriority="61"/>
-    <w:lsdException w:name="Light Grid" w:uiPriority="62"/>
-    <w:lsdException w:name="Medium Shading 1" w:uiPriority="63"/>
-    <w:lsdException w:name="Medium Shading 2" w:uiPriority="64"/>
-    <w:lsdException w:name="Medium List 1" w:uiPriority="65"/>
-    <w:lsdException w:name="Medium List 2" w:uiPriority="66"/>
-    <w:lsdException w:name="Medium Grid 1" w:uiPriority="67"/>
-    <w:lsdException w:name="Medium Grid 2" w:uiPriority="68"/>
-    <w:lsdException w:name="Medium Grid 3" w:uiPriority="69"/>
-    <w:lsdException w:name="Dark List" w:uiPriority="70"/>
-    <w:lsdException w:name="Colorful Shading" w:uiPriority="71"/>
-    <w:lsdException w:name="Colorful List" w:uiPriority="72"/>
-    <w:lsdException w:name="Colorful Grid" w:uiPriority="73"/>
-    <w:lsdException w:name="Light Shading Accent 1" w:uiPriority="60"/>
-    <w:lsdException w:name="Light List Accent 1" w:uiPriority="61"/>
-    <w:lsdException w:name="Light Grid Accent 1" w:uiPriority="62"/>
-    <w:lsdException w:name="Medium Shading 1 Accent 1" w:uiPriority="63"/>
-    <w:lsdException w:name="Medium Shading 2 Accent 1" w:uiPriority="64"/>
-    <w:lsdException w:name="Medium List 1 Accent 1" w:uiPriority="65"/>
-    <w:lsdException w:name="Revision" w:semiHidden="1"/>
-    <w:lsdException w:name="List Paragraph" w:uiPriority="34" w:qFormat="1"/>
-    <w:lsdException w:name="Quote" w:uiPriority="29" w:qFormat="1"/>
-    <w:lsdException w:name="Intense Quote" w:uiPriority="30" w:qFormat="1"/>
-    <w:lsdException w:name="Medium List 2 Accent 1" w:uiPriority="66"/>
-    <w:lsdException w:name="Medium Grid 1 Accent 1" w:uiPriority="67"/>
-    <w:lsdException w:name="Medium Grid 2 Accent 1" w:uiPriority="68"/>
-    <w:lsdException w:name="Medium Grid 3 Accent 1" w:uiPriority="69"/>
-    <w:lsdException w:name="Dark List Accent 1" w:uiPriority="70"/>
-    <w:lsdException w:name="Colorful Shading Accent 1" w:uiPriority="71"/>
-    <w:lsdException w:name="Colorful List Accent 1" w:uiPriority="72"/>
-    <w:lsdException w:name="Colorful Grid Accent 1" w:uiPriority="73"/>
-    <w:lsdException w:name="Light Shading Accent 2" w:uiPriority="60"/>
-    <w:lsdException w:name="Light List Accent 2" w:uiPriority="61"/>
-    <w:lsdException w:name="Light Grid Accent 2" w:uiPriority="62"/>
-    <w:lsdException w:name="Medium Shading 1 Accent 2" w:uiPriority="63"/>
-    <w:lsdException w:name="Medium Shading 2 Accent 2" w:uiPriority="64"/>
-    <w:lsdException w:name="Medium List 1 Accent 2" w:uiPriority="65"/>
-    <w:lsdException w:name="Medium List 2 Accent 2" w:uiPriority="66"/>
-    <w:lsdException w:name="Medium Grid 1 Accent 2" w:uiPriority="67"/>
-    <w:lsdException w:name="Medium Grid 2 Accent 2" w:uiPriority="68"/>
-    <w:lsdException w:name="Medium Grid 3 Accent 2" w:uiPriority="69"/>
-    <w:lsdException w:name="Dark List Accent 2" w:uiPriority="70"/>
-    <w:lsdException w:name="Colorful Shading Accent 2" w:uiPriority="71"/>
-    <w:lsdException w:name="Colorful List Accent 2" w:uiPriority="72"/>
-    <w:lsdException w:name="Colorful Grid Accent 2" w:uiPriority="73"/>
-    <w:lsdException w:name="Light Shading Accent 3" w:uiPriority="60"/>
-    <w:lsdException w:name="Light List Accent 3" w:uiPriority="61"/>
-    <w:lsdException w:name="Light Grid Accent 3" w:uiPriority="62"/>
-    <w:lsdException w:name="Medium Shading 1 Accent 3" w:uiPriority="63"/>
-    <w:lsdException w:name="Medium Shading 2 Accent 3" w:uiPriority="64"/>
-    <w:lsdException w:name="Medium List 1 Accent 3" w:uiPriority="65"/>
-    <w:lsdException w:name="Medium List 2 Accent 3" w:uiPriority="66"/>
-    <w:lsdException w:name="Medium Grid 1 Accent 3" w:uiPriority="67"/>
-    <w:lsdException w:name="Medium Grid 2 Accent 3" w:uiPriority="68"/>
-    <w:lsdException w:name="Medium Grid 3 Accent 3" w:uiPriority="69"/>
-    <w:lsdException w:name="Dark List Accent 3" w:uiPriority="70"/>
-    <w:lsdException w:name="Colorful Shading Accent 3" w:uiPriority="71"/>
-    <w:lsdException w:name="Colorful List Accent 3" w:uiPriority="72"/>
-    <w:lsdException w:name="Colorful Grid Accent 3" w:uiPriority="73"/>
-    <w:lsdException w:name="Light Shading Accent 4" w:uiPriority="60"/>
-    <w:lsdException w:name="Light List Accent 4" w:uiPriority="61"/>
-    <w:lsdException w:name="Light Grid Accent 4" w:uiPriority="62"/>
-    <w:lsdException w:name="Medium Shading 1 Accent 4" w:uiPriority="63"/>
-    <w:lsdException w:name="Medium Shading 2 Accent 4" w:uiPriority="64"/>
-    <w:lsdException w:name="Medium List 1 Accent 4" w:uiPriority="65"/>
-    <w:lsdException w:name="Medium List 2 Accent 4" w:uiPriority="66"/>
-    <w:lsdException w:name="Medium Grid 1 Accent 4" w:uiPriority="67"/>
-    <w:lsdException w:name="Medium Grid 2 Accent 4" w:uiPriority="68"/>
-    <w:lsdException w:name="Medium Grid 3 Accent 4" w:uiPriority="69"/>
-    <w:lsdException w:name="Dark List Accent 4" w:uiPriority="70"/>
-    <w:lsdException w:name="Colorful Shading Accent 4" w:uiPriority="71"/>
-    <w:lsdException w:name="Colorful List Accent 4" w:uiPriority="72"/>
-    <w:lsdException w:name="Colorful Grid Accent 4" w:uiPriority="73"/>
-    <w:lsdException w:name="Light Shading Accent 5" w:uiPriority="60"/>
-    <w:lsdException w:name="Light List Accent 5" w:uiPriority="61"/>
-    <w:lsdException w:name="Light Grid Accent 5" w:uiPriority="62"/>
-    <w:lsdException w:name="Medium Shading 1 Accent 5" w:uiPriority="63"/>
-    <w:lsdException w:name="Medium Shading 2 Accent 5" w:uiPriority="64"/>
-    <w:lsdException w:name="Medium List 1 Accent 5" w:uiPriority="65"/>
-    <w:lsdException w:name="Medium List 2 Accent 5" w:uiPriority="66"/>
-    <w:lsdException w:name="Medium Grid 1 Accent 5" w:uiPriority="67"/>
-    <w:lsdException w:name="Medium Grid 2 Accent 5" w:uiPriority="68"/>
-    <w:lsdException w:name="Medium Grid 3 Accent 5" w:uiPriority="69"/>
-    <w:lsdException w:name="Dark List Accent 5" w:uiPriority="70"/>
-    <w:lsdException w:name="Colorful Shading Accent 5" w:uiPriority="71"/>
-    <w:lsdException w:name="Colorful List Accent 5" w:uiPriority="72"/>
-    <w:lsdException w:name="Colorful Grid Accent 5" w:uiPriority="73"/>
-    <w:lsdException w:name="Light Shading Accent 6" w:uiPriority="60"/>
-    <w:lsdException w:name="Light List Accent 6" w:uiPriority="61"/>
-    <w:lsdException w:name="Light Grid Accent 6" w:uiPriority="62"/>
-    <w:lsdException w:name="Medium Shading 1 Accent 6" w:uiPriority="63"/>
-    <w:lsdException w:name="Medium Shading 2 Accent 6" w:uiPriority="64"/>
-    <w:lsdException w:name="Medium List 1 Accent 6" w:uiPriority="65"/>
-    <w:lsdException w:name="Medium List 2 Accent 6" w:uiPriority="66"/>
-    <w:lsdException w:name="Medium Grid 1 Accent 6" w:uiPriority="67"/>
-    <w:lsdException w:name="Medium Grid 2 Accent 6" w:uiPriority="68"/>
-    <w:lsdException w:name="Medium Grid 3 Accent 6" w:uiPriority="69"/>
-    <w:lsdException w:name="Dark List Accent 6" w:uiPriority="70"/>
-    <w:lsdException w:name="Colorful Shading Accent 6" w:uiPriority="71"/>
-    <w:lsdException w:name="Colorful List Accent 6" w:uiPriority="72"/>
-    <w:lsdException w:name="Colorful Grid Accent 6" w:uiPriority="73"/>
-    <w:lsdException w:name="Subtle Emphasis" w:uiPriority="19" w:qFormat="1"/>
-    <w:lsdException w:name="Intense Emphasis" w:uiPriority="21" w:qFormat="1"/>
-    <w:lsdException w:name="Subtle Reference" w:uiPriority="31" w:qFormat="1"/>
-    <w:lsdException w:name="Intense Reference" w:uiPriority="32" w:qFormat="1"/>
-    <w:lsdException w:name="Book Title" w:uiPriority="33" w:qFormat="1"/>
-    <w:lsdException w:name="Bibliography" w:semiHidden="1" w:uiPriority="37" w:unhideWhenUsed="1"/>
-    <w:lsdException w:name="TOC Heading" w:semiHidden="1" w:uiPriority="39" w:unhideWhenUsed="1" w:qFormat="1"/>
-    <w:lsdException w:name="Plain Table 1" w:uiPriority="41"/>
-    <w:lsdException w:name="Plain Table 2" w:uiPriority="42"/>
-    <w:lsdException w:name="Plain Table 3" w:uiPriority="43"/>
-    <w:lsdException w:name="Plain Table 4" w:uiPriority="44"/>
-    <w:lsdException w:name="Plain Table 5" w:uiPriority="45"/>
-    <w:lsdException w:name="Grid Table Light" w:uiPriority="40"/>
-    <w:lsdException w:name="Grid Table 1 Light" w:uiPriority="46"/>
-    <w:lsdException w:name="Grid Table 2" w:uiPriority="47"/>
-    <w:lsdException w:name="Grid Table 3" w:uiPriority="48"/>
-    <w:lsdException w:name="Grid Table 4" w:uiPriority="49"/>
-    <w:lsdException w:name="Grid Table 5 Dark" w:uiPriority="50"/>
-    <w:lsdException w:name="Grid Table 6 Colorful" w:uiPriority="51"/>
-    <w:lsdException w:name="Grid Table 7 Colorful" w:uiPriority="52"/>
-    <w:lsdException w:name="Grid Table 1 Light Accent 1" w:uiPriority="46"/>
-    <w:lsdException w:name="Grid Table 2 Accent 1" w:uiPriority="47"/>
-    <w:lsdException w:name="Grid Table 3 Accent 1" w:uiPriority="48"/>
-    <w:lsdException w:name="Grid Table 4 Accent 1" w:uiPriority="49"/>
-    <w:lsdException w:name="Grid Table 5 Dark Accent 1" w:uiPriority="50"/>
-    <w:lsdException w:name="Grid Table 6 Colorful Accent 1" w:uiPriority="51"/>
-    <w:lsdException w:name="Grid Table 7 Colorful Accent 1" w:uiPriority="52"/>
-    <w:lsdException w:name="Grid Table 1 Light Accent 2" w:uiPriority="46"/>
-    <w:lsdException w:name="Grid Table 2 Accent 2" w:uiPriority="47"/>
-    <w:lsdException w:name="Grid Table 3 Accent 2" w:uiPriority="48"/>
-    <w:lsdException w:name="Grid Table 4 Accent 2" w:uiPriority="49"/>
-    <w:lsdException w:name="Grid Table 5 Dark Accent 2" w:uiPriority="50"/>
-    <w:lsdException w:name="Grid Table 6 Colorful Accent 2" w:uiPriority="51"/>
-    <w:lsdException w:name="Grid Table 7 Colorful Accent 2" w:uiPriority="52"/>
-    <w:lsdException w:name="Grid Table 1 Light Accent 3" w:uiPriority="46"/>
-    <w:lsdException w:name="Grid Table 2 Accent 3" w:uiPriority="47"/>
-    <w:lsdException w:name="Grid Table 3 Accent 3" w:uiPriority="48"/>
-    <w:lsdException w:name="Grid Table 4 Accent 3" w:uiPriority="49"/>
-    <w:lsdException w:name="Grid Table 5 Dark Accent 3" w:uiPriority="50"/>
-    <w:lsdException w:name="Grid Table 6 Colorful Accent 3" w:uiPriority="51"/>
-    <w:lsdException w:name="Grid Table 7 Colorful Accent 3" w:uiPriority="52"/>
-    <w:lsdException w:name="Grid Table 1 Light Accent 4" w:uiPriority="46"/>
-    <w:lsdException w:name="Grid Table 2 Accent 4" w:uiPriority="47"/>
-    <w:lsdException w:name="Grid Table 3 Accent 4" w:uiPriority="48"/>
-    <w:lsdException w:name="Grid Table 4 Accent 4" w:uiPriority="49"/>
-    <w:lsdException w:name="Grid Table 5 Dark Accent 4" w:uiPriority="50"/>
-    <w:lsdException w:name="Grid Table 6 Colorful Accent 4" w:uiPriority="51"/>
-    <w:lsdException w:name="Grid Table 7 Colorful Accent 4" w:uiPriority="52"/>
-    <w:lsdException w:name="Grid Table 1 Light Accent 5" w:uiPriority="46"/>
-    <w:lsdException w:name="Grid Table 2 Accent 5" w:uiPriority="47"/>
-    <w:lsdException w:name="Grid Table 3 Accent 5" w:uiPriority="48"/>
-    <w:lsdException w:name="Grid Table 4 Accent 5" w:uiPriority="49"/>
-    <w:lsdException w:name="Grid Table 5 Dark Accent 5" w:uiPriority="50"/>
-    <w:lsdException w:name="Grid Table 6 Colorful Accent 5" w:uiPriority="51"/>
-    <w:lsdException w:name="Grid Table 7 Colorful Accent 5" w:uiPriority="52"/>
-    <w:lsdException w:name="Grid Table 1 Light Accent 6" w:uiPriority="46"/>
-    <w:lsdException w:name="Grid Table 2 Accent 6" w:uiPriority="47"/>
-    <w:lsdException w:name="Grid Table 3 Accent 6" w:uiPriority="48"/>
-    <w:lsdException w:name="Grid Table 4 Accent 6" w:uiPriority="49"/>
-    <w:lsdException w:name="Grid Table 5 Dark Accent 6" w:uiPriority="50"/>
-    <w:lsdException w:name="Grid Table 6 Colorful Accent 6" w:uiPriority="51"/>
-    <w:lsdException w:name="Grid Table 7 Colorful Accent 6" w:uiPriority="52"/>
-    <w:lsdException w:name="List Table 1 Light" w:uiPriority="46"/>
-    <w:lsdException w:name="List Table 2" w:uiPriority="47"/>
-    <w:lsdException w:name="List Table 3" w:uiPriority="48"/>
-    <w:lsdException w:name="List Table 4" w:uiPriority="49"/>
-    <w:lsdException w:name="List Table 5 Dark" w:uiPriority="50"/>
-    <w:lsdException w:name="List Table 6 Colorful" w:uiPriority="51"/>
-    <w:lsdException w:name="List Table 7 Colorful" w:uiPriority="52"/>
-    <w:lsdException w:name="List Table 1 Light Accent 1" w:uiPriority="46"/>
-    <w:lsdException w:name="List Table 2 Accent 1" w:uiPriority="47"/>
-    <w:lsdException w:name="List Table 3 Accent 1" w:uiPriority="48"/>
-    <w:lsdException w:name="List Table 4 Accent 1" w:uiPriority="49"/>
-    <w:lsdException w:name="List Table 5 Dark Accent 1" w:uiPriority="50"/>
-    <w:lsdException w:name="List Table 6 Colorful Accent 1" w:uiPriority="51"/>
-    <w:lsdException w:name="List Table 7 Colorful Accent 1" w:uiPriority="52"/>
-    <w:lsdException w:name="List Table 1 Light Accent 2" w:uiPriority="46"/>
-    <w:lsdException w:name="List Table 2 Accent 2" w:uiPriority="47"/>
-    <w:lsdException w:name="List Table 3 Accent 2" w:uiPriority="48"/>
-    <w:lsdException w:name="List Table 4 Accent 2" w:uiPriority="49"/>
-    <w:lsdException w:name="List Table 5 Dark Accent 2" w:uiPriority="50"/>
-    <w:lsdException w:name="List Table 6 Colorful Accent 2" w:uiPriority="51"/>
-    <w:lsdException w:name="List Table 7 Colorful Accent 2" w:uiPriority="52"/>
-    <w:lsdException w:name="List Table 1 Light Accent 3" w:uiPriority="46"/>
-    <w:lsdException w:name="List Table 2 Accent 3" w:uiPriority="47"/>
-    <w:lsdException w:name="List Table 3 Accent 3" w:uiPriority="48"/>
-    <w:lsdException w:name="List Table 4 Accent 3" w:uiPriority="49"/>
-    <w:lsdException w:name="List Table 5 Dark Accent 3" w:uiPriority="50"/>
-    <w:lsdException w:name="List Table 6 Colorful Accent 3" w:uiPriority="51"/>
-    <w:lsdException w:name="List Table 7 Colorful Accent 3" w:uiPriority="52"/>
-    <w:lsdException w:name="List Table 1 Light Accent 4" w:uiPriority="46"/>
-    <w:lsdException w:name="List Table 2 Accent 4" w:uiPriority="47"/>
-    <w:lsdException w:name="List Table 3 Accent 4" w:uiPriority="48"/>
-    <w:lsdException w:name="List Table 4 Accent 4" w:uiPriority="49"/>
-    <w:lsdException w:name="List Table 5 Dark Accent 4" w:uiPriority="50"/>
-    <w:lsdException w:name="List Table 6 Colorful Accent 4" w:uiPriority="51"/>
-    <w:lsdException w:name="List Table 7 Colorful Accent 4" w:uiPriority="52"/>
-    <w:lsdException w:name="List Table 1 Light Accent 5" w:uiPriority="46"/>
-    <w:lsdException w:name="List Table 2 Accent 5" w:uiPriority="47"/>
-    <w:lsdException w:name="List Table 3 Accent 5" w:uiPriority="48"/>
-    <w:lsdException w:name="List Table 4 Accent 5" w:uiPriority="49"/>
-    <w:lsdException w:name="List Table 5 Dark Accent 5" w:uiPriority="50"/>
-    <w:lsdException w:name="List Table 6 Colorful Accent 5" w:uiPriority="51"/>
-    <w:lsdException w:name="List Table 7 Colorful Accent 5" w:uiPriority="52"/>
-    <w:lsdException w:name="List Table 1 Light Accent 6" w:uiPriority="46"/>
-    <w:lsdException w:name="List Table 2 Accent 6" w:uiPriority="47"/>
-    <w:lsdException w:name="List Table 3 Accent 6" w:uiPriority="48"/>
-    <w:lsdException w:name="List Table 4 Accent 6" w:uiPriority="49"/>
-    <w:lsdException w:name="List Table 5 Dark Accent 6" w:uiPriority="50"/>
-    <w:lsdException w:name="List Table 6 Colorful Accent 6" w:uiPriority="51"/>
-    <w:lsdException w:name="List Table 7 Colorful Accent 6" w:uiPriority="52"/>
+  <w:latentStyles w:defLockedState="0" w:defUIPriority="99" w:defSemiHidden="1" w:defUnhideWhenUsed="1" w:defQFormat="0" w:count="267">
+    <w:lsdException w:name="Normal" w:semiHidden="0" w:uiPriority="0" w:unhideWhenUsed="0" w:qFormat="1"/>
+    <w:lsdException w:name="heading 1" w:semiHidden="0" w:uiPriority="9" w:unhideWhenUsed="0" w:qFormat="1"/>
+    <w:lsdException w:name="heading 2" w:uiPriority="9" w:qFormat="1"/>
+    <w:lsdException w:name="heading 3" w:uiPriority="9" w:qFormat="1"/>
+    <w:lsdException w:name="heading 4" w:uiPriority="9" w:qFormat="1"/>
+    <w:lsdException w:name="heading 5" w:uiPriority="9" w:qFormat="1"/>
+    <w:lsdException w:name="heading 6" w:uiPriority="9" w:qFormat="1"/>
+    <w:lsdException w:name="heading 7" w:uiPriority="9" w:qFormat="1"/>
+    <w:lsdException w:name="heading 8" w:uiPriority="9" w:qFormat="1"/>
+    <w:lsdException w:name="heading 9" w:uiPriority="9" w:qFormat="1"/>
+    <w:lsdException w:name="toc 1" w:uiPriority="39"/>
+    <w:lsdException w:name="toc 2" w:uiPriority="39"/>
+    <w:lsdException w:name="toc 3" w:uiPriority="39"/>
+    <w:lsdException w:name="toc 4" w:uiPriority="39"/>
+    <w:lsdException w:name="toc 5" w:uiPriority="39"/>
+    <w:lsdException w:name="toc 6" w:uiPriority="39"/>
+    <w:lsdException w:name="toc 7" w:uiPriority="39"/>
+    <w:lsdException w:name="toc 8" w:uiPriority="39"/>
+    <w:lsdException w:name="toc 9" w:uiPriority="39"/>
+    <w:lsdException w:name="caption" w:uiPriority="35" w:qFormat="1"/>
+    <w:lsdException w:name="Title" w:semiHidden="0" w:uiPriority="10" w:unhideWhenUsed="0" w:qFormat="1"/>
+    <w:lsdException w:name="Default Paragraph Font" w:uiPriority="1"/>
+    <w:lsdException w:name="Body Text" w:uiPriority="0"/>
+    <w:lsdException w:name="Subtitle" w:semiHidden="0" w:uiPriority="11" w:unhideWhenUsed="0" w:qFormat="1"/>
+    <w:lsdException w:name="Strong" w:semiHidden="0" w:uiPriority="22" w:unhideWhenUsed="0" w:qFormat="1"/>
+    <w:lsdException w:name="Emphasis" w:semiHidden="0" w:uiPriority="20" w:unhideWhenUsed="0" w:qFormat="1"/>
+    <w:lsdException w:name="Table Grid" w:semiHidden="0" w:uiPriority="39" w:unhideWhenUsed="0"/>
+    <w:lsdException w:name="Placeholder Text" w:unhideWhenUsed="0"/>
+    <w:lsdException w:name="No Spacing" w:semiHidden="0" w:uiPriority="1" w:unhideWhenUsed="0" w:qFormat="1"/>
+    <w:lsdException w:name="Light Shading" w:semiHidden="0" w:uiPriority="60" w:unhideWhenUsed="0"/>
+    <w:lsdException w:name="Light List" w:semiHidden="0" w:uiPriority="61" w:unhideWhenUsed="0"/>
+    <w:lsdException w:name="Light Grid" w:semiHidden="0" w:uiPriority="62" w:unhideWhenUsed="0"/>
+    <w:lsdException w:name="Medium Shading 1" w:semiHidden="0" w:uiPriority="63" w:unhideWhenUsed="0"/>
+    <w:lsdException w:name="Medium Shading 2" w:semiHidden="0" w:uiPriority="64" w:unhideWhenUsed="0"/>
+    <w:lsdException w:name="Medium List 1" w:semiHidden="0" w:uiPriority="65" w:unhideWhenUsed="0"/>
+    <w:lsdException w:name="Medium List 2" w:semiHidden="0" w:uiPriority="66" w:unhideWhenUsed="0"/>
+    <w:lsdException w:name="Medium Grid 1" w:semiHidden="0" w:uiPriority="67" w:unhideWhenUsed="0"/>
+    <w:lsdException w:name="Medium Grid 2" w:semiHidden="0" w:uiPriority="68" w:unhideWhenUsed="0"/>
+    <w:lsdException w:name="Medium Grid 3" w:semiHidden="0" w:uiPriority="69" w:unhideWhenUsed="0"/>
+    <w:lsdException w:name="Dark List" w:semiHidden="0" w:uiPriority="70" w:unhideWhenUsed="0"/>
+    <w:lsdException w:name="Colorful Shading" w:semiHidden="0" w:uiPriority="71" w:unhideWhenUsed="0"/>
+    <w:lsdException w:name="Colorful List" w:semiHidden="0" w:uiPriority="72" w:unhideWhenUsed="0"/>
+    <w:lsdException w:name="Colorful Grid" w:semiHidden="0" w:uiPriority="73" w:unhideWhenUsed="0"/>
+    <w:lsdException w:name="Light Shading Accent 1" w:semiHidden="0" w:uiPriority="60" w:unhideWhenUsed="0"/>
+    <w:lsdException w:name="Light List Accent 1" w:semiHidden="0" w:uiPriority="61" w:unhideWhenUsed="0"/>
+    <w:lsdException w:name="Light Grid Accent 1" w:semiHidden="0" w:uiPriority="62" w:unhideWhenUsed="0"/>
+    <w:lsdException w:name="Medium Shading 1 Accent 1" w:semiHidden="0" w:uiPriority="63" w:unhideWhenUsed="0"/>
+    <w:lsdException w:name="Medium Shading 2 Accent 1" w:semiHidden="0" w:uiPriority="64" w:unhideWhenUsed="0"/>
+    <w:lsdException w:name="Medium List 1 Accent 1" w:semiHidden="0" w:uiPriority="65" w:unhideWhenUsed="0"/>
+    <w:lsdException w:name="Revision" w:unhideWhenUsed="0"/>
+    <w:lsdException w:name="List Paragraph" w:semiHidden="0" w:uiPriority="34" w:unhideWhenUsed="0" w:qFormat="1"/>
+    <w:lsdException w:name="Quote" w:semiHidden="0" w:uiPriority="29" w:unhideWhenUsed="0" w:qFormat="1"/>
+    <w:lsdException w:name="Intense Quote" w:semiHidden="0" w:uiPriority="30" w:unhideWhenUsed="0" w:qFormat="1"/>
+    <w:lsdException w:name="Medium List 2 Accent 1" w:semiHidden="0" w:uiPriority="66" w:unhideWhenUsed="0"/>
+    <w:lsdException w:name="Medium Grid 1 Accent 1" w:semiHidden="0" w:uiPriority="67" w:unhideWhenUsed="0"/>
+    <w:lsdException w:name="Medium Grid 2 Accent 1" w:semiHidden="0" w:uiPriority="68" w:unhideWhenUsed="0"/>
+    <w:lsdException w:name="Medium Grid 3 Accent 1" w:semiHidden="0" w:uiPriority="69" w:unhideWhenUsed="0"/>
+    <w:lsdException w:name="Dark List Accent 1" w:semiHidden="0" w:uiPriority="70" w:unhideWhenUsed="0"/>
+    <w:lsdException w:name="Colorful Shading Accent 1" w:semiHidden="0" w:uiPriority="71" w:unhideWhenUsed="0"/>
+    <w:lsdException w:name="Colorful List Accent 1" w:semiHidden="0" w:uiPriority="72" w:unhideWhenUsed="0"/>
+    <w:lsdException w:name="Colorful Grid Accent 1" w:semiHidden="0" w:uiPriority="73" w:unhideWhenUsed="0"/>
+    <w:lsdException w:name="Light Shading Accent 2" w:semiHidden="0" w:uiPriority="60" w:unhideWhenUsed="0"/>
+    <w:lsdException w:name="Light List Accent 2" w:semiHidden="0" w:uiPriority="61" w:unhideWhenUsed="0"/>
+    <w:lsdException w:name="Light Grid Accent 2" w:semiHidden="0" w:uiPriority="62" w:unhideWhenUsed="0"/>
+    <w:lsdException w:name="Medium Shading 1 Accent 2" w:semiHidden="0" w:uiPriority="63" w:unhideWhenUsed="0"/>
+    <w:lsdException w:name="Medium Shading 2 Accent 2" w:semiHidden="0" w:uiPriority="64" w:unhideWhenUsed="0"/>
+    <w:lsdException w:name="Medium List 1 Accent 2" w:semiHidden="0" w:uiPriority="65" w:unhideWhenUsed="0"/>
+    <w:lsdException w:name="Medium List 2 Accent 2" w:semiHidden="0" w:uiPriority="66" w:unhideWhenUsed="0"/>
+    <w:lsdException w:name="Medium Grid 1 Accent 2" w:semiHidden="0" w:uiPriority="67" w:unhideWhenUsed="0"/>
+    <w:lsdException w:name="Medium Grid 2 Accent 2" w:semiHidden="0" w:uiPriority="68" w:unhideWhenUsed="0"/>
+    <w:lsdException w:name="Medium Grid 3 Accent 2" w:semiHidden="0" w:uiPriority="69" w:unhideWhenUsed="0"/>
+    <w:lsdException w:name="Dark List Accent 2" w:semiHidden="0" w:uiPriority="70" w:unhideWhenUsed="0"/>
+    <w:lsdException w:name="Colorful Shading Accent 2" w:semiHidden="0" w:uiPriority="71" w:unhideWhenUsed="0"/>
+    <w:lsdException w:name="Colorful List Accent 2" w:semiHidden="0" w:uiPriority="72" w:unhideWhenUsed="0"/>
+    <w:lsdException w:name="Colorful Grid Accent 2" w:semiHidden="0" w:uiPriority="73" w:unhideWhenUsed="0"/>
+    <w:lsdException w:name="Light Shading Accent 3" w:semiHidden="0" w:uiPriority="60" w:unhideWhenUsed="0"/>
+    <w:lsdException w:name="Light List Accent 3" w:semiHidden="0" w:uiPriority="61" w:unhideWhenUsed="0"/>
+    <w:lsdException w:name="Light Grid Accent 3" w:semiHidden="0" w:uiPriority="62" w:unhideWhenUsed="0"/>
+    <w:lsdException w:name="Medium Shading 1 Accent 3" w:semiHidden="0" w:uiPriority="63" w:unhideWhenUsed="0"/>
+    <w:lsdException w:name="Medium Shading 2 Accent 3" w:semiHidden="0" w:uiPriority="64" w:unhideWhenUsed="0"/>
+    <w:lsdException w:name="Medium List 1 Accent 3" w:semiHidden="0" w:uiPriority="65" w:unhideWhenUsed="0"/>
+    <w:lsdException w:name="Medium List 2 Accent 3" w:semiHidden="0" w:uiPriority="66" w:unhideWhenUsed="0"/>
+    <w:lsdException w:name="Medium Grid 1 Accent 3" w:semiHidden="0" w:uiPriority="67" w:unhideWhenUsed="0"/>
+    <w:lsdException w:name="Medium Grid 2 Accent 3" w:semiHidden="0" w:uiPriority="68" w:unhideWhenUsed="0"/>
+    <w:lsdException w:name="Medium Grid 3 Accent 3" w:semiHidden="0" w:uiPriority="69" w:unhideWhenUsed="0"/>
+    <w:lsdException w:name="Dark List Accent 3" w:semiHidden="0" w:uiPriority="70" w:unhideWhenUsed="0"/>
+    <w:lsdException w:name="Colorful Shading Accent 3" w:semiHidden="0" w:uiPriority="71" w:unhideWhenUsed="0"/>
+    <w:lsdException w:name="Colorful List Accent 3" w:semiHidden="0" w:uiPriority="72" w:unhideWhenUsed="0"/>
+    <w:lsdException w:name="Colorful Grid Accent 3" w:semiHidden="0" w:uiPriority="73" w:unhideWhenUsed="0"/>
+    <w:lsdException w:name="Light Shading Accent 4" w:semiHidden="0" w:uiPriority="60" w:unhideWhenUsed="0"/>
+    <w:lsdException w:name="Light List Accent 4" w:semiHidden="0" w:uiPriority="61" w:unhideWhenUsed="0"/>
+    <w:lsdException w:name="Light Grid Accent 4" w:semiHidden="0" w:uiPriority="62" w:unhideWhenUsed="0"/>
+    <w:lsdException w:name="Medium Shading 1 Accent 4" w:semiHidden="0" w:uiPriority="63" w:unhideWhenUsed="0"/>
+    <w:lsdException w:name="Medium Shading 2 Accent 4" w:semiHidden="0" w:uiPriority="64" w:unhideWhenUsed="0"/>
+    <w:lsdException w:name="Medium List 1 Accent 4" w:semiHidden="0" w:uiPriority="65" w:unhideWhenUsed="0"/>
+    <w:lsdException w:name="Medium List 2 Accent 4" w:semiHidden="0" w:uiPriority="66" w:unhideWhenUsed="0"/>
+    <w:lsdException w:name="Medium Grid 1 Accent 4" w:semiHidden="0" w:uiPriority="67" w:unhideWhenUsed="0"/>
+    <w:lsdException w:name="Medium Grid 2 Accent 4" w:semiHidden="0" w:uiPriority="68" w:unhideWhenUsed="0"/>
+    <w:lsdException w:name="Medium Grid 3 Accent 4" w:semiHidden="0" w:uiPriority="69" w:unhideWhenUsed="0"/>
+    <w:lsdException w:name="Dark List Accent 4" w:semiHidden="0" w:uiPriority="70" w:unhideWhenUsed="0"/>
+    <w:lsdException w:name="Colorful Shading Accent 4" w:semiHidden="0" w:uiPriority="71" w:unhideWhenUsed="0"/>
+    <w:lsdException w:name="Colorful List Accent 4" w:semiHidden="0" w:uiPriority="72" w:unhideWhenUsed="0"/>
+    <w:lsdException w:name="Colorful Grid Accent 4" w:semiHidden="0" w:uiPriority="73" w:unhideWhenUsed="0"/>
+    <w:lsdException w:name="Light Shading Accent 5" w:semiHidden="0" w:uiPriority="60" w:unhideWhenUsed="0"/>
+    <w:lsdException w:name="Light List Accent 5" w:semiHidden="0" w:uiPriority="61" w:unhideWhenUsed="0"/>
+    <w:lsdException w:name="Light Grid Accent 5" w:semiHidden="0" w:uiPriority="62" w:unhideWhenUsed="0"/>
+    <w:lsdException w:name="Medium Shading 1 Accent 5" w:semiHidden="0" w:uiPriority="63" w:unhideWhenUsed="0"/>
+    <w:lsdException w:name="Medium Shading 2 Accent 5" w:semiHidden="0" w:uiPriority="64" w:unhideWhenUsed="0"/>
+    <w:lsdException w:name="Medium List 1 Accent 5" w:semiHidden="0" w:uiPriority="65" w:unhideWhenUsed="0"/>
+    <w:lsdException w:name="Medium List 2 Accent 5" w:semiHidden="0" w:uiPriority="66" w:unhideWhenUsed="0"/>
+    <w:lsdException w:name="Medium Grid 1 Accent 5" w:semiHidden="0" w:uiPriority="67" w:unhideWhenUsed="0"/>
+    <w:lsdException w:name="Medium Grid 2 Accent 5" w:semiHidden="0" w:uiPriority="68" w:unhideWhenUsed="0"/>
+    <w:lsdException w:name="Medium Grid 3 Accent 5" w:semiHidden="0" w:uiPriority="69" w:unhideWhenUsed="0"/>
+    <w:lsdException w:name="Dark List Accent 5" w:semiHidden="0" w:uiPriority="70" w:unhideWhenUsed="0"/>
+    <w:lsdException w:name="Colorful Shading Accent 5" w:semiHidden="0" w:uiPriority="71" w:unhideWhenUsed="0"/>
+    <w:lsdException w:name="Colorful List Accent 5" w:semiHidden="0" w:uiPriority="72" w:unhideWhenUsed="0"/>
+    <w:lsdException w:name="Colorful Grid Accent 5" w:semiHidden="0" w:uiPriority="73" w:unhideWhenUsed="0"/>
+    <w:lsdException w:name="Light Shading Accent 6" w:semiHidden="0" w:uiPriority="60" w:unhideWhenUsed="0"/>
+    <w:lsdException w:name="Light List Accent 6" w:semiHidden="0" w:uiPriority="61" w:unhideWhenUsed="0"/>
+    <w:lsdException w:name="Light Grid Accent 6" w:semiHidden="0" w:uiPriority="62" w:unhideWhenUsed="0"/>
+    <w:lsdException w:name="Medium Shading 1 Accent 6" w:semiHidden="0" w:uiPriority="63" w:unhideWhenUsed="0"/>
+    <w:lsdException w:name="Medium Shading 2 Accent 6" w:semiHidden="0" w:uiPriority="64" w:unhideWhenUsed="0"/>
+    <w:lsdException w:name="Medium List 1 Accent 6" w:semiHidden="0" w:uiPriority="65" w:unhideWhenUsed="0"/>
+    <w:lsdException w:name="Medium List 2 Accent 6" w:semiHidden="0" w:uiPriority="66" w:unhideWhenUsed="0"/>
+    <w:lsdException w:name="Medium Grid 1 Accent 6" w:semiHidden="0" w:uiPriority="67" w:unhideWhenUsed="0"/>
+    <w:lsdException w:name="Medium Grid 2 Accent 6" w:semiHidden="0" w:uiPriority="68" w:unhideWhenUsed="0"/>
+    <w:lsdException w:name="Medium Grid 3 Accent 6" w:semiHidden="0" w:uiPriority="69" w:unhideWhenUsed="0"/>
+    <w:lsdException w:name="Dark List Accent 6" w:semiHidden="0" w:uiPriority="70" w:unhideWhenUsed="0"/>
+    <w:lsdException w:name="Colorful Shading Accent 6" w:semiHidden="0" w:uiPriority="71" w:unhideWhenUsed="0"/>
+    <w:lsdException w:name="Colorful List Accent 6" w:semiHidden="0" w:uiPriority="72" w:unhideWhenUsed="0"/>
+    <w:lsdException w:name="Colorful Grid Accent 6" w:semiHidden="0" w:uiPriority="73" w:unhideWhenUsed="0"/>
+    <w:lsdException w:name="Subtle Emphasis" w:semiHidden="0" w:uiPriority="19" w:unhideWhenUsed="0" w:qFormat="1"/>
+    <w:lsdException w:name="Intense Emphasis" w:semiHidden="0" w:uiPriority="21" w:unhideWhenUsed="0" w:qFormat="1"/>
+    <w:lsdException w:name="Subtle Reference" w:semiHidden="0" w:uiPriority="31" w:unhideWhenUsed="0" w:qFormat="1"/>
+    <w:lsdException w:name="Intense Reference" w:semiHidden="0" w:uiPriority="32" w:unhideWhenUsed="0" w:qFormat="1"/>
+    <w:lsdException w:name="Book Title" w:semiHidden="0" w:uiPriority="33" w:unhideWhenUsed="0" w:qFormat="1"/>
+    <w:lsdException w:name="Bibliography" w:uiPriority="37"/>
+    <w:lsdException w:name="TOC Heading" w:uiPriority="39" w:qFormat="1"/>
   </w:latentStyles>
   <w:style w:type="paragraph" w:default="1" w:styleId="Normal">
     <w:name w:val="Normal"/>
@@ -5229,6 +4962,7 @@
     <w:uiPriority w:val="99"/>
     <w:semiHidden/>
     <w:unhideWhenUsed/>
+    <w:qFormat/>
     <w:tblPr>
       <w:tblInd w:w="0" w:type="dxa"/>
       <w:tblCellMar>
@@ -5629,7 +5363,7 @@
   <a:extraClrSchemeLst/>
   <a:extLst>
     <a:ext uri="{05A4C25C-085E-4340-85A3-A5531E510DB2}">
-      <thm15:themeFamily xmlns:thm15="http://schemas.microsoft.com/office/thememl/2012/main" name="Office Theme" id="{62F939B6-93AF-4DB8-9C6B-D6C7DFDC589F}" vid="{4A3C46E8-61CC-4603-A589-7422A47A8E4A}"/>
+      <thm15:themeFamily xmlns:thm15="http://schemas.microsoft.com/office/thememl/2012/main" xmlns="" name="Office Theme" id="{62F939B6-93AF-4DB8-9C6B-D6C7DFDC589F}" vid="{4A3C46E8-61CC-4603-A589-7422A47A8E4A}"/>
     </a:ext>
   </a:extLst>
 </a:theme>

</xml_diff>